<commit_message>
Removed major donor attribute, only one instance
</commit_message>
<xml_diff>
--- a/DataMining.docx
+++ b/DataMining.docx
@@ -999,6 +999,20 @@
         </w:rPr>
         <w:t xml:space="preserve"> was provided by the Paralyzed Veterans of America, a non profit organization that provides programs and services for US veterans with spinal cord injuries or disease. PVA is one of the largest direct mail fund raisers in the United States of America.</w:t>
       </w:r>
+      <w:r>
+        <w:rPr>
+          <w:sz w:val="24"/>
+          <w:vertAlign w:val="superscript"/>
+        </w:rPr>
+        <w:t xml:space="preserve"> </w:t>
+      </w:r>
+      <w:r>
+        <w:rPr>
+          <w:sz w:val="24"/>
+          <w:vertAlign w:val="superscript"/>
+        </w:rPr>
+        <w:t>[1]</w:t>
+      </w:r>
     </w:p>
     <w:p>
       <w:pPr>
@@ -1749,19 +1763,11 @@
           <w:sz w:val="24"/>
         </w:rPr>
       </w:pPr>
-      <w:proofErr w:type="spellStart"/>
-      <w:r>
-        <w:rPr>
-          <w:sz w:val="24"/>
-        </w:rPr>
-        <w:t>Char</w:t>
-      </w:r>
-      <w:proofErr w:type="spellEnd"/>
-      <w:r>
-        <w:rPr>
-          <w:sz w:val="24"/>
-        </w:rPr>
-        <w:t>: string/character</w:t>
+      <w:r>
+        <w:rPr>
+          <w:sz w:val="24"/>
+        </w:rPr>
+        <w:t>Char: string/character</w:t>
       </w:r>
     </w:p>
     <w:p>
@@ -1949,7 +1955,19 @@
         <w:rPr>
           <w:sz w:val="24"/>
         </w:rPr>
-        <w:t>probably we will use only 1000 or less rows</w:t>
+        <w:t xml:space="preserve">probably we will use only </w:t>
+      </w:r>
+      <w:r>
+        <w:rPr>
+          <w:sz w:val="24"/>
+        </w:rPr>
+        <w:t>2</w:t>
+      </w:r>
+      <w:r>
+        <w:rPr>
+          <w:sz w:val="24"/>
+        </w:rPr>
+        <w:t>000 rows</w:t>
       </w:r>
       <w:r>
         <w:rPr>
@@ -1974,41 +1992,6 @@
           <w:sz w:val="24"/>
         </w:rPr>
         <w:t>to shorten calculation time.</w:t>
-      </w:r>
-    </w:p>
-    <w:p>
-      <w:pPr>
-        <w:rPr>
-          <w:b/>
-          <w:color w:val="17365D" w:themeColor="text2" w:themeShade="BF"/>
-          <w:sz w:val="24"/>
-        </w:rPr>
-      </w:pPr>
-      <w:r>
-        <w:rPr>
-          <w:b/>
-          <w:color w:val="17365D" w:themeColor="text2" w:themeShade="BF"/>
-          <w:sz w:val="24"/>
-        </w:rPr>
-        <w:t xml:space="preserve">Dataset </w:t>
-      </w:r>
-      <w:proofErr w:type="spellStart"/>
-      <w:r>
-        <w:rPr>
-          <w:b/>
-          <w:color w:val="17365D" w:themeColor="text2" w:themeShade="BF"/>
-          <w:sz w:val="24"/>
-        </w:rPr>
-        <w:t>Preprocessing</w:t>
-      </w:r>
-      <w:proofErr w:type="spellEnd"/>
-      <w:r>
-        <w:rPr>
-          <w:b/>
-          <w:color w:val="17365D" w:themeColor="text2" w:themeShade="BF"/>
-          <w:sz w:val="24"/>
-        </w:rPr>
-        <w:t>: Data Cleaning, Data Integration and Transformation</w:t>
       </w:r>
     </w:p>
     <w:p>
@@ -2020,13 +2003,6 @@
           <w:sz w:val="24"/>
         </w:rPr>
       </w:pPr>
-      <w:r>
-        <w:rPr>
-          <w:sz w:val="24"/>
-        </w:rPr>
-        <w:lastRenderedPageBreak/>
-        <w:t>After the sampling, we will examine our sampled and smaller dataset for data anomalies such as noisy values and missing values. We will then decide how to cope with these values and which is the best solution for our case.</w:t>
-      </w:r>
     </w:p>
     <w:p>
       <w:pPr>
@@ -2034,18 +2010,2509 @@
           <w:tab w:val="left" w:pos="2309"/>
         </w:tabs>
         <w:rPr>
-          <w:sz w:val="24"/>
-        </w:rPr>
-      </w:pPr>
-      <w:r>
-        <w:rPr>
-          <w:sz w:val="24"/>
-        </w:rPr>
-        <w:t xml:space="preserve">Some numerical values may be normalized in order to reduce calculation errors and improve accuracy and also any nominal values left in the dataset will be transformed to numeric. </w:t>
-      </w:r>
-      <w:r>
-        <w:rPr>
-          <w:sz w:val="24"/>
+          <w:i/>
+          <w:sz w:val="24"/>
+        </w:rPr>
+      </w:pPr>
+      <w:r>
+        <w:rPr>
+          <w:i/>
+          <w:sz w:val="24"/>
+        </w:rPr>
+        <w:lastRenderedPageBreak/>
+        <w:t>After sampling, the dataset’s structure is the following:</w:t>
+      </w:r>
+    </w:p>
+    <w:p>
+      <w:pPr>
+        <w:tabs>
+          <w:tab w:val="left" w:pos="2309"/>
+        </w:tabs>
+        <w:rPr>
+          <w:b/>
+          <w:sz w:val="24"/>
+        </w:rPr>
+      </w:pPr>
+      <w:r>
+        <w:rPr>
+          <w:b/>
+          <w:sz w:val="24"/>
+        </w:rPr>
+        <w:t>Number of Attributes: 23</w:t>
+      </w:r>
+    </w:p>
+    <w:p>
+      <w:pPr>
+        <w:tabs>
+          <w:tab w:val="left" w:pos="2309"/>
+        </w:tabs>
+        <w:rPr>
+          <w:b/>
+          <w:sz w:val="24"/>
+        </w:rPr>
+      </w:pPr>
+      <w:r>
+        <w:rPr>
+          <w:b/>
+          <w:sz w:val="24"/>
+        </w:rPr>
+        <w:t>Number of Instances: 2000</w:t>
+      </w:r>
+    </w:p>
+    <w:p>
+      <w:pPr>
+        <w:tabs>
+          <w:tab w:val="left" w:pos="2309"/>
+        </w:tabs>
+        <w:rPr>
+          <w:b/>
+          <w:sz w:val="24"/>
+        </w:rPr>
+      </w:pPr>
+      <w:r>
+        <w:rPr>
+          <w:b/>
+          <w:sz w:val="24"/>
+        </w:rPr>
+        <w:t>Attributes of the dataset:</w:t>
+      </w:r>
+    </w:p>
+    <w:tbl>
+      <w:tblPr>
+        <w:tblStyle w:val="TableGrid"/>
+        <w:tblW w:w="0" w:type="auto"/>
+        <w:tblBorders>
+          <w:top w:val="none" w:sz="0" w:space="0" w:color="auto"/>
+          <w:left w:val="none" w:sz="0" w:space="0" w:color="auto"/>
+          <w:bottom w:val="none" w:sz="0" w:space="0" w:color="auto"/>
+          <w:right w:val="none" w:sz="0" w:space="0" w:color="auto"/>
+        </w:tblBorders>
+        <w:tblLook w:val="04A0"/>
+      </w:tblPr>
+      <w:tblGrid>
+        <w:gridCol w:w="1625"/>
+        <w:gridCol w:w="6897"/>
+      </w:tblGrid>
+      <w:tr>
+        <w:trPr>
+          <w:trHeight w:val="431"/>
+        </w:trPr>
+        <w:tc>
+          <w:tcPr>
+            <w:tcW w:w="1625" w:type="dxa"/>
+            <w:vAlign w:val="center"/>
+          </w:tcPr>
+          <w:p>
+            <w:pPr>
+              <w:tabs>
+                <w:tab w:val="left" w:pos="2309"/>
+              </w:tabs>
+              <w:rPr>
+                <w:sz w:val="24"/>
+              </w:rPr>
+            </w:pPr>
+            <w:r>
+              <w:rPr>
+                <w:sz w:val="24"/>
+              </w:rPr>
+              <w:t>ID</w:t>
+            </w:r>
+          </w:p>
+        </w:tc>
+        <w:tc>
+          <w:tcPr>
+            <w:tcW w:w="6897" w:type="dxa"/>
+            <w:vAlign w:val="center"/>
+          </w:tcPr>
+          <w:p>
+            <w:pPr>
+              <w:tabs>
+                <w:tab w:val="left" w:pos="2309"/>
+              </w:tabs>
+              <w:rPr>
+                <w:sz w:val="24"/>
+              </w:rPr>
+            </w:pPr>
+            <w:r>
+              <w:rPr>
+                <w:sz w:val="24"/>
+              </w:rPr>
+              <w:t>ID of instance in database. Not used in data mining process</w:t>
+            </w:r>
+          </w:p>
+        </w:tc>
+      </w:tr>
+      <w:tr>
+        <w:trPr>
+          <w:trHeight w:val="706"/>
+        </w:trPr>
+        <w:tc>
+          <w:tcPr>
+            <w:tcW w:w="1625" w:type="dxa"/>
+            <w:vAlign w:val="center"/>
+          </w:tcPr>
+          <w:p>
+            <w:pPr>
+              <w:tabs>
+                <w:tab w:val="left" w:pos="2309"/>
+              </w:tabs>
+              <w:rPr>
+                <w:sz w:val="24"/>
+              </w:rPr>
+            </w:pPr>
+            <w:r>
+              <w:rPr>
+                <w:sz w:val="24"/>
+              </w:rPr>
+              <w:t>ODATEDW</w:t>
+            </w:r>
+          </w:p>
+        </w:tc>
+        <w:tc>
+          <w:tcPr>
+            <w:tcW w:w="6897" w:type="dxa"/>
+            <w:vAlign w:val="center"/>
+          </w:tcPr>
+          <w:p>
+            <w:pPr>
+              <w:tabs>
+                <w:tab w:val="left" w:pos="2309"/>
+              </w:tabs>
+              <w:rPr>
+                <w:sz w:val="24"/>
+              </w:rPr>
+            </w:pPr>
+            <w:r>
+              <w:rPr>
+                <w:sz w:val="24"/>
+              </w:rPr>
+              <w:t>Origin Date. Date of donor's first gift</w:t>
+            </w:r>
+            <w:r>
+              <w:rPr>
+                <w:sz w:val="24"/>
+              </w:rPr>
+              <w:t xml:space="preserve"> </w:t>
+            </w:r>
+            <w:r>
+              <w:rPr>
+                <w:sz w:val="24"/>
+              </w:rPr>
+              <w:t>to PVA YYMM format (Year/Month).</w:t>
+            </w:r>
+          </w:p>
+        </w:tc>
+      </w:tr>
+      <w:tr>
+        <w:trPr>
+          <w:trHeight w:val="432"/>
+        </w:trPr>
+        <w:tc>
+          <w:tcPr>
+            <w:tcW w:w="1625" w:type="dxa"/>
+            <w:vAlign w:val="center"/>
+          </w:tcPr>
+          <w:p>
+            <w:pPr>
+              <w:tabs>
+                <w:tab w:val="left" w:pos="2309"/>
+              </w:tabs>
+              <w:rPr>
+                <w:sz w:val="24"/>
+              </w:rPr>
+            </w:pPr>
+            <w:r>
+              <w:rPr>
+                <w:sz w:val="24"/>
+              </w:rPr>
+              <w:t>TCODE</w:t>
+            </w:r>
+          </w:p>
+        </w:tc>
+        <w:tc>
+          <w:tcPr>
+            <w:tcW w:w="6897" w:type="dxa"/>
+            <w:vAlign w:val="center"/>
+          </w:tcPr>
+          <w:p>
+            <w:pPr>
+              <w:tabs>
+                <w:tab w:val="left" w:pos="2309"/>
+              </w:tabs>
+              <w:rPr>
+                <w:sz w:val="24"/>
+              </w:rPr>
+            </w:pPr>
+            <w:r>
+              <w:rPr>
+                <w:sz w:val="24"/>
+              </w:rPr>
+              <w:t>Donor title code</w:t>
+            </w:r>
+          </w:p>
+        </w:tc>
+      </w:tr>
+      <w:tr>
+        <w:trPr>
+          <w:trHeight w:val="1558"/>
+        </w:trPr>
+        <w:tc>
+          <w:tcPr>
+            <w:tcW w:w="1625" w:type="dxa"/>
+            <w:vAlign w:val="center"/>
+          </w:tcPr>
+          <w:p>
+            <w:pPr>
+              <w:tabs>
+                <w:tab w:val="left" w:pos="2309"/>
+              </w:tabs>
+              <w:rPr>
+                <w:sz w:val="24"/>
+              </w:rPr>
+            </w:pPr>
+            <w:r>
+              <w:rPr>
+                <w:sz w:val="24"/>
+              </w:rPr>
+              <w:t>PVASTATE</w:t>
+            </w:r>
+          </w:p>
+        </w:tc>
+        <w:tc>
+          <w:tcPr>
+            <w:tcW w:w="6897" w:type="dxa"/>
+            <w:vAlign w:val="center"/>
+          </w:tcPr>
+          <w:p>
+            <w:pPr>
+              <w:tabs>
+                <w:tab w:val="left" w:pos="2309"/>
+              </w:tabs>
+              <w:rPr>
+                <w:sz w:val="24"/>
+              </w:rPr>
+            </w:pPr>
+            <w:r>
+              <w:rPr>
+                <w:sz w:val="24"/>
+              </w:rPr>
+              <w:t>EPVA State or PVA State</w:t>
+            </w:r>
+          </w:p>
+          <w:p>
+            <w:pPr>
+              <w:tabs>
+                <w:tab w:val="left" w:pos="2309"/>
+              </w:tabs>
+              <w:rPr>
+                <w:sz w:val="24"/>
+              </w:rPr>
+            </w:pPr>
+            <w:r>
+              <w:rPr>
+                <w:sz w:val="24"/>
+              </w:rPr>
+              <w:t>Indicates whether the donor lives in a state served by the organization's EPVA chapter</w:t>
+            </w:r>
+          </w:p>
+          <w:p>
+            <w:pPr>
+              <w:tabs>
+                <w:tab w:val="left" w:pos="2309"/>
+              </w:tabs>
+              <w:rPr>
+                <w:sz w:val="24"/>
+              </w:rPr>
+            </w:pPr>
+            <w:r>
+              <w:rPr>
+                <w:sz w:val="24"/>
+              </w:rPr>
+              <w:t>P = PVA State</w:t>
+            </w:r>
+          </w:p>
+          <w:p>
+            <w:pPr>
+              <w:tabs>
+                <w:tab w:val="left" w:pos="2309"/>
+              </w:tabs>
+              <w:rPr>
+                <w:sz w:val="24"/>
+              </w:rPr>
+            </w:pPr>
+            <w:r>
+              <w:rPr>
+                <w:sz w:val="24"/>
+              </w:rPr>
+              <w:t>E = EPVA State (</w:t>
+            </w:r>
+            <w:proofErr w:type="spellStart"/>
+            <w:r>
+              <w:rPr>
+                <w:sz w:val="24"/>
+              </w:rPr>
+              <w:t>Northeastern</w:t>
+            </w:r>
+            <w:proofErr w:type="spellEnd"/>
+            <w:r>
+              <w:rPr>
+                <w:sz w:val="24"/>
+              </w:rPr>
+              <w:t xml:space="preserve"> US)</w:t>
+            </w:r>
+          </w:p>
+        </w:tc>
+      </w:tr>
+      <w:tr>
+        <w:trPr>
+          <w:trHeight w:val="419"/>
+        </w:trPr>
+        <w:tc>
+          <w:tcPr>
+            <w:tcW w:w="1625" w:type="dxa"/>
+            <w:vAlign w:val="center"/>
+          </w:tcPr>
+          <w:p>
+            <w:pPr>
+              <w:tabs>
+                <w:tab w:val="left" w:pos="2309"/>
+              </w:tabs>
+              <w:rPr>
+                <w:sz w:val="24"/>
+              </w:rPr>
+            </w:pPr>
+            <w:r>
+              <w:rPr>
+                <w:sz w:val="24"/>
+              </w:rPr>
+              <w:t>DOB</w:t>
+            </w:r>
+          </w:p>
+        </w:tc>
+        <w:tc>
+          <w:tcPr>
+            <w:tcW w:w="6897" w:type="dxa"/>
+            <w:vAlign w:val="center"/>
+          </w:tcPr>
+          <w:p>
+            <w:pPr>
+              <w:tabs>
+                <w:tab w:val="left" w:pos="2309"/>
+              </w:tabs>
+              <w:rPr>
+                <w:sz w:val="24"/>
+              </w:rPr>
+            </w:pPr>
+            <w:r>
+              <w:rPr>
+                <w:sz w:val="24"/>
+              </w:rPr>
+              <w:t>Date of birth (YYMM, Year/Month format.)</w:t>
+            </w:r>
+          </w:p>
+        </w:tc>
+      </w:tr>
+      <w:tr>
+        <w:trPr>
+          <w:trHeight w:val="992"/>
+        </w:trPr>
+        <w:tc>
+          <w:tcPr>
+            <w:tcW w:w="1625" w:type="dxa"/>
+            <w:vAlign w:val="center"/>
+          </w:tcPr>
+          <w:p>
+            <w:pPr>
+              <w:tabs>
+                <w:tab w:val="left" w:pos="2309"/>
+              </w:tabs>
+              <w:rPr>
+                <w:sz w:val="24"/>
+              </w:rPr>
+            </w:pPr>
+            <w:r>
+              <w:rPr>
+                <w:sz w:val="24"/>
+              </w:rPr>
+              <w:t>RECINHSE</w:t>
+            </w:r>
+          </w:p>
+        </w:tc>
+        <w:tc>
+          <w:tcPr>
+            <w:tcW w:w="6897" w:type="dxa"/>
+            <w:vAlign w:val="center"/>
+          </w:tcPr>
+          <w:p>
+            <w:pPr>
+              <w:tabs>
+                <w:tab w:val="left" w:pos="2309"/>
+              </w:tabs>
+              <w:rPr>
+                <w:sz w:val="24"/>
+              </w:rPr>
+            </w:pPr>
+            <w:r>
+              <w:rPr>
+                <w:sz w:val="24"/>
+              </w:rPr>
+              <w:t>In House File Flag</w:t>
+            </w:r>
+          </w:p>
+          <w:p>
+            <w:pPr>
+              <w:tabs>
+                <w:tab w:val="left" w:pos="2309"/>
+              </w:tabs>
+              <w:rPr>
+                <w:sz w:val="24"/>
+              </w:rPr>
+            </w:pPr>
+            <w:r>
+              <w:rPr>
+                <w:sz w:val="24"/>
+              </w:rPr>
+              <w:t>Blank means that is not an in house records</w:t>
+            </w:r>
+          </w:p>
+          <w:p>
+            <w:pPr>
+              <w:tabs>
+                <w:tab w:val="left" w:pos="2309"/>
+              </w:tabs>
+              <w:rPr>
+                <w:sz w:val="24"/>
+              </w:rPr>
+            </w:pPr>
+            <w:r>
+              <w:rPr>
+                <w:sz w:val="24"/>
+              </w:rPr>
+              <w:t>X means that the Donor has given to PVA’s In House programme</w:t>
+            </w:r>
+          </w:p>
+        </w:tc>
+      </w:tr>
+      <w:tr>
+        <w:trPr>
+          <w:trHeight w:val="1005"/>
+        </w:trPr>
+        <w:tc>
+          <w:tcPr>
+            <w:tcW w:w="1625" w:type="dxa"/>
+            <w:vAlign w:val="center"/>
+          </w:tcPr>
+          <w:p>
+            <w:pPr>
+              <w:tabs>
+                <w:tab w:val="left" w:pos="2309"/>
+              </w:tabs>
+              <w:rPr>
+                <w:sz w:val="24"/>
+              </w:rPr>
+            </w:pPr>
+            <w:r>
+              <w:rPr>
+                <w:sz w:val="24"/>
+              </w:rPr>
+              <w:t>RECP3</w:t>
+            </w:r>
+          </w:p>
+        </w:tc>
+        <w:tc>
+          <w:tcPr>
+            <w:tcW w:w="6897" w:type="dxa"/>
+            <w:vAlign w:val="center"/>
+          </w:tcPr>
+          <w:p>
+            <w:pPr>
+              <w:tabs>
+                <w:tab w:val="left" w:pos="2309"/>
+              </w:tabs>
+              <w:rPr>
+                <w:sz w:val="24"/>
+              </w:rPr>
+            </w:pPr>
+            <w:r>
+              <w:rPr>
+                <w:sz w:val="24"/>
+              </w:rPr>
+              <w:t>P3 File Flag</w:t>
+            </w:r>
+          </w:p>
+          <w:p>
+            <w:pPr>
+              <w:tabs>
+                <w:tab w:val="left" w:pos="2309"/>
+              </w:tabs>
+              <w:rPr>
+                <w:sz w:val="24"/>
+              </w:rPr>
+            </w:pPr>
+            <w:r>
+              <w:rPr>
+                <w:sz w:val="24"/>
+              </w:rPr>
+              <w:t>Blank means that is not a P3 Record</w:t>
+            </w:r>
+          </w:p>
+          <w:p>
+            <w:pPr>
+              <w:tabs>
+                <w:tab w:val="left" w:pos="2309"/>
+              </w:tabs>
+              <w:rPr>
+                <w:sz w:val="24"/>
+              </w:rPr>
+            </w:pPr>
+            <w:r>
+              <w:rPr>
+                <w:sz w:val="24"/>
+              </w:rPr>
+              <w:t>X means that the Donor has given to PVA’s P3 programme</w:t>
+            </w:r>
+          </w:p>
+        </w:tc>
+      </w:tr>
+      <w:tr>
+        <w:trPr>
+          <w:trHeight w:val="4819"/>
+        </w:trPr>
+        <w:tc>
+          <w:tcPr>
+            <w:tcW w:w="1625" w:type="dxa"/>
+            <w:vAlign w:val="center"/>
+          </w:tcPr>
+          <w:p>
+            <w:pPr>
+              <w:tabs>
+                <w:tab w:val="left" w:pos="2309"/>
+              </w:tabs>
+              <w:rPr>
+                <w:sz w:val="24"/>
+              </w:rPr>
+            </w:pPr>
+            <w:r>
+              <w:rPr>
+                <w:sz w:val="24"/>
+              </w:rPr>
+              <w:t>DOMAIN</w:t>
+            </w:r>
+          </w:p>
+        </w:tc>
+        <w:tc>
+          <w:tcPr>
+            <w:tcW w:w="6897" w:type="dxa"/>
+            <w:vAlign w:val="center"/>
+          </w:tcPr>
+          <w:p>
+            <w:pPr>
+              <w:tabs>
+                <w:tab w:val="left" w:pos="2309"/>
+              </w:tabs>
+              <w:rPr>
+                <w:sz w:val="24"/>
+              </w:rPr>
+            </w:pPr>
+            <w:r>
+              <w:rPr>
+                <w:sz w:val="24"/>
+              </w:rPr>
+              <w:t>DOMAIN/Cluster code. A nominal or symbolic field.</w:t>
+            </w:r>
+          </w:p>
+          <w:p>
+            <w:pPr>
+              <w:tabs>
+                <w:tab w:val="left" w:pos="2309"/>
+              </w:tabs>
+              <w:rPr>
+                <w:sz w:val="24"/>
+              </w:rPr>
+            </w:pPr>
+            <w:r>
+              <w:rPr>
+                <w:sz w:val="24"/>
+              </w:rPr>
+              <w:t xml:space="preserve">It </w:t>
+            </w:r>
+            <w:r>
+              <w:rPr>
+                <w:sz w:val="24"/>
+              </w:rPr>
+              <w:t>could be broken down by bytes as explained below.</w:t>
+            </w:r>
+          </w:p>
+          <w:p>
+            <w:pPr>
+              <w:tabs>
+                <w:tab w:val="left" w:pos="2309"/>
+              </w:tabs>
+              <w:rPr>
+                <w:sz w:val="24"/>
+              </w:rPr>
+            </w:pPr>
+          </w:p>
+          <w:p>
+            <w:pPr>
+              <w:tabs>
+                <w:tab w:val="left" w:pos="2309"/>
+              </w:tabs>
+              <w:rPr>
+                <w:sz w:val="24"/>
+              </w:rPr>
+            </w:pPr>
+            <w:r>
+              <w:rPr>
+                <w:sz w:val="24"/>
+              </w:rPr>
+              <w:t xml:space="preserve">1st byte = </w:t>
+            </w:r>
+            <w:proofErr w:type="spellStart"/>
+            <w:r>
+              <w:rPr>
+                <w:sz w:val="24"/>
+              </w:rPr>
+              <w:t>Urbanicity</w:t>
+            </w:r>
+            <w:proofErr w:type="spellEnd"/>
+            <w:r>
+              <w:rPr>
+                <w:sz w:val="24"/>
+              </w:rPr>
+              <w:t xml:space="preserve"> level of the donor's </w:t>
+            </w:r>
+            <w:proofErr w:type="spellStart"/>
+            <w:r>
+              <w:rPr>
+                <w:sz w:val="24"/>
+              </w:rPr>
+              <w:t>neighborhood</w:t>
+            </w:r>
+            <w:proofErr w:type="spellEnd"/>
+          </w:p>
+          <w:p>
+            <w:pPr>
+              <w:tabs>
+                <w:tab w:val="left" w:pos="2309"/>
+              </w:tabs>
+              <w:rPr>
+                <w:sz w:val="24"/>
+              </w:rPr>
+            </w:pPr>
+            <w:r>
+              <w:rPr>
+                <w:sz w:val="24"/>
+              </w:rPr>
+              <w:t>U=Urban</w:t>
+            </w:r>
+          </w:p>
+          <w:p>
+            <w:pPr>
+              <w:tabs>
+                <w:tab w:val="left" w:pos="2309"/>
+              </w:tabs>
+              <w:rPr>
+                <w:sz w:val="24"/>
+              </w:rPr>
+            </w:pPr>
+            <w:r>
+              <w:rPr>
+                <w:sz w:val="24"/>
+              </w:rPr>
+              <w:t>C=City</w:t>
+            </w:r>
+          </w:p>
+          <w:p>
+            <w:pPr>
+              <w:tabs>
+                <w:tab w:val="left" w:pos="2309"/>
+              </w:tabs>
+              <w:rPr>
+                <w:sz w:val="24"/>
+              </w:rPr>
+            </w:pPr>
+            <w:r>
+              <w:rPr>
+                <w:sz w:val="24"/>
+              </w:rPr>
+              <w:t>S=Suburban</w:t>
+            </w:r>
+          </w:p>
+          <w:p>
+            <w:pPr>
+              <w:tabs>
+                <w:tab w:val="left" w:pos="2309"/>
+              </w:tabs>
+              <w:rPr>
+                <w:sz w:val="24"/>
+              </w:rPr>
+            </w:pPr>
+            <w:r>
+              <w:rPr>
+                <w:sz w:val="24"/>
+              </w:rPr>
+              <w:t>T=Town</w:t>
+            </w:r>
+          </w:p>
+          <w:p>
+            <w:pPr>
+              <w:tabs>
+                <w:tab w:val="left" w:pos="2309"/>
+              </w:tabs>
+              <w:rPr>
+                <w:sz w:val="24"/>
+              </w:rPr>
+            </w:pPr>
+            <w:r>
+              <w:rPr>
+                <w:sz w:val="24"/>
+              </w:rPr>
+              <w:t>R=Rural</w:t>
+            </w:r>
+          </w:p>
+          <w:p>
+            <w:pPr>
+              <w:tabs>
+                <w:tab w:val="left" w:pos="2309"/>
+              </w:tabs>
+              <w:rPr>
+                <w:sz w:val="24"/>
+              </w:rPr>
+            </w:pPr>
+          </w:p>
+          <w:p>
+            <w:pPr>
+              <w:tabs>
+                <w:tab w:val="left" w:pos="2309"/>
+              </w:tabs>
+              <w:rPr>
+                <w:sz w:val="24"/>
+              </w:rPr>
+            </w:pPr>
+            <w:r>
+              <w:rPr>
+                <w:sz w:val="24"/>
+              </w:rPr>
+              <w:t xml:space="preserve">2nd byte = Socio-Economic status of the </w:t>
+            </w:r>
+            <w:proofErr w:type="spellStart"/>
+            <w:r>
+              <w:rPr>
+                <w:sz w:val="24"/>
+              </w:rPr>
+              <w:t>neighborhood</w:t>
+            </w:r>
+            <w:proofErr w:type="spellEnd"/>
+          </w:p>
+          <w:p>
+            <w:pPr>
+              <w:tabs>
+                <w:tab w:val="left" w:pos="2309"/>
+              </w:tabs>
+              <w:rPr>
+                <w:sz w:val="24"/>
+              </w:rPr>
+            </w:pPr>
+            <w:r>
+              <w:rPr>
+                <w:sz w:val="24"/>
+              </w:rPr>
+              <w:t>1 = Highest SES</w:t>
+            </w:r>
+          </w:p>
+          <w:p>
+            <w:pPr>
+              <w:tabs>
+                <w:tab w:val="left" w:pos="2309"/>
+              </w:tabs>
+              <w:rPr>
+                <w:sz w:val="24"/>
+              </w:rPr>
+            </w:pPr>
+            <w:r>
+              <w:rPr>
+                <w:sz w:val="24"/>
+              </w:rPr>
+              <w:t>2 = Average SES</w:t>
+            </w:r>
+          </w:p>
+          <w:p>
+            <w:pPr>
+              <w:tabs>
+                <w:tab w:val="left" w:pos="2309"/>
+              </w:tabs>
+              <w:rPr>
+                <w:sz w:val="24"/>
+              </w:rPr>
+            </w:pPr>
+            <w:r>
+              <w:rPr>
+                <w:sz w:val="24"/>
+              </w:rPr>
+              <w:t xml:space="preserve">3 = Lowest SES (except for Urban communities, where </w:t>
+            </w:r>
+          </w:p>
+          <w:p>
+            <w:pPr>
+              <w:tabs>
+                <w:tab w:val="left" w:pos="2309"/>
+              </w:tabs>
+              <w:rPr>
+                <w:sz w:val="24"/>
+              </w:rPr>
+            </w:pPr>
+            <w:r>
+              <w:rPr>
+                <w:sz w:val="24"/>
+              </w:rPr>
+              <w:t xml:space="preserve">1 = Highest SES, 2 = Above average SES, </w:t>
+            </w:r>
+          </w:p>
+          <w:p>
+            <w:pPr>
+              <w:tabs>
+                <w:tab w:val="left" w:pos="2309"/>
+              </w:tabs>
+              <w:rPr>
+                <w:sz w:val="24"/>
+              </w:rPr>
+            </w:pPr>
+            <w:r>
+              <w:rPr>
+                <w:sz w:val="24"/>
+              </w:rPr>
+              <w:t>3 = Below average SES, 4 = Lowest SES.)</w:t>
+            </w:r>
+          </w:p>
+        </w:tc>
+      </w:tr>
+      <w:tr>
+        <w:trPr>
+          <w:trHeight w:val="706"/>
+        </w:trPr>
+        <w:tc>
+          <w:tcPr>
+            <w:tcW w:w="1625" w:type="dxa"/>
+            <w:vAlign w:val="center"/>
+          </w:tcPr>
+          <w:p>
+            <w:pPr>
+              <w:tabs>
+                <w:tab w:val="left" w:pos="2309"/>
+              </w:tabs>
+              <w:rPr>
+                <w:sz w:val="24"/>
+              </w:rPr>
+            </w:pPr>
+            <w:r>
+              <w:rPr>
+                <w:sz w:val="24"/>
+              </w:rPr>
+              <w:t>AGE</w:t>
+            </w:r>
+          </w:p>
+        </w:tc>
+        <w:tc>
+          <w:tcPr>
+            <w:tcW w:w="6897" w:type="dxa"/>
+            <w:vAlign w:val="center"/>
+          </w:tcPr>
+          <w:p>
+            <w:pPr>
+              <w:tabs>
+                <w:tab w:val="left" w:pos="2309"/>
+              </w:tabs>
+              <w:rPr>
+                <w:sz w:val="24"/>
+              </w:rPr>
+            </w:pPr>
+            <w:r>
+              <w:rPr>
+                <w:sz w:val="24"/>
+              </w:rPr>
+              <w:t xml:space="preserve">Overlay Age </w:t>
+            </w:r>
+          </w:p>
+          <w:p>
+            <w:pPr>
+              <w:tabs>
+                <w:tab w:val="left" w:pos="2309"/>
+              </w:tabs>
+              <w:rPr>
+                <w:sz w:val="24"/>
+              </w:rPr>
+            </w:pPr>
+            <w:r>
+              <w:rPr>
+                <w:sz w:val="24"/>
+              </w:rPr>
+              <w:t>0 = missing</w:t>
+            </w:r>
+          </w:p>
+        </w:tc>
+      </w:tr>
+      <w:tr>
+        <w:trPr>
+          <w:trHeight w:val="986"/>
+        </w:trPr>
+        <w:tc>
+          <w:tcPr>
+            <w:tcW w:w="1625" w:type="dxa"/>
+            <w:vAlign w:val="center"/>
+          </w:tcPr>
+          <w:p>
+            <w:pPr>
+              <w:tabs>
+                <w:tab w:val="left" w:pos="2309"/>
+              </w:tabs>
+              <w:rPr>
+                <w:sz w:val="24"/>
+              </w:rPr>
+            </w:pPr>
+            <w:r>
+              <w:rPr>
+                <w:sz w:val="24"/>
+              </w:rPr>
+              <w:lastRenderedPageBreak/>
+              <w:t>HOMEOWNR</w:t>
+            </w:r>
+          </w:p>
+        </w:tc>
+        <w:tc>
+          <w:tcPr>
+            <w:tcW w:w="6897" w:type="dxa"/>
+            <w:vAlign w:val="center"/>
+          </w:tcPr>
+          <w:p>
+            <w:pPr>
+              <w:tabs>
+                <w:tab w:val="left" w:pos="2309"/>
+              </w:tabs>
+              <w:rPr>
+                <w:sz w:val="24"/>
+              </w:rPr>
+            </w:pPr>
+            <w:r>
+              <w:rPr>
+                <w:sz w:val="24"/>
+              </w:rPr>
+              <w:t>Home Owner Flag</w:t>
+            </w:r>
+          </w:p>
+          <w:p>
+            <w:pPr>
+              <w:tabs>
+                <w:tab w:val="left" w:pos="2309"/>
+              </w:tabs>
+              <w:rPr>
+                <w:sz w:val="24"/>
+              </w:rPr>
+            </w:pPr>
+            <w:r>
+              <w:rPr>
+                <w:sz w:val="24"/>
+              </w:rPr>
+              <w:t xml:space="preserve">H = Home owner </w:t>
+            </w:r>
+          </w:p>
+          <w:p>
+            <w:pPr>
+              <w:tabs>
+                <w:tab w:val="left" w:pos="2309"/>
+              </w:tabs>
+              <w:rPr>
+                <w:sz w:val="24"/>
+              </w:rPr>
+            </w:pPr>
+            <w:r>
+              <w:rPr>
+                <w:sz w:val="24"/>
+              </w:rPr>
+              <w:t>U = Unknown</w:t>
+            </w:r>
+          </w:p>
+        </w:tc>
+      </w:tr>
+      <w:tr>
+        <w:trPr>
+          <w:trHeight w:val="356"/>
+        </w:trPr>
+        <w:tc>
+          <w:tcPr>
+            <w:tcW w:w="1625" w:type="dxa"/>
+            <w:vAlign w:val="center"/>
+          </w:tcPr>
+          <w:p>
+            <w:pPr>
+              <w:tabs>
+                <w:tab w:val="left" w:pos="2309"/>
+              </w:tabs>
+              <w:rPr>
+                <w:sz w:val="24"/>
+              </w:rPr>
+            </w:pPr>
+            <w:r>
+              <w:rPr>
+                <w:sz w:val="24"/>
+              </w:rPr>
+              <w:t>INCOME</w:t>
+            </w:r>
+          </w:p>
+        </w:tc>
+        <w:tc>
+          <w:tcPr>
+            <w:tcW w:w="6897" w:type="dxa"/>
+            <w:vAlign w:val="center"/>
+          </w:tcPr>
+          <w:p>
+            <w:pPr>
+              <w:tabs>
+                <w:tab w:val="left" w:pos="2309"/>
+              </w:tabs>
+              <w:rPr>
+                <w:sz w:val="24"/>
+              </w:rPr>
+            </w:pPr>
+            <w:r>
+              <w:rPr>
+                <w:sz w:val="24"/>
+              </w:rPr>
+              <w:t>Household Income</w:t>
+            </w:r>
+          </w:p>
+        </w:tc>
+      </w:tr>
+      <w:tr>
+        <w:trPr>
+          <w:trHeight w:val="1565"/>
+        </w:trPr>
+        <w:tc>
+          <w:tcPr>
+            <w:tcW w:w="1625" w:type="dxa"/>
+            <w:vAlign w:val="center"/>
+          </w:tcPr>
+          <w:p>
+            <w:pPr>
+              <w:tabs>
+                <w:tab w:val="left" w:pos="2309"/>
+              </w:tabs>
+              <w:rPr>
+                <w:sz w:val="24"/>
+              </w:rPr>
+            </w:pPr>
+            <w:r>
+              <w:rPr>
+                <w:sz w:val="24"/>
+              </w:rPr>
+              <w:t>GENDER</w:t>
+            </w:r>
+          </w:p>
+        </w:tc>
+        <w:tc>
+          <w:tcPr>
+            <w:tcW w:w="6897" w:type="dxa"/>
+            <w:vAlign w:val="center"/>
+          </w:tcPr>
+          <w:p>
+            <w:pPr>
+              <w:tabs>
+                <w:tab w:val="left" w:pos="2309"/>
+              </w:tabs>
+              <w:rPr>
+                <w:sz w:val="24"/>
+              </w:rPr>
+            </w:pPr>
+            <w:r>
+              <w:rPr>
+                <w:sz w:val="24"/>
+              </w:rPr>
+              <w:t>Gender</w:t>
+            </w:r>
+          </w:p>
+          <w:p>
+            <w:pPr>
+              <w:tabs>
+                <w:tab w:val="left" w:pos="2309"/>
+              </w:tabs>
+              <w:rPr>
+                <w:sz w:val="24"/>
+              </w:rPr>
+            </w:pPr>
+            <w:r>
+              <w:rPr>
+                <w:sz w:val="24"/>
+              </w:rPr>
+              <w:t>M = Male</w:t>
+            </w:r>
+          </w:p>
+          <w:p>
+            <w:pPr>
+              <w:tabs>
+                <w:tab w:val="left" w:pos="2309"/>
+              </w:tabs>
+              <w:rPr>
+                <w:sz w:val="24"/>
+              </w:rPr>
+            </w:pPr>
+            <w:r>
+              <w:rPr>
+                <w:sz w:val="24"/>
+              </w:rPr>
+              <w:t>F = Female</w:t>
+            </w:r>
+          </w:p>
+          <w:p>
+            <w:pPr>
+              <w:tabs>
+                <w:tab w:val="left" w:pos="2309"/>
+              </w:tabs>
+              <w:rPr>
+                <w:sz w:val="24"/>
+              </w:rPr>
+            </w:pPr>
+            <w:r>
+              <w:rPr>
+                <w:sz w:val="24"/>
+              </w:rPr>
+              <w:t>U = Unknown</w:t>
+            </w:r>
+          </w:p>
+          <w:p>
+            <w:pPr>
+              <w:tabs>
+                <w:tab w:val="left" w:pos="2309"/>
+              </w:tabs>
+              <w:rPr>
+                <w:sz w:val="24"/>
+              </w:rPr>
+            </w:pPr>
+            <w:r>
+              <w:rPr>
+                <w:sz w:val="24"/>
+              </w:rPr>
+              <w:t>J = Joint Account, unknown gender</w:t>
+            </w:r>
+          </w:p>
+        </w:tc>
+      </w:tr>
+      <w:tr>
+        <w:trPr>
+          <w:trHeight w:val="411"/>
+        </w:trPr>
+        <w:tc>
+          <w:tcPr>
+            <w:tcW w:w="1625" w:type="dxa"/>
+            <w:vAlign w:val="center"/>
+          </w:tcPr>
+          <w:p>
+            <w:pPr>
+              <w:tabs>
+                <w:tab w:val="left" w:pos="2309"/>
+              </w:tabs>
+              <w:rPr>
+                <w:sz w:val="24"/>
+              </w:rPr>
+            </w:pPr>
+            <w:r>
+              <w:rPr>
+                <w:sz w:val="24"/>
+              </w:rPr>
+              <w:t>WEALTH1</w:t>
+            </w:r>
+          </w:p>
+        </w:tc>
+        <w:tc>
+          <w:tcPr>
+            <w:tcW w:w="6897" w:type="dxa"/>
+            <w:vAlign w:val="center"/>
+          </w:tcPr>
+          <w:p>
+            <w:pPr>
+              <w:tabs>
+                <w:tab w:val="left" w:pos="2309"/>
+              </w:tabs>
+              <w:rPr>
+                <w:sz w:val="24"/>
+              </w:rPr>
+            </w:pPr>
+            <w:r>
+              <w:rPr>
+                <w:sz w:val="24"/>
+              </w:rPr>
+              <w:t>Wealth Rating</w:t>
+            </w:r>
+          </w:p>
+        </w:tc>
+      </w:tr>
+      <w:tr>
+        <w:trPr>
+          <w:trHeight w:val="1013"/>
+        </w:trPr>
+        <w:tc>
+          <w:tcPr>
+            <w:tcW w:w="1625" w:type="dxa"/>
+            <w:vAlign w:val="center"/>
+          </w:tcPr>
+          <w:p>
+            <w:pPr>
+              <w:tabs>
+                <w:tab w:val="left" w:pos="2309"/>
+              </w:tabs>
+              <w:rPr>
+                <w:sz w:val="24"/>
+              </w:rPr>
+            </w:pPr>
+            <w:r>
+              <w:rPr>
+                <w:sz w:val="24"/>
+              </w:rPr>
+              <w:t>HIT</w:t>
+            </w:r>
+          </w:p>
+        </w:tc>
+        <w:tc>
+          <w:tcPr>
+            <w:tcW w:w="6897" w:type="dxa"/>
+            <w:vAlign w:val="center"/>
+          </w:tcPr>
+          <w:p>
+            <w:pPr>
+              <w:tabs>
+                <w:tab w:val="left" w:pos="2309"/>
+              </w:tabs>
+              <w:rPr>
+                <w:sz w:val="24"/>
+              </w:rPr>
+            </w:pPr>
+            <w:r>
+              <w:rPr>
+                <w:sz w:val="24"/>
+              </w:rPr>
+              <w:t>MOR Flag # HIT (Mail Order Response)</w:t>
+            </w:r>
+          </w:p>
+          <w:p>
+            <w:pPr>
+              <w:tabs>
+                <w:tab w:val="left" w:pos="2309"/>
+              </w:tabs>
+              <w:rPr>
+                <w:sz w:val="24"/>
+              </w:rPr>
+            </w:pPr>
+            <w:r>
+              <w:rPr>
+                <w:sz w:val="24"/>
+              </w:rPr>
+              <w:t>Indicates total numbe</w:t>
+            </w:r>
+            <w:r>
+              <w:rPr>
+                <w:sz w:val="24"/>
+              </w:rPr>
+              <w:t xml:space="preserve">r of known times the donor has </w:t>
+            </w:r>
+            <w:r>
+              <w:rPr>
+                <w:sz w:val="24"/>
+              </w:rPr>
+              <w:t>responded to a mail order offer other than PVA's.</w:t>
+            </w:r>
+          </w:p>
+        </w:tc>
+      </w:tr>
+      <w:tr>
+        <w:trPr>
+          <w:trHeight w:val="1834"/>
+        </w:trPr>
+        <w:tc>
+          <w:tcPr>
+            <w:tcW w:w="1625" w:type="dxa"/>
+            <w:vAlign w:val="center"/>
+          </w:tcPr>
+          <w:p>
+            <w:pPr>
+              <w:tabs>
+                <w:tab w:val="left" w:pos="2309"/>
+              </w:tabs>
+              <w:rPr>
+                <w:sz w:val="24"/>
+              </w:rPr>
+            </w:pPr>
+            <w:r>
+              <w:rPr>
+                <w:sz w:val="24"/>
+              </w:rPr>
+              <w:t>WEALTH2</w:t>
+            </w:r>
+          </w:p>
+        </w:tc>
+        <w:tc>
+          <w:tcPr>
+            <w:tcW w:w="6897" w:type="dxa"/>
+            <w:vAlign w:val="center"/>
+          </w:tcPr>
+          <w:p>
+            <w:pPr>
+              <w:tabs>
+                <w:tab w:val="left" w:pos="2309"/>
+              </w:tabs>
+              <w:rPr>
+                <w:sz w:val="24"/>
+              </w:rPr>
+            </w:pPr>
+            <w:r>
+              <w:rPr>
+                <w:sz w:val="24"/>
+              </w:rPr>
+              <w:t>Wealth Rating</w:t>
+            </w:r>
+          </w:p>
+          <w:p>
+            <w:pPr>
+              <w:tabs>
+                <w:tab w:val="left" w:pos="2309"/>
+              </w:tabs>
+              <w:rPr>
+                <w:sz w:val="24"/>
+              </w:rPr>
+            </w:pPr>
+            <w:r>
+              <w:rPr>
+                <w:sz w:val="24"/>
+              </w:rPr>
+              <w:t>Wealth rating uses median family income and</w:t>
+            </w:r>
+            <w:r>
+              <w:rPr>
+                <w:sz w:val="24"/>
+              </w:rPr>
+              <w:t xml:space="preserve"> </w:t>
+            </w:r>
+            <w:r>
+              <w:rPr>
+                <w:sz w:val="24"/>
+              </w:rPr>
+              <w:t>population statistics from each area to</w:t>
+            </w:r>
+            <w:r>
+              <w:rPr>
+                <w:sz w:val="24"/>
+              </w:rPr>
+              <w:t xml:space="preserve"> </w:t>
+            </w:r>
+            <w:r>
+              <w:rPr>
+                <w:sz w:val="24"/>
+              </w:rPr>
+              <w:t>index relative wealth within each state</w:t>
+            </w:r>
+            <w:r>
+              <w:rPr>
+                <w:sz w:val="24"/>
+              </w:rPr>
+              <w:t xml:space="preserve"> </w:t>
+            </w:r>
+            <w:r>
+              <w:rPr>
+                <w:sz w:val="24"/>
+              </w:rPr>
+              <w:t>The segments are denoted 0-9, with 9 being</w:t>
+            </w:r>
+            <w:r>
+              <w:rPr>
+                <w:sz w:val="24"/>
+              </w:rPr>
+              <w:t xml:space="preserve"> </w:t>
+            </w:r>
+            <w:r>
+              <w:rPr>
+                <w:sz w:val="24"/>
+              </w:rPr>
+              <w:t>the highest income group and zero being the</w:t>
+            </w:r>
+            <w:r>
+              <w:rPr>
+                <w:sz w:val="24"/>
+              </w:rPr>
+              <w:t xml:space="preserve"> </w:t>
+            </w:r>
+            <w:r>
+              <w:rPr>
+                <w:sz w:val="24"/>
+              </w:rPr>
+              <w:t>lowest. Eac</w:t>
+            </w:r>
+            <w:r>
+              <w:rPr>
+                <w:sz w:val="24"/>
+              </w:rPr>
+              <w:t xml:space="preserve">h rating has a different meaning </w:t>
+            </w:r>
+            <w:r>
+              <w:rPr>
+                <w:sz w:val="24"/>
+              </w:rPr>
+              <w:t>within each state.</w:t>
+            </w:r>
+          </w:p>
+        </w:tc>
+      </w:tr>
+      <w:tr>
+        <w:trPr>
+          <w:trHeight w:val="429"/>
+        </w:trPr>
+        <w:tc>
+          <w:tcPr>
+            <w:tcW w:w="1625" w:type="dxa"/>
+            <w:vAlign w:val="center"/>
+          </w:tcPr>
+          <w:p>
+            <w:pPr>
+              <w:tabs>
+                <w:tab w:val="left" w:pos="2309"/>
+              </w:tabs>
+              <w:rPr>
+                <w:sz w:val="24"/>
+              </w:rPr>
+            </w:pPr>
+            <w:r>
+              <w:rPr>
+                <w:sz w:val="24"/>
+              </w:rPr>
+              <w:t>ADATE_2</w:t>
+            </w:r>
+          </w:p>
+        </w:tc>
+        <w:tc>
+          <w:tcPr>
+            <w:tcW w:w="6897" w:type="dxa"/>
+            <w:vAlign w:val="center"/>
+          </w:tcPr>
+          <w:p>
+            <w:pPr>
+              <w:tabs>
+                <w:tab w:val="left" w:pos="2309"/>
+              </w:tabs>
+              <w:rPr>
+                <w:sz w:val="24"/>
+              </w:rPr>
+            </w:pPr>
+            <w:r>
+              <w:rPr>
+                <w:sz w:val="24"/>
+              </w:rPr>
+              <w:t>Date the 97NK promotion was mailed</w:t>
+            </w:r>
+          </w:p>
+        </w:tc>
+      </w:tr>
+      <w:tr>
+        <w:trPr>
+          <w:trHeight w:val="421"/>
+        </w:trPr>
+        <w:tc>
+          <w:tcPr>
+            <w:tcW w:w="1625" w:type="dxa"/>
+            <w:vAlign w:val="center"/>
+          </w:tcPr>
+          <w:p>
+            <w:pPr>
+              <w:tabs>
+                <w:tab w:val="left" w:pos="2309"/>
+              </w:tabs>
+              <w:rPr>
+                <w:sz w:val="24"/>
+              </w:rPr>
+            </w:pPr>
+            <w:r>
+              <w:rPr>
+                <w:sz w:val="24"/>
+              </w:rPr>
+              <w:t>RFA_2</w:t>
+            </w:r>
+          </w:p>
+        </w:tc>
+        <w:tc>
+          <w:tcPr>
+            <w:tcW w:w="6897" w:type="dxa"/>
+            <w:vAlign w:val="center"/>
+          </w:tcPr>
+          <w:p>
+            <w:pPr>
+              <w:tabs>
+                <w:tab w:val="left" w:pos="2309"/>
+              </w:tabs>
+              <w:rPr>
+                <w:sz w:val="24"/>
+              </w:rPr>
+            </w:pPr>
+            <w:r>
+              <w:rPr>
+                <w:sz w:val="24"/>
+              </w:rPr>
+              <w:t>Donor's RFA status as of 97NK promotion date</w:t>
+            </w:r>
+          </w:p>
+        </w:tc>
+      </w:tr>
+      <w:tr>
+        <w:trPr>
+          <w:trHeight w:val="427"/>
+        </w:trPr>
+        <w:tc>
+          <w:tcPr>
+            <w:tcW w:w="1625" w:type="dxa"/>
+            <w:vAlign w:val="center"/>
+          </w:tcPr>
+          <w:p>
+            <w:pPr>
+              <w:tabs>
+                <w:tab w:val="left" w:pos="2309"/>
+              </w:tabs>
+              <w:rPr>
+                <w:sz w:val="24"/>
+              </w:rPr>
+            </w:pPr>
+            <w:r>
+              <w:rPr>
+                <w:sz w:val="24"/>
+              </w:rPr>
+              <w:t>RAMNTALL</w:t>
+            </w:r>
+          </w:p>
+        </w:tc>
+        <w:tc>
+          <w:tcPr>
+            <w:tcW w:w="6897" w:type="dxa"/>
+            <w:vAlign w:val="center"/>
+          </w:tcPr>
+          <w:p>
+            <w:pPr>
+              <w:tabs>
+                <w:tab w:val="left" w:pos="2309"/>
+              </w:tabs>
+              <w:rPr>
+                <w:sz w:val="24"/>
+              </w:rPr>
+            </w:pPr>
+            <w:r>
+              <w:rPr>
+                <w:sz w:val="24"/>
+              </w:rPr>
+              <w:t>Dollar amount of lifetime gifts to date</w:t>
+            </w:r>
+          </w:p>
+        </w:tc>
+      </w:tr>
+      <w:tr>
+        <w:trPr>
+          <w:trHeight w:val="434"/>
+        </w:trPr>
+        <w:tc>
+          <w:tcPr>
+            <w:tcW w:w="1625" w:type="dxa"/>
+            <w:vAlign w:val="center"/>
+          </w:tcPr>
+          <w:p>
+            <w:pPr>
+              <w:tabs>
+                <w:tab w:val="left" w:pos="2309"/>
+              </w:tabs>
+              <w:rPr>
+                <w:sz w:val="24"/>
+              </w:rPr>
+            </w:pPr>
+            <w:r>
+              <w:rPr>
+                <w:sz w:val="24"/>
+              </w:rPr>
+              <w:t>NGIFTALL</w:t>
+            </w:r>
+          </w:p>
+        </w:tc>
+        <w:tc>
+          <w:tcPr>
+            <w:tcW w:w="6897" w:type="dxa"/>
+            <w:vAlign w:val="center"/>
+          </w:tcPr>
+          <w:p>
+            <w:pPr>
+              <w:tabs>
+                <w:tab w:val="left" w:pos="2309"/>
+              </w:tabs>
+              <w:rPr>
+                <w:sz w:val="24"/>
+              </w:rPr>
+            </w:pPr>
+            <w:r>
+              <w:rPr>
+                <w:sz w:val="24"/>
+              </w:rPr>
+              <w:t>Number of lifetime gifts to date</w:t>
+            </w:r>
+          </w:p>
+        </w:tc>
+      </w:tr>
+      <w:tr>
+        <w:trPr>
+          <w:trHeight w:val="425"/>
+        </w:trPr>
+        <w:tc>
+          <w:tcPr>
+            <w:tcW w:w="1625" w:type="dxa"/>
+            <w:vAlign w:val="center"/>
+          </w:tcPr>
+          <w:p>
+            <w:pPr>
+              <w:tabs>
+                <w:tab w:val="left" w:pos="2309"/>
+              </w:tabs>
+              <w:rPr>
+                <w:sz w:val="24"/>
+              </w:rPr>
+            </w:pPr>
+            <w:r>
+              <w:rPr>
+                <w:sz w:val="24"/>
+              </w:rPr>
+              <w:t>AVGGIFT</w:t>
+            </w:r>
+          </w:p>
+        </w:tc>
+        <w:tc>
+          <w:tcPr>
+            <w:tcW w:w="6897" w:type="dxa"/>
+            <w:vAlign w:val="center"/>
+          </w:tcPr>
+          <w:p>
+            <w:pPr>
+              <w:tabs>
+                <w:tab w:val="left" w:pos="2309"/>
+              </w:tabs>
+              <w:rPr>
+                <w:sz w:val="24"/>
+              </w:rPr>
+            </w:pPr>
+            <w:r>
+              <w:rPr>
+                <w:sz w:val="24"/>
+              </w:rPr>
+              <w:t>Average dollar amount of gifts to date</w:t>
+            </w:r>
+          </w:p>
+        </w:tc>
+      </w:tr>
+      <w:tr>
+        <w:trPr>
+          <w:trHeight w:val="559"/>
+        </w:trPr>
+        <w:tc>
+          <w:tcPr>
+            <w:tcW w:w="8522" w:type="dxa"/>
+            <w:gridSpan w:val="2"/>
+            <w:vAlign w:val="center"/>
+          </w:tcPr>
+          <w:p>
+            <w:pPr>
+              <w:tabs>
+                <w:tab w:val="left" w:pos="2309"/>
+              </w:tabs>
+              <w:jc w:val="center"/>
+              <w:rPr>
+                <w:i/>
+                <w:sz w:val="24"/>
+              </w:rPr>
+            </w:pPr>
+            <w:r>
+              <w:rPr>
+                <w:i/>
+                <w:sz w:val="24"/>
+              </w:rPr>
+              <w:t>The following two attributes are for validation</w:t>
+            </w:r>
+            <w:r>
+              <w:rPr>
+                <w:i/>
+                <w:sz w:val="24"/>
+              </w:rPr>
+              <w:t xml:space="preserve"> purposes</w:t>
+            </w:r>
+            <w:r>
+              <w:rPr>
+                <w:i/>
+                <w:sz w:val="24"/>
+              </w:rPr>
+              <w:t xml:space="preserve"> only</w:t>
+            </w:r>
+          </w:p>
+        </w:tc>
+      </w:tr>
+      <w:tr>
+        <w:trPr>
+          <w:trHeight w:val="425"/>
+        </w:trPr>
+        <w:tc>
+          <w:tcPr>
+            <w:tcW w:w="1625" w:type="dxa"/>
+            <w:vAlign w:val="center"/>
+          </w:tcPr>
+          <w:p>
+            <w:pPr>
+              <w:tabs>
+                <w:tab w:val="left" w:pos="2309"/>
+              </w:tabs>
+              <w:rPr>
+                <w:sz w:val="24"/>
+              </w:rPr>
+            </w:pPr>
+            <w:r>
+              <w:rPr>
+                <w:sz w:val="24"/>
+              </w:rPr>
+              <w:t>TARGET_B</w:t>
+            </w:r>
+          </w:p>
+        </w:tc>
+        <w:tc>
+          <w:tcPr>
+            <w:tcW w:w="6897" w:type="dxa"/>
+            <w:vAlign w:val="center"/>
+          </w:tcPr>
+          <w:p>
+            <w:pPr>
+              <w:tabs>
+                <w:tab w:val="left" w:pos="2309"/>
+              </w:tabs>
+              <w:rPr>
+                <w:sz w:val="24"/>
+              </w:rPr>
+            </w:pPr>
+            <w:r>
+              <w:rPr>
+                <w:sz w:val="24"/>
+              </w:rPr>
+              <w:t>Target Variable: Binary Indicator for Response to 97NK Mailing</w:t>
+            </w:r>
+          </w:p>
+        </w:tc>
+      </w:tr>
+      <w:tr>
+        <w:trPr>
+          <w:trHeight w:val="715"/>
+        </w:trPr>
+        <w:tc>
+          <w:tcPr>
+            <w:tcW w:w="1625" w:type="dxa"/>
+            <w:vAlign w:val="center"/>
+          </w:tcPr>
+          <w:p>
+            <w:pPr>
+              <w:tabs>
+                <w:tab w:val="left" w:pos="2309"/>
+              </w:tabs>
+              <w:rPr>
+                <w:sz w:val="24"/>
+              </w:rPr>
+            </w:pPr>
+            <w:r>
+              <w:rPr>
+                <w:sz w:val="24"/>
+              </w:rPr>
+              <w:t>TARGET_</w:t>
+            </w:r>
+            <w:r>
+              <w:rPr>
+                <w:sz w:val="24"/>
+              </w:rPr>
+              <w:t>D</w:t>
+            </w:r>
+          </w:p>
+        </w:tc>
+        <w:tc>
+          <w:tcPr>
+            <w:tcW w:w="6897" w:type="dxa"/>
+            <w:vAlign w:val="center"/>
+          </w:tcPr>
+          <w:p>
+            <w:pPr>
+              <w:tabs>
+                <w:tab w:val="left" w:pos="2309"/>
+              </w:tabs>
+              <w:rPr>
+                <w:sz w:val="24"/>
+              </w:rPr>
+            </w:pPr>
+            <w:r>
+              <w:rPr>
+                <w:sz w:val="24"/>
+              </w:rPr>
+              <w:t>Target Variable: Don</w:t>
+            </w:r>
+            <w:r>
+              <w:rPr>
+                <w:sz w:val="24"/>
+              </w:rPr>
+              <w:t xml:space="preserve">ation Amount (in $) associated </w:t>
+            </w:r>
+            <w:r>
+              <w:rPr>
+                <w:sz w:val="24"/>
+              </w:rPr>
+              <w:t>with the Response to 97NK Mailing</w:t>
+            </w:r>
+          </w:p>
+        </w:tc>
+      </w:tr>
+    </w:tbl>
+    <w:p>
+      <w:pPr>
+        <w:tabs>
+          <w:tab w:val="left" w:pos="2309"/>
+        </w:tabs>
+        <w:rPr>
+          <w:sz w:val="24"/>
+        </w:rPr>
+      </w:pPr>
+    </w:p>
+    <w:p>
+      <w:pPr>
+        <w:rPr>
+          <w:b/>
+          <w:color w:val="17365D" w:themeColor="text2" w:themeShade="BF"/>
+          <w:sz w:val="24"/>
+        </w:rPr>
+      </w:pPr>
+      <w:r>
+        <w:rPr>
+          <w:b/>
+          <w:color w:val="17365D" w:themeColor="text2" w:themeShade="BF"/>
+          <w:sz w:val="24"/>
+        </w:rPr>
+        <w:t xml:space="preserve">Dataset </w:t>
+      </w:r>
+      <w:proofErr w:type="spellStart"/>
+      <w:r>
+        <w:rPr>
+          <w:b/>
+          <w:color w:val="17365D" w:themeColor="text2" w:themeShade="BF"/>
+          <w:sz w:val="24"/>
+        </w:rPr>
+        <w:t>Preprocessing</w:t>
+      </w:r>
+      <w:proofErr w:type="spellEnd"/>
+      <w:r>
+        <w:rPr>
+          <w:b/>
+          <w:color w:val="17365D" w:themeColor="text2" w:themeShade="BF"/>
+          <w:sz w:val="24"/>
+        </w:rPr>
+        <w:t>: Data Cleaning, Data Integration and Transformation</w:t>
+      </w:r>
+    </w:p>
+    <w:p>
+      <w:pPr>
+        <w:tabs>
+          <w:tab w:val="left" w:pos="2309"/>
+        </w:tabs>
+        <w:rPr>
+          <w:sz w:val="24"/>
+        </w:rPr>
+      </w:pPr>
+      <w:r>
+        <w:rPr>
+          <w:sz w:val="24"/>
+        </w:rPr>
+        <w:t xml:space="preserve">The sampled dataset will be examined </w:t>
+      </w:r>
+      <w:r>
+        <w:rPr>
+          <w:sz w:val="24"/>
+        </w:rPr>
+        <w:t xml:space="preserve">further </w:t>
+      </w:r>
+      <w:r>
+        <w:rPr>
+          <w:sz w:val="24"/>
+        </w:rPr>
+        <w:t xml:space="preserve">for data anomalies such as noisy values as well as missing values. After those problems are solved using the best solution for each case, numerical value normalization will occur in order to reduce calculation errors and improve accuracy. </w:t>
+      </w:r>
+    </w:p>
+    <w:p>
+      <w:pPr>
+        <w:tabs>
+          <w:tab w:val="left" w:pos="2309"/>
+        </w:tabs>
+        <w:rPr>
+          <w:sz w:val="24"/>
+        </w:rPr>
+      </w:pPr>
+      <w:r>
+        <w:rPr>
+          <w:sz w:val="24"/>
+        </w:rPr>
+        <w:t>Also, any nominal values left in the dataset will be transformed to numeric.</w:t>
+      </w:r>
+    </w:p>
+    <w:p>
+      <w:pPr>
+        <w:tabs>
+          <w:tab w:val="left" w:pos="2309"/>
+        </w:tabs>
+        <w:rPr>
+          <w:sz w:val="24"/>
+        </w:rPr>
+      </w:pPr>
+      <w:r>
+        <w:rPr>
+          <w:sz w:val="24"/>
+        </w:rPr>
+        <w:t xml:space="preserve">It should be noted that for the construction of the sample, important attributes for the data mining process such as </w:t>
+      </w:r>
+      <w:r>
+        <w:rPr>
+          <w:sz w:val="24"/>
+        </w:rPr>
+        <w:t>ODATEDW</w:t>
+      </w:r>
+      <w:r>
+        <w:rPr>
+          <w:sz w:val="24"/>
+        </w:rPr>
+        <w:t>,</w:t>
+      </w:r>
+      <w:r>
+        <w:rPr>
+          <w:sz w:val="24"/>
+        </w:rPr>
+        <w:t xml:space="preserve"> DOB</w:t>
+      </w:r>
+      <w:r>
+        <w:rPr>
+          <w:sz w:val="24"/>
+        </w:rPr>
+        <w:t>,</w:t>
+      </w:r>
+      <w:r>
+        <w:rPr>
+          <w:sz w:val="24"/>
+        </w:rPr>
+        <w:t xml:space="preserve"> DOMAIN</w:t>
+      </w:r>
+      <w:r>
+        <w:rPr>
+          <w:sz w:val="24"/>
+        </w:rPr>
+        <w:t>,</w:t>
+      </w:r>
+      <w:r>
+        <w:rPr>
+          <w:sz w:val="24"/>
+        </w:rPr>
+        <w:t xml:space="preserve"> </w:t>
+      </w:r>
+      <w:r>
+        <w:rPr>
+          <w:sz w:val="24"/>
+        </w:rPr>
+        <w:t>AGE,</w:t>
+      </w:r>
+      <w:r>
+        <w:rPr>
+          <w:sz w:val="24"/>
+        </w:rPr>
+        <w:t xml:space="preserve"> HOMEOWNR</w:t>
+      </w:r>
+      <w:r>
+        <w:rPr>
+          <w:sz w:val="24"/>
+        </w:rPr>
+        <w:t>,</w:t>
+      </w:r>
+      <w:r>
+        <w:rPr>
+          <w:sz w:val="24"/>
+        </w:rPr>
+        <w:t xml:space="preserve"> </w:t>
+      </w:r>
+      <w:r>
+        <w:rPr>
+          <w:sz w:val="24"/>
+        </w:rPr>
+        <w:lastRenderedPageBreak/>
+        <w:t>INCOME</w:t>
+      </w:r>
+      <w:r>
+        <w:rPr>
+          <w:sz w:val="24"/>
+        </w:rPr>
+        <w:t xml:space="preserve"> do not contain missing values. This was feasible by entering restriction parameters to the selection query.</w:t>
+      </w:r>
+    </w:p>
+    <w:p>
+      <w:pPr>
+        <w:tabs>
+          <w:tab w:val="left" w:pos="2309"/>
+        </w:tabs>
+        <w:rPr>
+          <w:sz w:val="24"/>
+        </w:rPr>
+      </w:pPr>
+      <w:r>
+        <w:rPr>
+          <w:sz w:val="24"/>
+        </w:rPr>
+        <w:t>The selection query can be seen below:</w:t>
+      </w:r>
+    </w:p>
+    <w:p>
+      <w:pPr>
+        <w:pStyle w:val="NoSpacing"/>
+        <w:rPr>
+          <w:rFonts w:ascii="Courier New" w:hAnsi="Courier New" w:cs="Courier New"/>
+        </w:rPr>
+      </w:pPr>
+      <w:r>
+        <w:rPr>
+          <w:rFonts w:ascii="Courier New" w:hAnsi="Courier New" w:cs="Courier New"/>
+        </w:rPr>
+        <w:t xml:space="preserve">CREATE TABLE sample AS (SELECT </w:t>
+      </w:r>
+    </w:p>
+    <w:p>
+      <w:pPr>
+        <w:pStyle w:val="NoSpacing"/>
+        <w:ind w:firstLine="720"/>
+        <w:rPr>
+          <w:rFonts w:ascii="Courier New" w:hAnsi="Courier New" w:cs="Courier New"/>
+        </w:rPr>
+      </w:pPr>
+      <w:r>
+        <w:rPr>
+          <w:rFonts w:ascii="Courier New" w:hAnsi="Courier New" w:cs="Courier New"/>
+        </w:rPr>
+        <w:t>ID,</w:t>
+      </w:r>
+    </w:p>
+    <w:p>
+      <w:pPr>
+        <w:pStyle w:val="NoSpacing"/>
+        <w:rPr>
+          <w:rFonts w:ascii="Courier New" w:hAnsi="Courier New" w:cs="Courier New"/>
+        </w:rPr>
+      </w:pPr>
+      <w:r>
+        <w:rPr>
+          <w:rFonts w:ascii="Courier New" w:hAnsi="Courier New" w:cs="Courier New"/>
+        </w:rPr>
+        <w:t xml:space="preserve">    ODATEDW,</w:t>
+      </w:r>
+    </w:p>
+    <w:p>
+      <w:pPr>
+        <w:pStyle w:val="NoSpacing"/>
+        <w:rPr>
+          <w:rFonts w:ascii="Courier New" w:hAnsi="Courier New" w:cs="Courier New"/>
+        </w:rPr>
+      </w:pPr>
+      <w:r>
+        <w:rPr>
+          <w:rFonts w:ascii="Courier New" w:hAnsi="Courier New" w:cs="Courier New"/>
+        </w:rPr>
+        <w:t xml:space="preserve">    TCODE,</w:t>
+      </w:r>
+    </w:p>
+    <w:p>
+      <w:pPr>
+        <w:pStyle w:val="NoSpacing"/>
+        <w:rPr>
+          <w:rFonts w:ascii="Courier New" w:hAnsi="Courier New" w:cs="Courier New"/>
+        </w:rPr>
+      </w:pPr>
+      <w:r>
+        <w:rPr>
+          <w:rFonts w:ascii="Courier New" w:hAnsi="Courier New" w:cs="Courier New"/>
+        </w:rPr>
+        <w:t xml:space="preserve">    PVASTATE,</w:t>
+      </w:r>
+    </w:p>
+    <w:p>
+      <w:pPr>
+        <w:pStyle w:val="NoSpacing"/>
+        <w:rPr>
+          <w:rFonts w:ascii="Courier New" w:hAnsi="Courier New" w:cs="Courier New"/>
+        </w:rPr>
+      </w:pPr>
+      <w:r>
+        <w:rPr>
+          <w:rFonts w:ascii="Courier New" w:hAnsi="Courier New" w:cs="Courier New"/>
+        </w:rPr>
+        <w:t xml:space="preserve">    DOB,</w:t>
+      </w:r>
+    </w:p>
+    <w:p>
+      <w:pPr>
+        <w:pStyle w:val="NoSpacing"/>
+        <w:rPr>
+          <w:rFonts w:ascii="Courier New" w:hAnsi="Courier New" w:cs="Courier New"/>
+        </w:rPr>
+      </w:pPr>
+      <w:r>
+        <w:rPr>
+          <w:rFonts w:ascii="Courier New" w:hAnsi="Courier New" w:cs="Courier New"/>
+        </w:rPr>
+        <w:t xml:space="preserve">    RECINHSE,</w:t>
+      </w:r>
+    </w:p>
+    <w:p>
+      <w:pPr>
+        <w:pStyle w:val="NoSpacing"/>
+        <w:rPr>
+          <w:rFonts w:ascii="Courier New" w:hAnsi="Courier New" w:cs="Courier New"/>
+        </w:rPr>
+      </w:pPr>
+      <w:r>
+        <w:rPr>
+          <w:rFonts w:ascii="Courier New" w:hAnsi="Courier New" w:cs="Courier New"/>
+        </w:rPr>
+        <w:t xml:space="preserve">    RECP3,</w:t>
+      </w:r>
+    </w:p>
+    <w:p>
+      <w:pPr>
+        <w:pStyle w:val="NoSpacing"/>
+        <w:rPr>
+          <w:rFonts w:ascii="Courier New" w:hAnsi="Courier New" w:cs="Courier New"/>
+        </w:rPr>
+      </w:pPr>
+      <w:r>
+        <w:rPr>
+          <w:rFonts w:ascii="Courier New" w:hAnsi="Courier New" w:cs="Courier New"/>
+        </w:rPr>
+        <w:t xml:space="preserve">    DOMAIN,</w:t>
+      </w:r>
+    </w:p>
+    <w:p>
+      <w:pPr>
+        <w:pStyle w:val="NoSpacing"/>
+        <w:rPr>
+          <w:rFonts w:ascii="Courier New" w:hAnsi="Courier New" w:cs="Courier New"/>
+        </w:rPr>
+      </w:pPr>
+      <w:r>
+        <w:rPr>
+          <w:rFonts w:ascii="Courier New" w:hAnsi="Courier New" w:cs="Courier New"/>
+        </w:rPr>
+        <w:t xml:space="preserve">    AGE,</w:t>
+      </w:r>
+    </w:p>
+    <w:p>
+      <w:pPr>
+        <w:pStyle w:val="NoSpacing"/>
+        <w:rPr>
+          <w:rFonts w:ascii="Courier New" w:hAnsi="Courier New" w:cs="Courier New"/>
+        </w:rPr>
+      </w:pPr>
+      <w:r>
+        <w:rPr>
+          <w:rFonts w:ascii="Courier New" w:hAnsi="Courier New" w:cs="Courier New"/>
+        </w:rPr>
+        <w:t xml:space="preserve">    HOMEOWNR,</w:t>
+      </w:r>
+    </w:p>
+    <w:p>
+      <w:pPr>
+        <w:pStyle w:val="NoSpacing"/>
+        <w:rPr>
+          <w:rFonts w:ascii="Courier New" w:hAnsi="Courier New" w:cs="Courier New"/>
+        </w:rPr>
+      </w:pPr>
+      <w:r>
+        <w:rPr>
+          <w:rFonts w:ascii="Courier New" w:hAnsi="Courier New" w:cs="Courier New"/>
+        </w:rPr>
+        <w:t xml:space="preserve">    INCOME,</w:t>
+      </w:r>
+    </w:p>
+    <w:p>
+      <w:pPr>
+        <w:pStyle w:val="NoSpacing"/>
+        <w:rPr>
+          <w:rFonts w:ascii="Courier New" w:hAnsi="Courier New" w:cs="Courier New"/>
+        </w:rPr>
+      </w:pPr>
+      <w:r>
+        <w:rPr>
+          <w:rFonts w:ascii="Courier New" w:hAnsi="Courier New" w:cs="Courier New"/>
+        </w:rPr>
+        <w:t xml:space="preserve">    GENDER,</w:t>
+      </w:r>
+    </w:p>
+    <w:p>
+      <w:pPr>
+        <w:pStyle w:val="NoSpacing"/>
+        <w:rPr>
+          <w:rFonts w:ascii="Courier New" w:hAnsi="Courier New" w:cs="Courier New"/>
+        </w:rPr>
+      </w:pPr>
+      <w:r>
+        <w:rPr>
+          <w:rFonts w:ascii="Courier New" w:hAnsi="Courier New" w:cs="Courier New"/>
+        </w:rPr>
+        <w:t xml:space="preserve">    WEALTH1,</w:t>
+      </w:r>
+    </w:p>
+    <w:p>
+      <w:pPr>
+        <w:pStyle w:val="NoSpacing"/>
+        <w:rPr>
+          <w:rFonts w:ascii="Courier New" w:hAnsi="Courier New" w:cs="Courier New"/>
+        </w:rPr>
+      </w:pPr>
+      <w:r>
+        <w:rPr>
+          <w:rFonts w:ascii="Courier New" w:hAnsi="Courier New" w:cs="Courier New"/>
+        </w:rPr>
+        <w:t xml:space="preserve">    HIT,</w:t>
+      </w:r>
+    </w:p>
+    <w:p>
+      <w:pPr>
+        <w:pStyle w:val="NoSpacing"/>
+        <w:rPr>
+          <w:rFonts w:ascii="Courier New" w:hAnsi="Courier New" w:cs="Courier New"/>
+        </w:rPr>
+      </w:pPr>
+      <w:r>
+        <w:rPr>
+          <w:rFonts w:ascii="Courier New" w:hAnsi="Courier New" w:cs="Courier New"/>
+        </w:rPr>
+        <w:t xml:space="preserve">    WEALTH2,</w:t>
+      </w:r>
+    </w:p>
+    <w:p>
+      <w:pPr>
+        <w:pStyle w:val="NoSpacing"/>
+        <w:rPr>
+          <w:rFonts w:ascii="Courier New" w:hAnsi="Courier New" w:cs="Courier New"/>
+        </w:rPr>
+      </w:pPr>
+      <w:r>
+        <w:rPr>
+          <w:rFonts w:ascii="Courier New" w:hAnsi="Courier New" w:cs="Courier New"/>
+        </w:rPr>
+        <w:t xml:space="preserve">    ADATE_2,</w:t>
+      </w:r>
+    </w:p>
+    <w:p>
+      <w:pPr>
+        <w:pStyle w:val="NoSpacing"/>
+        <w:rPr>
+          <w:rFonts w:ascii="Courier New" w:hAnsi="Courier New" w:cs="Courier New"/>
+        </w:rPr>
+      </w:pPr>
+      <w:r>
+        <w:rPr>
+          <w:rFonts w:ascii="Courier New" w:hAnsi="Courier New" w:cs="Courier New"/>
+        </w:rPr>
+        <w:t xml:space="preserve">    RFA_2,</w:t>
+      </w:r>
+    </w:p>
+    <w:p>
+      <w:pPr>
+        <w:pStyle w:val="NoSpacing"/>
+        <w:rPr>
+          <w:rFonts w:ascii="Courier New" w:hAnsi="Courier New" w:cs="Courier New"/>
+        </w:rPr>
+      </w:pPr>
+      <w:r>
+        <w:rPr>
+          <w:rFonts w:ascii="Courier New" w:hAnsi="Courier New" w:cs="Courier New"/>
+        </w:rPr>
+        <w:t xml:space="preserve">    RAMNTALL,</w:t>
+      </w:r>
+    </w:p>
+    <w:p>
+      <w:pPr>
+        <w:pStyle w:val="NoSpacing"/>
+        <w:rPr>
+          <w:rFonts w:ascii="Courier New" w:hAnsi="Courier New" w:cs="Courier New"/>
+        </w:rPr>
+      </w:pPr>
+      <w:r>
+        <w:rPr>
+          <w:rFonts w:ascii="Courier New" w:hAnsi="Courier New" w:cs="Courier New"/>
+        </w:rPr>
+        <w:t xml:space="preserve">    NGIFTALL,</w:t>
+      </w:r>
+    </w:p>
+    <w:p>
+      <w:pPr>
+        <w:pStyle w:val="NoSpacing"/>
+        <w:rPr>
+          <w:rFonts w:ascii="Courier New" w:hAnsi="Courier New" w:cs="Courier New"/>
+        </w:rPr>
+      </w:pPr>
+      <w:r>
+        <w:rPr>
+          <w:rFonts w:ascii="Courier New" w:hAnsi="Courier New" w:cs="Courier New"/>
+        </w:rPr>
+        <w:t xml:space="preserve">    AVGGIFT,</w:t>
+      </w:r>
+    </w:p>
+    <w:p>
+      <w:pPr>
+        <w:pStyle w:val="NoSpacing"/>
+        <w:rPr>
+          <w:rFonts w:ascii="Courier New" w:hAnsi="Courier New" w:cs="Courier New"/>
+        </w:rPr>
+      </w:pPr>
+      <w:r>
+        <w:rPr>
+          <w:rFonts w:ascii="Courier New" w:hAnsi="Courier New" w:cs="Courier New"/>
+        </w:rPr>
+        <w:t xml:space="preserve">    TARGET_B,</w:t>
+      </w:r>
+    </w:p>
+    <w:p>
+      <w:pPr>
+        <w:pStyle w:val="NoSpacing"/>
+        <w:rPr>
+          <w:rFonts w:ascii="Courier New" w:hAnsi="Courier New" w:cs="Courier New"/>
+        </w:rPr>
+      </w:pPr>
+      <w:r>
+        <w:rPr>
+          <w:rFonts w:ascii="Courier New" w:hAnsi="Courier New" w:cs="Courier New"/>
+        </w:rPr>
+        <w:t xml:space="preserve">    TARGET_D </w:t>
+      </w:r>
+    </w:p>
+    <w:p>
+      <w:pPr>
+        <w:pStyle w:val="NoSpacing"/>
+        <w:rPr>
+          <w:rFonts w:ascii="Courier New" w:hAnsi="Courier New" w:cs="Courier New"/>
+        </w:rPr>
+      </w:pPr>
+      <w:r>
+        <w:rPr>
+          <w:rFonts w:ascii="Courier New" w:hAnsi="Courier New" w:cs="Courier New"/>
+        </w:rPr>
+        <w:t>FROM</w:t>
+      </w:r>
+    </w:p>
+    <w:p>
+      <w:pPr>
+        <w:pStyle w:val="NoSpacing"/>
+        <w:rPr>
+          <w:rFonts w:ascii="Courier New" w:hAnsi="Courier New" w:cs="Courier New"/>
+        </w:rPr>
+      </w:pPr>
+      <w:r>
+        <w:rPr>
+          <w:rFonts w:ascii="Courier New" w:hAnsi="Courier New" w:cs="Courier New"/>
+        </w:rPr>
+        <w:t xml:space="preserve">    kdd98</w:t>
+      </w:r>
+    </w:p>
+    <w:p>
+      <w:pPr>
+        <w:pStyle w:val="NoSpacing"/>
+        <w:rPr>
+          <w:rFonts w:ascii="Courier New" w:hAnsi="Courier New" w:cs="Courier New"/>
+        </w:rPr>
+      </w:pPr>
+      <w:r>
+        <w:rPr>
+          <w:rFonts w:ascii="Courier New" w:hAnsi="Courier New" w:cs="Courier New"/>
+        </w:rPr>
+        <w:t xml:space="preserve">WHERE ODATEDW &lt;&gt; '' AND DOB &lt;&gt; '' AND DOMAIN &lt;&gt; '' AND AGE &lt;&gt; '' AND HOMEOWNR &lt;&gt; '' AND INCOME &lt;&gt; '' </w:t>
+      </w:r>
+    </w:p>
+    <w:p>
+      <w:pPr>
+        <w:pStyle w:val="NoSpacing"/>
+        <w:rPr>
+          <w:rFonts w:ascii="Courier New" w:hAnsi="Courier New" w:cs="Courier New"/>
+        </w:rPr>
+      </w:pPr>
+      <w:r>
+        <w:rPr>
+          <w:rFonts w:ascii="Courier New" w:hAnsi="Courier New" w:cs="Courier New"/>
+        </w:rPr>
+        <w:t>ORDER BY (SELECT RAND())</w:t>
+      </w:r>
+    </w:p>
+    <w:p>
+      <w:pPr>
+        <w:pStyle w:val="NoSpacing"/>
+        <w:rPr>
+          <w:rFonts w:ascii="Courier New" w:hAnsi="Courier New" w:cs="Courier New"/>
+        </w:rPr>
+      </w:pPr>
+      <w:r>
+        <w:rPr>
+          <w:rFonts w:ascii="Courier New" w:hAnsi="Courier New" w:cs="Courier New"/>
+        </w:rPr>
+        <w:t>LIMIT 2000);</w:t>
+      </w:r>
+    </w:p>
+    <w:p>
+      <w:pPr>
+        <w:tabs>
+          <w:tab w:val="left" w:pos="2309"/>
+        </w:tabs>
+        <w:rPr>
+          <w:sz w:val="24"/>
+        </w:rPr>
+      </w:pPr>
+    </w:p>
+    <w:p>
+      <w:pPr>
+        <w:tabs>
+          <w:tab w:val="left" w:pos="2309"/>
+        </w:tabs>
+        <w:rPr>
+          <w:sz w:val="24"/>
+        </w:rPr>
+      </w:pPr>
+      <w:r>
+        <w:rPr>
+          <w:sz w:val="24"/>
+        </w:rPr>
+        <w:t>The selection query can be seen below:</w:t>
+      </w:r>
+    </w:p>
+    <w:p>
+      <w:pPr>
+        <w:pStyle w:val="NoSpacing"/>
+        <w:rPr>
+          <w:rFonts w:ascii="Courier New" w:hAnsi="Courier New" w:cs="Courier New"/>
+        </w:rPr>
+      </w:pPr>
+    </w:p>
+    <w:p>
+      <w:pPr>
+        <w:tabs>
+          <w:tab w:val="left" w:pos="2309"/>
+        </w:tabs>
+        <w:rPr>
+          <w:rFonts w:asciiTheme="majorHAnsi" w:eastAsiaTheme="majorEastAsia" w:hAnsiTheme="majorHAnsi" w:cstheme="majorBidi"/>
+          <w:color w:val="17365D" w:themeColor="text2" w:themeShade="BF"/>
+          <w:spacing w:val="5"/>
+          <w:kern w:val="28"/>
+          <w:sz w:val="44"/>
+          <w:szCs w:val="48"/>
+          <w:lang w:val="en-US"/>
+        </w:rPr>
+      </w:pPr>
+      <w:r>
+        <w:rPr>
+          <w:sz w:val="44"/>
+          <w:szCs w:val="48"/>
+          <w:lang w:val="en-US"/>
         </w:rPr>
         <w:br w:type="page"/>
       </w:r>
@@ -2411,7 +4878,7 @@
             <w:rPr>
               <w:noProof/>
             </w:rPr>
-            <w:t>11</w:t>
+            <w:t>6</w:t>
           </w:r>
         </w:fldSimple>
       </w:p>
@@ -3630,7 +6097,7 @@
 </file>
 
 <file path=customXml/itemProps1.xml><?xml version="1.0" encoding="utf-8"?>
-<ds:datastoreItem xmlns:ds="http://schemas.openxmlformats.org/officeDocument/2006/customXml" ds:itemID="{995D5CB2-60A8-4536-A5FA-71E83D51629A}">
+<ds:datastoreItem xmlns:ds="http://schemas.openxmlformats.org/officeDocument/2006/customXml" ds:itemID="{AA64AB22-0BA9-4FC8-87C3-FA78968E265E}">
   <ds:schemaRefs>
     <ds:schemaRef ds:uri="http://schemas.openxmlformats.org/officeDocument/2006/bibliography"/>
   </ds:schemaRefs>

</xml_diff>

<commit_message>
Finished nearly everything. Only final touches to go
</commit_message>
<xml_diff>
--- a/DataMining.docx
+++ b/DataMining.docx
@@ -173,13 +173,6 @@
         </w:rPr>
         <w:t>f East London</w:t>
       </w:r>
-      <w:r>
-        <w:rPr>
-          <w:rFonts w:cstheme="minorHAnsi"/>
-          <w:sz w:val="48"/>
-        </w:rPr>
-        <w:t xml:space="preserve"> (UEL)</w:t>
-      </w:r>
     </w:p>
     <w:p>
       <w:pPr>
@@ -660,105 +653,6 @@
               <w:lang w:eastAsia="en-GB"/>
             </w:rPr>
           </w:pPr>
-          <w:hyperlink w:anchor="_Toc341098576" w:history="1">
-            <w:r>
-              <w:rPr>
-                <w:rStyle w:val="Hyperlink"/>
-                <w:noProof/>
-              </w:rPr>
-              <w:t>3.2 Technique 2</w:t>
-            </w:r>
-            <w:r>
-              <w:rPr>
-                <w:noProof/>
-                <w:webHidden/>
-              </w:rPr>
-              <w:tab/>
-            </w:r>
-          </w:hyperlink>
-          <w:r>
-            <w:rPr>
-              <w:noProof/>
-            </w:rPr>
-            <w:t>38</w:t>
-          </w:r>
-          <w:hyperlink w:anchor="_Toc341098577" w:history="1"/>
-        </w:p>
-        <w:p>
-          <w:pPr>
-            <w:pStyle w:val="TOC1"/>
-            <w:tabs>
-              <w:tab w:val="right" w:leader="dot" w:pos="9016"/>
-            </w:tabs>
-            <w:rPr>
-              <w:rFonts w:eastAsiaTheme="minorEastAsia"/>
-              <w:noProof/>
-              <w:lang w:eastAsia="en-GB"/>
-            </w:rPr>
-          </w:pPr>
-          <w:hyperlink w:anchor="_Toc341098578" w:history="1">
-            <w:r>
-              <w:rPr>
-                <w:rStyle w:val="Hyperlink"/>
-                <w:noProof/>
-              </w:rPr>
-              <w:t>3</w:t>
-            </w:r>
-            <w:r>
-              <w:rPr>
-                <w:rStyle w:val="Hyperlink"/>
-                <w:noProof/>
-              </w:rPr>
-              <w:t>.</w:t>
-            </w:r>
-            <w:r>
-              <w:rPr>
-                <w:rStyle w:val="Hyperlink"/>
-                <w:noProof/>
-              </w:rPr>
-              <w:t>3</w:t>
-            </w:r>
-            <w:r>
-              <w:rPr>
-                <w:rStyle w:val="Hyperlink"/>
-                <w:noProof/>
-              </w:rPr>
-              <w:t xml:space="preserve"> </w:t>
-            </w:r>
-            <w:r>
-              <w:rPr>
-                <w:rStyle w:val="Hyperlink"/>
-                <w:noProof/>
-              </w:rPr>
-              <w:t>Technique 3</w:t>
-            </w:r>
-            <w:r>
-              <w:rPr>
-                <w:noProof/>
-                <w:webHidden/>
-              </w:rPr>
-              <w:tab/>
-            </w:r>
-          </w:hyperlink>
-          <w:r>
-            <w:rPr>
-              <w:noProof/>
-            </w:rPr>
-            <w:t>41</w:t>
-          </w:r>
-        </w:p>
-        <w:p>
-          <w:pPr>
-            <w:pStyle w:val="TOC1"/>
-            <w:tabs>
-              <w:tab w:val="right" w:leader="dot" w:pos="9016"/>
-            </w:tabs>
-            <w:rPr>
-              <w:rFonts w:eastAsiaTheme="minorEastAsia"/>
-              <w:noProof/>
-              <w:lang w:eastAsia="en-GB"/>
-            </w:rPr>
-          </w:pPr>
           <w:hyperlink w:anchor="_Toc341098579" w:history="1">
             <w:r>
               <w:rPr>
@@ -985,19 +879,20 @@
         <w:rPr>
           <w:sz w:val="24"/>
         </w:rPr>
-        <w:t xml:space="preserve">According to the dataset description, the </w:t>
-      </w:r>
-      <w:r>
-        <w:rPr>
-          <w:sz w:val="24"/>
-        </w:rPr>
-        <w:t>dataset</w:t>
-      </w:r>
-      <w:r>
-        <w:rPr>
-          <w:sz w:val="24"/>
-        </w:rPr>
-        <w:t xml:space="preserve"> was provided by the Paralyzed Veterans of America, a non profit organization that provides programs and services for US veterans with spinal cord injuries or disease. PVA is one of the largest direct mail fund raisers in the United States of America.</w:t>
+        <w:t>The dataset description states that the dataset was provided by a non profit organization called Paralyzed Veterans of America. This organization provides</w:t>
+      </w:r>
+      <w:r>
+        <w:rPr>
+          <w:sz w:val="24"/>
+        </w:rPr>
+        <w:t xml:space="preserve"> services and programs as well as organises donations for US military veterans with spinal cord injuries or disease. It is also considered to be </w:t>
+      </w:r>
+      <w:r>
+        <w:rPr>
+          <w:i/>
+          <w:sz w:val="24"/>
+        </w:rPr>
+        <w:t>“one of the largest direct mail fund raisers in the United States of America”</w:t>
       </w:r>
       <w:r>
         <w:rPr>
@@ -1027,7 +922,24 @@
         <w:rPr>
           <w:sz w:val="24"/>
         </w:rPr>
-        <w:t>This mailing was sent to a total of 3.5 million PVA donors who were on the PVA database as of June 1997. Everyone included in this mailing had made at least one prior donation to PVA.</w:t>
+        <w:t>Everyone instance of the dataset is someone who had made at least one prior donation to PVA. The mailing for donation was sent to everyone that was on the PVA database on June of 1997.</w:t>
+      </w:r>
+    </w:p>
+    <w:p>
+      <w:pPr>
+        <w:rPr>
+          <w:b/>
+          <w:color w:val="17365D" w:themeColor="text2" w:themeShade="BF"/>
+          <w:sz w:val="24"/>
+        </w:rPr>
+      </w:pPr>
+      <w:r>
+        <w:rPr>
+          <w:b/>
+          <w:color w:val="17365D" w:themeColor="text2" w:themeShade="BF"/>
+          <w:sz w:val="24"/>
+        </w:rPr>
+        <w:t>Evaluation Rules (briefly)</w:t>
       </w:r>
     </w:p>
     <w:p>
@@ -1043,7 +955,13 @@
         <w:rPr>
           <w:sz w:val="24"/>
         </w:rPr>
-        <w:t>One group that is of particular interest to PVA is “lapsed” donors. These are individuals who made their last donation to PVA 13 to 24 months ago. They represent an important group to PVA, since the longer someone goes without donating, the less likely they will be to give again. Therefore, recapture of these former donors is a critical aspect of PVA’s fund raising efforts.</w:t>
+        <w:t>The objective of the analysis will be to maximise the net revenue generated from this mailing - a censored regression or the lack of a better common term.</w:t>
+      </w:r>
+      <w:r>
+        <w:rPr>
+          <w:sz w:val="24"/>
+        </w:rPr>
+        <w:t xml:space="preserve"> </w:t>
       </w:r>
     </w:p>
     <w:p>
@@ -1059,68 +977,7 @@
         <w:rPr>
           <w:sz w:val="24"/>
         </w:rPr>
-        <w:t>PVA also has found that there is often an inverse correlation between likelihood to respond and the dollar amount of the gift, so a straight response model (classification or discrimination task) will most likely net only very low dollar donors.</w:t>
-      </w:r>
-    </w:p>
-    <w:p>
-      <w:pPr>
-        <w:tabs>
-          <w:tab w:val="left" w:pos="2309"/>
-        </w:tabs>
-        <w:rPr>
-          <w:sz w:val="24"/>
-        </w:rPr>
-      </w:pPr>
-      <w:r>
-        <w:rPr>
-          <w:sz w:val="24"/>
-        </w:rPr>
-        <w:t xml:space="preserve">PVA also wishes </w:t>
-      </w:r>
-      <w:r>
-        <w:rPr>
-          <w:sz w:val="24"/>
-        </w:rPr>
-        <w:t>to develop a model that will help them maximize the net revenue (a regression or estimation task) generated from future renewal mailings to lapsed donors.</w:t>
-      </w:r>
-    </w:p>
-    <w:p>
-      <w:pPr>
-        <w:rPr>
-          <w:b/>
-          <w:color w:val="17365D" w:themeColor="text2" w:themeShade="BF"/>
-          <w:sz w:val="24"/>
-        </w:rPr>
-      </w:pPr>
-      <w:r>
-        <w:rPr>
-          <w:b/>
-          <w:color w:val="17365D" w:themeColor="text2" w:themeShade="BF"/>
-          <w:sz w:val="24"/>
-        </w:rPr>
-        <w:t>Evaluation Rules (briefly)</w:t>
-      </w:r>
-    </w:p>
-    <w:p>
-      <w:pPr>
-        <w:tabs>
-          <w:tab w:val="left" w:pos="2309"/>
-        </w:tabs>
-        <w:rPr>
-          <w:sz w:val="24"/>
-        </w:rPr>
-      </w:pPr>
-      <w:r>
-        <w:rPr>
-          <w:sz w:val="24"/>
-        </w:rPr>
-        <w:t>The objective of the analysis will be to maximise the net revenue generated from this mailing - a censored regression or the lack of a better common term.</w:t>
-      </w:r>
-      <w:r>
-        <w:rPr>
-          <w:sz w:val="24"/>
-        </w:rPr>
-        <w:t xml:space="preserve"> However, this assignment will not deal with the construction of new models to forecast or predict as it is not a competitor in KDD. Probably some rules, correlations and tendencies will be the outcome of this work.</w:t>
+        <w:t>However, this assignment will not deal with the construction of new models to forecast or predict as it is not a competitor in KDD. Probably some rules, correlations and tendencies will be the outcome of this work.</w:t>
       </w:r>
     </w:p>
     <w:p>
@@ -1224,7 +1081,6 @@
                 <w:b/>
                 <w:sz w:val="24"/>
               </w:rPr>
-              <w:lastRenderedPageBreak/>
               <w:t>cup98LRN.zip</w:t>
             </w:r>
           </w:p>
@@ -1479,6 +1335,7 @@
                 <w:b/>
                 <w:sz w:val="24"/>
               </w:rPr>
+              <w:lastRenderedPageBreak/>
               <w:t>cup98DIC.txt</w:t>
             </w:r>
           </w:p>
@@ -1763,11 +1620,19 @@
           <w:sz w:val="24"/>
         </w:rPr>
       </w:pPr>
-      <w:r>
-        <w:rPr>
-          <w:sz w:val="24"/>
-        </w:rPr>
-        <w:t>Char: string/character</w:t>
+      <w:proofErr w:type="spellStart"/>
+      <w:r>
+        <w:rPr>
+          <w:sz w:val="24"/>
+        </w:rPr>
+        <w:t>Char</w:t>
+      </w:r>
+      <w:proofErr w:type="spellEnd"/>
+      <w:r>
+        <w:rPr>
+          <w:sz w:val="24"/>
+        </w:rPr>
+        <w:t>: string/character</w:t>
       </w:r>
     </w:p>
     <w:p>
@@ -1813,25 +1678,7 @@
           <w:color w:val="17365D" w:themeColor="text2" w:themeShade="BF"/>
           <w:sz w:val="24"/>
         </w:rPr>
-        <w:t xml:space="preserve">Dataset </w:t>
-      </w:r>
-      <w:proofErr w:type="spellStart"/>
-      <w:r>
-        <w:rPr>
-          <w:b/>
-          <w:color w:val="17365D" w:themeColor="text2" w:themeShade="BF"/>
-          <w:sz w:val="24"/>
-        </w:rPr>
-        <w:t>Preprocessing</w:t>
-      </w:r>
-      <w:proofErr w:type="spellEnd"/>
-      <w:r>
-        <w:rPr>
-          <w:b/>
-          <w:color w:val="17365D" w:themeColor="text2" w:themeShade="BF"/>
-          <w:sz w:val="24"/>
-        </w:rPr>
-        <w:t>: Sampling</w:t>
+        <w:t>Dataset Strengths</w:t>
       </w:r>
     </w:p>
     <w:p>
@@ -1847,151 +1694,7 @@
         <w:rPr>
           <w:sz w:val="24"/>
         </w:rPr>
-        <w:t xml:space="preserve">The processing will proceed by first importing all comma separated values into a </w:t>
-      </w:r>
-      <w:proofErr w:type="spellStart"/>
-      <w:r>
-        <w:rPr>
-          <w:i/>
-          <w:sz w:val="24"/>
-        </w:rPr>
-        <w:t>MySQL</w:t>
-      </w:r>
-      <w:proofErr w:type="spellEnd"/>
-      <w:r>
-        <w:rPr>
-          <w:i/>
-          <w:sz w:val="24"/>
-        </w:rPr>
-        <w:t xml:space="preserve"> </w:t>
-      </w:r>
-      <w:r>
-        <w:rPr>
-          <w:i/>
-          <w:sz w:val="24"/>
-        </w:rPr>
-        <w:t>database</w:t>
-      </w:r>
-      <w:r>
-        <w:rPr>
-          <w:sz w:val="24"/>
-        </w:rPr>
-        <w:t xml:space="preserve"> using a </w:t>
-      </w:r>
-      <w:r>
-        <w:rPr>
-          <w:i/>
-          <w:sz w:val="24"/>
-        </w:rPr>
-        <w:t>Java SE Application</w:t>
-      </w:r>
-      <w:r>
-        <w:rPr>
-          <w:sz w:val="24"/>
-        </w:rPr>
-        <w:t xml:space="preserve"> written for this purpose</w:t>
-      </w:r>
-      <w:r>
-        <w:rPr>
-          <w:sz w:val="24"/>
-        </w:rPr>
-        <w:t>, so that we can easily select</w:t>
-      </w:r>
-      <w:r>
-        <w:rPr>
-          <w:sz w:val="24"/>
-        </w:rPr>
-        <w:t>, transform and process</w:t>
-      </w:r>
-      <w:r>
-        <w:rPr>
-          <w:sz w:val="24"/>
-        </w:rPr>
-        <w:t xml:space="preserve"> the attributes</w:t>
-      </w:r>
-      <w:r>
-        <w:rPr>
-          <w:sz w:val="24"/>
-        </w:rPr>
-        <w:t xml:space="preserve"> (columns)</w:t>
-      </w:r>
-      <w:r>
-        <w:rPr>
-          <w:sz w:val="24"/>
-        </w:rPr>
-        <w:t xml:space="preserve"> that are </w:t>
-      </w:r>
-      <w:r>
-        <w:rPr>
-          <w:sz w:val="24"/>
-        </w:rPr>
-        <w:t>mandatory</w:t>
-      </w:r>
-      <w:r>
-        <w:rPr>
-          <w:sz w:val="24"/>
-        </w:rPr>
-        <w:t xml:space="preserve"> and important in our data mining process. Also, as the sample is fairly big</w:t>
-      </w:r>
-      <w:r>
-        <w:rPr>
-          <w:sz w:val="24"/>
-        </w:rPr>
-        <w:t xml:space="preserve">, </w:t>
-      </w:r>
-      <w:r>
-        <w:rPr>
-          <w:sz w:val="24"/>
-        </w:rPr>
-        <w:t xml:space="preserve">some sampling will occur </w:t>
-      </w:r>
-      <w:r>
-        <w:rPr>
-          <w:sz w:val="24"/>
-        </w:rPr>
-        <w:t>(</w:t>
-      </w:r>
-      <w:r>
-        <w:rPr>
-          <w:sz w:val="24"/>
-        </w:rPr>
-        <w:t xml:space="preserve">probably we will use only </w:t>
-      </w:r>
-      <w:r>
-        <w:rPr>
-          <w:sz w:val="24"/>
-        </w:rPr>
-        <w:t>2</w:t>
-      </w:r>
-      <w:r>
-        <w:rPr>
-          <w:sz w:val="24"/>
-        </w:rPr>
-        <w:t>000 rows</w:t>
-      </w:r>
-      <w:r>
-        <w:rPr>
-          <w:sz w:val="24"/>
-        </w:rPr>
-        <w:t>, randomly selected</w:t>
-      </w:r>
-      <w:r>
-        <w:rPr>
-          <w:sz w:val="24"/>
-        </w:rPr>
-        <w:t xml:space="preserve"> out of 96K rows</w:t>
-      </w:r>
-      <w:r>
-        <w:rPr>
-          <w:sz w:val="24"/>
-        </w:rPr>
-        <w:t xml:space="preserve">) </w:t>
-      </w:r>
-      <w:r>
-        <w:rPr>
-          <w:sz w:val="24"/>
-        </w:rPr>
-        <w:t>to shorten calculation time.</w:t>
+        <w:t>The dataset has a very consistent structure, having in mind its size (96K instances). An application parsed all of the lines successfully without stopping because of inconsistency or corruption.</w:t>
       </w:r>
     </w:p>
     <w:p>
@@ -2003,6 +1706,45 @@
           <w:sz w:val="24"/>
         </w:rPr>
       </w:pPr>
+      <w:r>
+        <w:rPr>
+          <w:sz w:val="24"/>
+        </w:rPr>
+        <w:t>Also, its redundancy of instances is an advantage, as someone can have a randomly selected sample without any missing or noisy values. This means that dataset pre-processing can be fairly easy and quick for someone that has a basic knowledge on database queries.</w:t>
+      </w:r>
+    </w:p>
+    <w:p>
+      <w:pPr>
+        <w:rPr>
+          <w:b/>
+          <w:color w:val="17365D" w:themeColor="text2" w:themeShade="BF"/>
+          <w:sz w:val="24"/>
+        </w:rPr>
+      </w:pPr>
+      <w:r>
+        <w:rPr>
+          <w:b/>
+          <w:color w:val="17365D" w:themeColor="text2" w:themeShade="BF"/>
+          <w:sz w:val="24"/>
+        </w:rPr>
+        <w:t>Dat</w:t>
+      </w:r>
+      <w:r>
+        <w:rPr>
+          <w:b/>
+          <w:color w:val="17365D" w:themeColor="text2" w:themeShade="BF"/>
+          <w:sz w:val="24"/>
+        </w:rPr>
+        <w:t>a</w:t>
+      </w:r>
+      <w:r>
+        <w:rPr>
+          <w:b/>
+          <w:color w:val="17365D" w:themeColor="text2" w:themeShade="BF"/>
+          <w:sz w:val="24"/>
+        </w:rPr>
+        <w:t>set Weaknesses</w:t>
+      </w:r>
     </w:p>
     <w:p>
       <w:pPr>
@@ -2010,17 +1752,61 @@
           <w:tab w:val="left" w:pos="2309"/>
         </w:tabs>
         <w:rPr>
-          <w:i/>
-          <w:sz w:val="24"/>
-        </w:rPr>
-      </w:pPr>
-      <w:r>
-        <w:rPr>
-          <w:i/>
-          <w:sz w:val="24"/>
-        </w:rPr>
-        <w:lastRenderedPageBreak/>
-        <w:t>After sampling, the dataset’s structure is the following:</w:t>
+          <w:sz w:val="24"/>
+        </w:rPr>
+      </w:pPr>
+      <w:r>
+        <w:rPr>
+          <w:sz w:val="24"/>
+        </w:rPr>
+        <w:t xml:space="preserve">The dataset </w:t>
+      </w:r>
+      <w:r>
+        <w:rPr>
+          <w:sz w:val="24"/>
+        </w:rPr>
+        <w:t>contains nearly every attribute that PVA keeps in its databases, thus is very generic. It was difficult out of 781 attributes to select the correct 22 for our data mining purposes.</w:t>
+      </w:r>
+    </w:p>
+    <w:p>
+      <w:pPr>
+        <w:rPr>
+          <w:b/>
+          <w:color w:val="17365D" w:themeColor="text2" w:themeShade="BF"/>
+          <w:sz w:val="24"/>
+        </w:rPr>
+      </w:pPr>
+      <w:r>
+        <w:rPr>
+          <w:b/>
+          <w:color w:val="17365D" w:themeColor="text2" w:themeShade="BF"/>
+          <w:sz w:val="24"/>
+        </w:rPr>
+        <w:t>Dataset p</w:t>
+      </w:r>
+      <w:r>
+        <w:rPr>
+          <w:b/>
+          <w:color w:val="17365D" w:themeColor="text2" w:themeShade="BF"/>
+          <w:sz w:val="24"/>
+        </w:rPr>
+        <w:t>re</w:t>
+      </w:r>
+      <w:r>
+        <w:rPr>
+          <w:b/>
+          <w:color w:val="17365D" w:themeColor="text2" w:themeShade="BF"/>
+          <w:sz w:val="24"/>
+        </w:rPr>
+        <w:t>-</w:t>
+      </w:r>
+      <w:r>
+        <w:rPr>
+          <w:b/>
+          <w:color w:val="17365D" w:themeColor="text2" w:themeShade="BF"/>
+          <w:sz w:val="24"/>
+        </w:rPr>
+        <w:t>processing: Sampling</w:t>
       </w:r>
     </w:p>
     <w:p>
@@ -2029,16 +1815,925 @@
           <w:tab w:val="left" w:pos="2309"/>
         </w:tabs>
         <w:rPr>
+          <w:sz w:val="24"/>
+        </w:rPr>
+      </w:pPr>
+      <w:r>
+        <w:rPr>
+          <w:sz w:val="24"/>
+        </w:rPr>
+        <w:t xml:space="preserve">The processing will proceed by first importing all comma separated values into a </w:t>
+      </w:r>
+      <w:proofErr w:type="spellStart"/>
+      <w:r>
+        <w:rPr>
+          <w:i/>
+          <w:sz w:val="24"/>
+        </w:rPr>
+        <w:t>MySQL</w:t>
+      </w:r>
+      <w:proofErr w:type="spellEnd"/>
+      <w:r>
+        <w:rPr>
+          <w:i/>
+          <w:sz w:val="24"/>
+        </w:rPr>
+        <w:t xml:space="preserve"> </w:t>
+      </w:r>
+      <w:r>
+        <w:rPr>
+          <w:i/>
+          <w:sz w:val="24"/>
+        </w:rPr>
+        <w:t>database</w:t>
+      </w:r>
+      <w:r>
+        <w:rPr>
+          <w:sz w:val="24"/>
+        </w:rPr>
+        <w:t xml:space="preserve"> using a </w:t>
+      </w:r>
+      <w:r>
+        <w:rPr>
+          <w:i/>
+          <w:sz w:val="24"/>
+        </w:rPr>
+        <w:t>Java SE Application</w:t>
+      </w:r>
+      <w:r>
+        <w:rPr>
+          <w:sz w:val="24"/>
+        </w:rPr>
+        <w:t xml:space="preserve"> written for this purpose</w:t>
+      </w:r>
+      <w:r>
+        <w:rPr>
+          <w:sz w:val="24"/>
+        </w:rPr>
+        <w:t>, so that we can easily select</w:t>
+      </w:r>
+      <w:r>
+        <w:rPr>
+          <w:sz w:val="24"/>
+        </w:rPr>
+        <w:t>, transform and process</w:t>
+      </w:r>
+      <w:r>
+        <w:rPr>
+          <w:sz w:val="24"/>
+        </w:rPr>
+        <w:t xml:space="preserve"> the attributes</w:t>
+      </w:r>
+      <w:r>
+        <w:rPr>
+          <w:sz w:val="24"/>
+        </w:rPr>
+        <w:t xml:space="preserve"> (columns)</w:t>
+      </w:r>
+      <w:r>
+        <w:rPr>
+          <w:sz w:val="24"/>
+        </w:rPr>
+        <w:t xml:space="preserve"> that are </w:t>
+      </w:r>
+      <w:r>
+        <w:rPr>
+          <w:sz w:val="24"/>
+        </w:rPr>
+        <w:t>mandatory</w:t>
+      </w:r>
+      <w:r>
+        <w:rPr>
+          <w:sz w:val="24"/>
+        </w:rPr>
+        <w:t xml:space="preserve"> and important in our data mining process. Also, as the sample is fairly big</w:t>
+      </w:r>
+      <w:r>
+        <w:rPr>
+          <w:sz w:val="24"/>
+        </w:rPr>
+        <w:t xml:space="preserve">, </w:t>
+      </w:r>
+      <w:r>
+        <w:rPr>
+          <w:sz w:val="24"/>
+        </w:rPr>
+        <w:t xml:space="preserve">some sampling </w:t>
+      </w:r>
+      <w:r>
+        <w:rPr>
+          <w:sz w:val="24"/>
+        </w:rPr>
+        <w:lastRenderedPageBreak/>
+        <w:t xml:space="preserve">will occur </w:t>
+      </w:r>
+      <w:r>
+        <w:rPr>
+          <w:sz w:val="24"/>
+        </w:rPr>
+        <w:t>(</w:t>
+      </w:r>
+      <w:r>
+        <w:rPr>
+          <w:sz w:val="24"/>
+        </w:rPr>
+        <w:t xml:space="preserve">probably we will use only </w:t>
+      </w:r>
+      <w:r>
+        <w:rPr>
+          <w:sz w:val="24"/>
+        </w:rPr>
+        <w:t>2</w:t>
+      </w:r>
+      <w:r>
+        <w:rPr>
+          <w:sz w:val="24"/>
+        </w:rPr>
+        <w:t>000 rows</w:t>
+      </w:r>
+      <w:r>
+        <w:rPr>
+          <w:sz w:val="24"/>
+        </w:rPr>
+        <w:t>, randomly selected</w:t>
+      </w:r>
+      <w:r>
+        <w:rPr>
+          <w:sz w:val="24"/>
+        </w:rPr>
+        <w:t xml:space="preserve"> out of 96K rows</w:t>
+      </w:r>
+      <w:r>
+        <w:rPr>
+          <w:sz w:val="24"/>
+        </w:rPr>
+        <w:t xml:space="preserve">) </w:t>
+      </w:r>
+      <w:r>
+        <w:rPr>
+          <w:sz w:val="24"/>
+        </w:rPr>
+        <w:t>to shorten calculation time.</w:t>
+      </w:r>
+    </w:p>
+    <w:p>
+      <w:pPr>
+        <w:rPr>
           <w:b/>
+          <w:color w:val="17365D" w:themeColor="text2" w:themeShade="BF"/>
           <w:sz w:val="24"/>
         </w:rPr>
       </w:pPr>
       <w:r>
         <w:rPr>
           <w:b/>
-          <w:sz w:val="24"/>
-        </w:rPr>
-        <w:t>Number of Attributes: 23</w:t>
+          <w:color w:val="17365D" w:themeColor="text2" w:themeShade="BF"/>
+          <w:sz w:val="24"/>
+        </w:rPr>
+        <w:t>Dataset Pre</w:t>
+      </w:r>
+      <w:r>
+        <w:rPr>
+          <w:b/>
+          <w:color w:val="17365D" w:themeColor="text2" w:themeShade="BF"/>
+          <w:sz w:val="24"/>
+        </w:rPr>
+        <w:t>-</w:t>
+      </w:r>
+      <w:r>
+        <w:rPr>
+          <w:b/>
+          <w:color w:val="17365D" w:themeColor="text2" w:themeShade="BF"/>
+          <w:sz w:val="24"/>
+        </w:rPr>
+        <w:t>processing: Data Cleaning, Data Integration and Transformation</w:t>
+      </w:r>
+    </w:p>
+    <w:p>
+      <w:pPr>
+        <w:tabs>
+          <w:tab w:val="left" w:pos="2309"/>
+        </w:tabs>
+        <w:rPr>
+          <w:sz w:val="24"/>
+        </w:rPr>
+      </w:pPr>
+      <w:r>
+        <w:rPr>
+          <w:sz w:val="24"/>
+        </w:rPr>
+        <w:t xml:space="preserve">The sampled dataset will be examined </w:t>
+      </w:r>
+      <w:r>
+        <w:rPr>
+          <w:sz w:val="24"/>
+        </w:rPr>
+        <w:t xml:space="preserve">further </w:t>
+      </w:r>
+      <w:r>
+        <w:rPr>
+          <w:sz w:val="24"/>
+        </w:rPr>
+        <w:t xml:space="preserve">for data anomalies such as noisy values as well as missing values. After those problems are solved using the best solution for each case, numerical value normalization will occur in order to reduce calculation errors and improve accuracy. </w:t>
+      </w:r>
+    </w:p>
+    <w:p>
+      <w:pPr>
+        <w:tabs>
+          <w:tab w:val="left" w:pos="2309"/>
+        </w:tabs>
+        <w:rPr>
+          <w:sz w:val="24"/>
+        </w:rPr>
+      </w:pPr>
+      <w:r>
+        <w:rPr>
+          <w:sz w:val="24"/>
+        </w:rPr>
+        <w:t>Also, any nominal values left in the dataset will be transformed to numeric.</w:t>
+      </w:r>
+    </w:p>
+    <w:p>
+      <w:pPr>
+        <w:tabs>
+          <w:tab w:val="left" w:pos="2309"/>
+        </w:tabs>
+        <w:rPr>
+          <w:sz w:val="24"/>
+        </w:rPr>
+      </w:pPr>
+      <w:r>
+        <w:rPr>
+          <w:sz w:val="24"/>
+        </w:rPr>
+        <w:t xml:space="preserve">It should be noted that for the construction of the sample, important attributes for the data mining process such as </w:t>
+      </w:r>
+      <w:r>
+        <w:rPr>
+          <w:sz w:val="24"/>
+        </w:rPr>
+        <w:t>ODATEDW</w:t>
+      </w:r>
+      <w:r>
+        <w:rPr>
+          <w:sz w:val="24"/>
+        </w:rPr>
+        <w:t>,</w:t>
+      </w:r>
+      <w:r>
+        <w:rPr>
+          <w:sz w:val="24"/>
+        </w:rPr>
+        <w:t xml:space="preserve"> DOB</w:t>
+      </w:r>
+      <w:r>
+        <w:rPr>
+          <w:sz w:val="24"/>
+        </w:rPr>
+        <w:t>,</w:t>
+      </w:r>
+      <w:r>
+        <w:rPr>
+          <w:sz w:val="24"/>
+        </w:rPr>
+        <w:t xml:space="preserve"> DOMAIN</w:t>
+      </w:r>
+      <w:r>
+        <w:rPr>
+          <w:sz w:val="24"/>
+        </w:rPr>
+        <w:t>,</w:t>
+      </w:r>
+      <w:r>
+        <w:rPr>
+          <w:sz w:val="24"/>
+        </w:rPr>
+        <w:t xml:space="preserve"> </w:t>
+      </w:r>
+      <w:r>
+        <w:rPr>
+          <w:sz w:val="24"/>
+        </w:rPr>
+        <w:t>AGE,</w:t>
+      </w:r>
+      <w:r>
+        <w:rPr>
+          <w:sz w:val="24"/>
+        </w:rPr>
+        <w:t xml:space="preserve"> HOMEOWNR</w:t>
+      </w:r>
+      <w:r>
+        <w:rPr>
+          <w:sz w:val="24"/>
+        </w:rPr>
+        <w:t>,</w:t>
+      </w:r>
+      <w:r>
+        <w:rPr>
+          <w:sz w:val="24"/>
+        </w:rPr>
+        <w:t xml:space="preserve"> INCOME</w:t>
+      </w:r>
+      <w:r>
+        <w:rPr>
+          <w:sz w:val="24"/>
+        </w:rPr>
+        <w:t xml:space="preserve"> do not contain missing values. This was feasible by entering restriction parameters to the selection query.</w:t>
+      </w:r>
+    </w:p>
+    <w:p>
+      <w:pPr>
+        <w:tabs>
+          <w:tab w:val="left" w:pos="2309"/>
+        </w:tabs>
+        <w:rPr>
+          <w:b/>
+          <w:sz w:val="24"/>
+        </w:rPr>
+      </w:pPr>
+      <w:r>
+        <w:rPr>
+          <w:b/>
+          <w:sz w:val="24"/>
+        </w:rPr>
+        <w:t>The selection query can be seen below:</w:t>
+      </w:r>
+    </w:p>
+    <w:p>
+      <w:pPr>
+        <w:pStyle w:val="NoSpacing"/>
+        <w:rPr>
+          <w:rFonts w:ascii="Courier New" w:hAnsi="Courier New" w:cs="Courier New"/>
+        </w:rPr>
+      </w:pPr>
+      <w:r>
+        <w:rPr>
+          <w:rFonts w:ascii="Courier New" w:hAnsi="Courier New" w:cs="Courier New"/>
+        </w:rPr>
+        <w:t xml:space="preserve">CREATE TABLE sample AS (SELECT </w:t>
+      </w:r>
+    </w:p>
+    <w:p>
+      <w:pPr>
+        <w:pStyle w:val="NoSpacing"/>
+        <w:ind w:firstLine="720"/>
+        <w:rPr>
+          <w:rFonts w:ascii="Courier New" w:hAnsi="Courier New" w:cs="Courier New"/>
+        </w:rPr>
+      </w:pPr>
+      <w:r>
+        <w:rPr>
+          <w:rFonts w:ascii="Courier New" w:hAnsi="Courier New" w:cs="Courier New"/>
+        </w:rPr>
+        <w:t>ID,</w:t>
+      </w:r>
+    </w:p>
+    <w:p>
+      <w:pPr>
+        <w:pStyle w:val="NoSpacing"/>
+        <w:rPr>
+          <w:rFonts w:ascii="Courier New" w:hAnsi="Courier New" w:cs="Courier New"/>
+        </w:rPr>
+      </w:pPr>
+      <w:r>
+        <w:rPr>
+          <w:rFonts w:ascii="Courier New" w:hAnsi="Courier New" w:cs="Courier New"/>
+        </w:rPr>
+        <w:t xml:space="preserve">    ODATEDW,</w:t>
+      </w:r>
+    </w:p>
+    <w:p>
+      <w:pPr>
+        <w:pStyle w:val="NoSpacing"/>
+        <w:rPr>
+          <w:rFonts w:ascii="Courier New" w:hAnsi="Courier New" w:cs="Courier New"/>
+        </w:rPr>
+      </w:pPr>
+      <w:r>
+        <w:rPr>
+          <w:rFonts w:ascii="Courier New" w:hAnsi="Courier New" w:cs="Courier New"/>
+        </w:rPr>
+        <w:t xml:space="preserve">    TCODE,</w:t>
+      </w:r>
+    </w:p>
+    <w:p>
+      <w:pPr>
+        <w:pStyle w:val="NoSpacing"/>
+        <w:rPr>
+          <w:rFonts w:ascii="Courier New" w:hAnsi="Courier New" w:cs="Courier New"/>
+        </w:rPr>
+      </w:pPr>
+      <w:r>
+        <w:rPr>
+          <w:rFonts w:ascii="Courier New" w:hAnsi="Courier New" w:cs="Courier New"/>
+        </w:rPr>
+        <w:t xml:space="preserve">    PVASTATE,</w:t>
+      </w:r>
+    </w:p>
+    <w:p>
+      <w:pPr>
+        <w:pStyle w:val="NoSpacing"/>
+        <w:rPr>
+          <w:rFonts w:ascii="Courier New" w:hAnsi="Courier New" w:cs="Courier New"/>
+        </w:rPr>
+      </w:pPr>
+      <w:r>
+        <w:rPr>
+          <w:rFonts w:ascii="Courier New" w:hAnsi="Courier New" w:cs="Courier New"/>
+        </w:rPr>
+        <w:t xml:space="preserve">    RECINHSE,</w:t>
+      </w:r>
+    </w:p>
+    <w:p>
+      <w:pPr>
+        <w:pStyle w:val="NoSpacing"/>
+        <w:rPr>
+          <w:rFonts w:ascii="Courier New" w:hAnsi="Courier New" w:cs="Courier New"/>
+        </w:rPr>
+      </w:pPr>
+      <w:r>
+        <w:rPr>
+          <w:rFonts w:ascii="Courier New" w:hAnsi="Courier New" w:cs="Courier New"/>
+        </w:rPr>
+        <w:t xml:space="preserve">    RECP3,</w:t>
+      </w:r>
+    </w:p>
+    <w:p>
+      <w:pPr>
+        <w:pStyle w:val="NoSpacing"/>
+        <w:rPr>
+          <w:rFonts w:ascii="Courier New" w:hAnsi="Courier New" w:cs="Courier New"/>
+        </w:rPr>
+      </w:pPr>
+      <w:r>
+        <w:rPr>
+          <w:rFonts w:ascii="Courier New" w:hAnsi="Courier New" w:cs="Courier New"/>
+        </w:rPr>
+        <w:t xml:space="preserve">    DOMAIN,</w:t>
+      </w:r>
+    </w:p>
+    <w:p>
+      <w:pPr>
+        <w:pStyle w:val="NoSpacing"/>
+        <w:rPr>
+          <w:rFonts w:ascii="Courier New" w:hAnsi="Courier New" w:cs="Courier New"/>
+        </w:rPr>
+      </w:pPr>
+      <w:r>
+        <w:rPr>
+          <w:rFonts w:ascii="Courier New" w:hAnsi="Courier New" w:cs="Courier New"/>
+        </w:rPr>
+        <w:t xml:space="preserve">    AGE,</w:t>
+      </w:r>
+    </w:p>
+    <w:p>
+      <w:pPr>
+        <w:pStyle w:val="NoSpacing"/>
+        <w:rPr>
+          <w:rFonts w:ascii="Courier New" w:hAnsi="Courier New" w:cs="Courier New"/>
+        </w:rPr>
+      </w:pPr>
+      <w:r>
+        <w:rPr>
+          <w:rFonts w:ascii="Courier New" w:hAnsi="Courier New" w:cs="Courier New"/>
+        </w:rPr>
+        <w:t xml:space="preserve">    HOMEOWNR,</w:t>
+      </w:r>
+    </w:p>
+    <w:p>
+      <w:pPr>
+        <w:pStyle w:val="NoSpacing"/>
+        <w:rPr>
+          <w:rFonts w:ascii="Courier New" w:hAnsi="Courier New" w:cs="Courier New"/>
+        </w:rPr>
+      </w:pPr>
+      <w:r>
+        <w:rPr>
+          <w:rFonts w:ascii="Courier New" w:hAnsi="Courier New" w:cs="Courier New"/>
+        </w:rPr>
+        <w:t xml:space="preserve">    INCOME,</w:t>
+      </w:r>
+    </w:p>
+    <w:p>
+      <w:pPr>
+        <w:pStyle w:val="NoSpacing"/>
+        <w:rPr>
+          <w:rFonts w:ascii="Courier New" w:hAnsi="Courier New" w:cs="Courier New"/>
+        </w:rPr>
+      </w:pPr>
+      <w:r>
+        <w:rPr>
+          <w:rFonts w:ascii="Courier New" w:hAnsi="Courier New" w:cs="Courier New"/>
+        </w:rPr>
+        <w:t xml:space="preserve">    GENDER,</w:t>
+      </w:r>
+    </w:p>
+    <w:p>
+      <w:pPr>
+        <w:pStyle w:val="NoSpacing"/>
+        <w:rPr>
+          <w:rFonts w:ascii="Courier New" w:hAnsi="Courier New" w:cs="Courier New"/>
+        </w:rPr>
+      </w:pPr>
+      <w:r>
+        <w:rPr>
+          <w:rFonts w:ascii="Courier New" w:hAnsi="Courier New" w:cs="Courier New"/>
+        </w:rPr>
+        <w:t xml:space="preserve">    WEALTH1,</w:t>
+      </w:r>
+    </w:p>
+    <w:p>
+      <w:pPr>
+        <w:pStyle w:val="NoSpacing"/>
+        <w:rPr>
+          <w:rFonts w:ascii="Courier New" w:hAnsi="Courier New" w:cs="Courier New"/>
+        </w:rPr>
+      </w:pPr>
+      <w:r>
+        <w:rPr>
+          <w:rFonts w:ascii="Courier New" w:hAnsi="Courier New" w:cs="Courier New"/>
+        </w:rPr>
+        <w:t xml:space="preserve">    HIT,</w:t>
+      </w:r>
+    </w:p>
+    <w:p>
+      <w:pPr>
+        <w:pStyle w:val="NoSpacing"/>
+        <w:rPr>
+          <w:rFonts w:ascii="Courier New" w:hAnsi="Courier New" w:cs="Courier New"/>
+        </w:rPr>
+      </w:pPr>
+      <w:r>
+        <w:rPr>
+          <w:rFonts w:ascii="Courier New" w:hAnsi="Courier New" w:cs="Courier New"/>
+        </w:rPr>
+        <w:t xml:space="preserve">    WEALTH2,</w:t>
+      </w:r>
+    </w:p>
+    <w:p>
+      <w:pPr>
+        <w:pStyle w:val="NoSpacing"/>
+        <w:rPr>
+          <w:rFonts w:ascii="Courier New" w:hAnsi="Courier New" w:cs="Courier New"/>
+        </w:rPr>
+      </w:pPr>
+      <w:r>
+        <w:rPr>
+          <w:rFonts w:ascii="Courier New" w:hAnsi="Courier New" w:cs="Courier New"/>
+        </w:rPr>
+        <w:t xml:space="preserve">    ADATE_2,</w:t>
+      </w:r>
+    </w:p>
+    <w:p>
+      <w:pPr>
+        <w:pStyle w:val="NoSpacing"/>
+        <w:rPr>
+          <w:rFonts w:ascii="Courier New" w:hAnsi="Courier New" w:cs="Courier New"/>
+        </w:rPr>
+      </w:pPr>
+      <w:r>
+        <w:rPr>
+          <w:rFonts w:ascii="Courier New" w:hAnsi="Courier New" w:cs="Courier New"/>
+        </w:rPr>
+        <w:t xml:space="preserve">    RFA_2,</w:t>
+      </w:r>
+    </w:p>
+    <w:p>
+      <w:pPr>
+        <w:pStyle w:val="NoSpacing"/>
+        <w:rPr>
+          <w:rFonts w:ascii="Courier New" w:hAnsi="Courier New" w:cs="Courier New"/>
+        </w:rPr>
+      </w:pPr>
+      <w:r>
+        <w:rPr>
+          <w:rFonts w:ascii="Courier New" w:hAnsi="Courier New" w:cs="Courier New"/>
+        </w:rPr>
+        <w:t xml:space="preserve">    RAMNTALL,</w:t>
+      </w:r>
+    </w:p>
+    <w:p>
+      <w:pPr>
+        <w:pStyle w:val="NoSpacing"/>
+        <w:rPr>
+          <w:rFonts w:ascii="Courier New" w:hAnsi="Courier New" w:cs="Courier New"/>
+        </w:rPr>
+      </w:pPr>
+      <w:r>
+        <w:rPr>
+          <w:rFonts w:ascii="Courier New" w:hAnsi="Courier New" w:cs="Courier New"/>
+        </w:rPr>
+        <w:t xml:space="preserve">    NGIFTALL,</w:t>
+      </w:r>
+    </w:p>
+    <w:p>
+      <w:pPr>
+        <w:pStyle w:val="NoSpacing"/>
+        <w:rPr>
+          <w:rFonts w:ascii="Courier New" w:hAnsi="Courier New" w:cs="Courier New"/>
+        </w:rPr>
+      </w:pPr>
+      <w:r>
+        <w:rPr>
+          <w:rFonts w:ascii="Courier New" w:hAnsi="Courier New" w:cs="Courier New"/>
+        </w:rPr>
+        <w:t xml:space="preserve">    AVGGIFT,</w:t>
+      </w:r>
+    </w:p>
+    <w:p>
+      <w:pPr>
+        <w:pStyle w:val="NoSpacing"/>
+        <w:rPr>
+          <w:rFonts w:ascii="Courier New" w:hAnsi="Courier New" w:cs="Courier New"/>
+        </w:rPr>
+      </w:pPr>
+      <w:r>
+        <w:rPr>
+          <w:rFonts w:ascii="Courier New" w:hAnsi="Courier New" w:cs="Courier New"/>
+        </w:rPr>
+        <w:t xml:space="preserve">    TARGET_B</w:t>
+      </w:r>
+    </w:p>
+    <w:p>
+      <w:pPr>
+        <w:pStyle w:val="NoSpacing"/>
+        <w:rPr>
+          <w:rFonts w:ascii="Courier New" w:hAnsi="Courier New" w:cs="Courier New"/>
+        </w:rPr>
+      </w:pPr>
+      <w:r>
+        <w:rPr>
+          <w:rFonts w:ascii="Courier New" w:hAnsi="Courier New" w:cs="Courier New"/>
+        </w:rPr>
+        <w:t>FROM</w:t>
+      </w:r>
+    </w:p>
+    <w:p>
+      <w:pPr>
+        <w:pStyle w:val="NoSpacing"/>
+        <w:rPr>
+          <w:rFonts w:ascii="Courier New" w:hAnsi="Courier New" w:cs="Courier New"/>
+        </w:rPr>
+      </w:pPr>
+      <w:r>
+        <w:rPr>
+          <w:rFonts w:ascii="Courier New" w:hAnsi="Courier New" w:cs="Courier New"/>
+        </w:rPr>
+        <w:t xml:space="preserve">    kdd98</w:t>
+      </w:r>
+    </w:p>
+    <w:p>
+      <w:pPr>
+        <w:pStyle w:val="NoSpacing"/>
+        <w:rPr>
+          <w:rFonts w:ascii="Courier New" w:hAnsi="Courier New" w:cs="Courier New"/>
+        </w:rPr>
+      </w:pPr>
+      <w:r>
+        <w:rPr>
+          <w:rFonts w:ascii="Courier New" w:hAnsi="Courier New" w:cs="Courier New"/>
+        </w:rPr>
+        <w:t xml:space="preserve">WHERE ODATEDW &lt;&gt; '' AND DOB &lt;&gt; '' AND DOMAIN &lt;&gt; '' AND AGE &lt;&gt; '' AND HOMEOWNR &lt;&gt; '' AND INCOME &lt;&gt; '' </w:t>
+      </w:r>
+    </w:p>
+    <w:p>
+      <w:pPr>
+        <w:pStyle w:val="NoSpacing"/>
+        <w:rPr>
+          <w:rFonts w:ascii="Courier New" w:hAnsi="Courier New" w:cs="Courier New"/>
+        </w:rPr>
+      </w:pPr>
+      <w:r>
+        <w:rPr>
+          <w:rFonts w:ascii="Courier New" w:hAnsi="Courier New" w:cs="Courier New"/>
+        </w:rPr>
+        <w:t>ORDER BY (SELECT RAND())</w:t>
+      </w:r>
+    </w:p>
+    <w:p>
+      <w:pPr>
+        <w:pStyle w:val="NoSpacing"/>
+        <w:rPr>
+          <w:rFonts w:ascii="Courier New" w:hAnsi="Courier New" w:cs="Courier New"/>
+        </w:rPr>
+      </w:pPr>
+      <w:r>
+        <w:rPr>
+          <w:rFonts w:ascii="Courier New" w:hAnsi="Courier New" w:cs="Courier New"/>
+        </w:rPr>
+        <w:t>LIMIT 2000);</w:t>
+      </w:r>
+    </w:p>
+    <w:p>
+      <w:pPr>
+        <w:tabs>
+          <w:tab w:val="left" w:pos="2309"/>
+        </w:tabs>
+        <w:rPr>
+          <w:sz w:val="24"/>
+        </w:rPr>
+      </w:pPr>
+    </w:p>
+    <w:p>
+      <w:pPr>
+        <w:tabs>
+          <w:tab w:val="left" w:pos="2309"/>
+        </w:tabs>
+        <w:rPr>
+          <w:sz w:val="24"/>
+        </w:rPr>
+      </w:pPr>
+      <w:r>
+        <w:rPr>
+          <w:sz w:val="24"/>
+        </w:rPr>
+        <w:t xml:space="preserve">So, because of the redundancy of instances, </w:t>
+      </w:r>
+      <w:r>
+        <w:rPr>
+          <w:sz w:val="24"/>
+        </w:rPr>
+        <w:t xml:space="preserve">the task of coping with missing values was solved by inserting restriction parameters to the selection query. At the moment there is no attribute that was supposed to have a value but the value is missing, </w:t>
+      </w:r>
+      <w:r>
+        <w:rPr>
+          <w:sz w:val="24"/>
+        </w:rPr>
+        <w:lastRenderedPageBreak/>
+        <w:t>except from the attributes that a missing value means something, like for example RECP3, where absence of value means that the instance does not belong to a particular group.</w:t>
+      </w:r>
+    </w:p>
+    <w:p>
+      <w:pPr>
+        <w:tabs>
+          <w:tab w:val="left" w:pos="2309"/>
+        </w:tabs>
+        <w:rPr>
+          <w:sz w:val="24"/>
+        </w:rPr>
+      </w:pPr>
+      <w:r>
+        <w:rPr>
+          <w:sz w:val="24"/>
+        </w:rPr>
+        <w:t>To make the dataset structure more comprehensive, a snapshot of 10 random records can be found below.</w:t>
+      </w:r>
+    </w:p>
+    <w:p>
+      <w:pPr>
+        <w:rPr>
+          <w:noProof/>
+          <w:sz w:val="24"/>
+          <w:lang w:val="el-GR" w:eastAsia="el-GR"/>
+        </w:rPr>
+      </w:pPr>
+      <w:r>
+        <w:rPr>
+          <w:noProof/>
+          <w:sz w:val="24"/>
+          <w:lang w:val="el-GR" w:eastAsia="el-GR"/>
+        </w:rPr>
+        <w:br w:type="page"/>
+      </w:r>
+    </w:p>
+    <w:p>
+      <w:pPr>
+        <w:rPr>
+          <w:noProof/>
+          <w:sz w:val="24"/>
+          <w:lang w:val="en-US" w:eastAsia="el-GR"/>
+        </w:rPr>
+      </w:pPr>
+      <w:r>
+        <w:rPr>
+          <w:noProof/>
+          <w:sz w:val="24"/>
+          <w:lang w:val="el-GR" w:eastAsia="el-GR"/>
+        </w:rPr>
+        <w:lastRenderedPageBreak/>
+        <w:drawing>
+          <wp:inline distT="0" distB="0" distL="0" distR="0">
+            <wp:extent cx="8805544" cy="1618395"/>
+            <wp:effectExtent l="0" t="3600450" r="0" b="3582255"/>
+            <wp:docPr id="16" name="Picture 16"/>
+            <wp:cNvGraphicFramePr>
+              <a:graphicFrameLocks xmlns:a="http://schemas.openxmlformats.org/drawingml/2006/main" noChangeAspect="1"/>
+            </wp:cNvGraphicFramePr>
+            <a:graphic xmlns:a="http://schemas.openxmlformats.org/drawingml/2006/main">
+              <a:graphicData uri="http://schemas.openxmlformats.org/drawingml/2006/picture">
+                <pic:pic xmlns:pic="http://schemas.openxmlformats.org/drawingml/2006/picture">
+                  <pic:nvPicPr>
+                    <pic:cNvPr id="0" name="Picture 16"/>
+                    <pic:cNvPicPr>
+                      <a:picLocks noChangeAspect="1" noChangeArrowheads="1"/>
+                    </pic:cNvPicPr>
+                  </pic:nvPicPr>
+                  <pic:blipFill>
+                    <a:blip r:embed="rId9" cstate="print"/>
+                    <a:srcRect/>
+                    <a:stretch>
+                      <a:fillRect/>
+                    </a:stretch>
+                  </pic:blipFill>
+                  <pic:spPr bwMode="auto">
+                    <a:xfrm rot="5400000">
+                      <a:off x="0" y="0"/>
+                      <a:ext cx="8801875" cy="1617721"/>
+                    </a:xfrm>
+                    <a:prstGeom prst="rect">
+                      <a:avLst/>
+                    </a:prstGeom>
+                    <a:noFill/>
+                    <a:ln w="9525">
+                      <a:noFill/>
+                      <a:miter lim="800000"/>
+                      <a:headEnd/>
+                      <a:tailEnd/>
+                    </a:ln>
+                  </pic:spPr>
+                </pic:pic>
+              </a:graphicData>
+            </a:graphic>
+          </wp:inline>
+        </w:drawing>
+      </w:r>
+    </w:p>
+    <w:p>
+      <w:pPr>
+        <w:pStyle w:val="Title"/>
+        <w:rPr>
+          <w:sz w:val="44"/>
+          <w:szCs w:val="48"/>
+          <w:lang w:val="en-US"/>
+        </w:rPr>
+      </w:pPr>
+      <w:r>
+        <w:rPr>
+          <w:sz w:val="44"/>
+          <w:szCs w:val="48"/>
+          <w:lang w:val="en-US"/>
+        </w:rPr>
+        <w:lastRenderedPageBreak/>
+        <w:t xml:space="preserve">Analysis of </w:t>
+      </w:r>
+      <w:r>
+        <w:rPr>
+          <w:sz w:val="44"/>
+          <w:szCs w:val="48"/>
+          <w:lang w:val="en-US"/>
+        </w:rPr>
+        <w:t>Dataset</w:t>
+      </w:r>
+      <w:r>
+        <w:rPr>
+          <w:sz w:val="44"/>
+          <w:szCs w:val="48"/>
+          <w:lang w:val="en-US"/>
+        </w:rPr>
+        <w:t xml:space="preserve"> Structure</w:t>
+      </w:r>
+    </w:p>
+    <w:p>
+      <w:pPr>
+        <w:tabs>
+          <w:tab w:val="left" w:pos="2309"/>
+        </w:tabs>
+        <w:rPr>
+          <w:i/>
+          <w:sz w:val="24"/>
+        </w:rPr>
+      </w:pPr>
+      <w:r>
+        <w:rPr>
+          <w:i/>
+          <w:sz w:val="24"/>
+        </w:rPr>
+        <w:t>After sampling, the dataset’s structure is the following:</w:t>
+      </w:r>
+    </w:p>
+    <w:p>
+      <w:pPr>
+        <w:tabs>
+          <w:tab w:val="left" w:pos="2309"/>
+        </w:tabs>
+        <w:rPr>
+          <w:b/>
+          <w:sz w:val="24"/>
+        </w:rPr>
+      </w:pPr>
+      <w:r>
+        <w:rPr>
+          <w:b/>
+          <w:sz w:val="24"/>
+        </w:rPr>
+        <w:t>Number of Attributes: 2</w:t>
+      </w:r>
+      <w:r>
+        <w:rPr>
+          <w:b/>
+          <w:sz w:val="24"/>
+        </w:rPr>
+        <w:t>0</w:t>
       </w:r>
     </w:p>
     <w:p>
@@ -2365,55 +3060,6 @@
       </w:tr>
       <w:tr>
         <w:trPr>
-          <w:trHeight w:val="419"/>
-        </w:trPr>
-        <w:tc>
-          <w:tcPr>
-            <w:tcW w:w="1625" w:type="dxa"/>
-            <w:vAlign w:val="center"/>
-          </w:tcPr>
-          <w:p>
-            <w:pPr>
-              <w:tabs>
-                <w:tab w:val="left" w:pos="2309"/>
-              </w:tabs>
-              <w:rPr>
-                <w:sz w:val="24"/>
-              </w:rPr>
-            </w:pPr>
-            <w:r>
-              <w:rPr>
-                <w:sz w:val="24"/>
-              </w:rPr>
-              <w:t>DOB</w:t>
-            </w:r>
-          </w:p>
-        </w:tc>
-        <w:tc>
-          <w:tcPr>
-            <w:tcW w:w="6897" w:type="dxa"/>
-            <w:vAlign w:val="center"/>
-          </w:tcPr>
-          <w:p>
-            <w:pPr>
-              <w:tabs>
-                <w:tab w:val="left" w:pos="2309"/>
-              </w:tabs>
-              <w:rPr>
-                <w:sz w:val="24"/>
-              </w:rPr>
-            </w:pPr>
-            <w:r>
-              <w:rPr>
-                <w:sz w:val="24"/>
-              </w:rPr>
-              <w:t>Date of birth (YYMM, Year/Month format.)</w:t>
-            </w:r>
-          </w:p>
-        </w:tc>
-      </w:tr>
-      <w:tr>
-        <w:trPr>
           <w:trHeight w:val="992"/>
         </w:trPr>
         <w:tc>
@@ -3798,73 +4444,6 @@
           </w:p>
         </w:tc>
       </w:tr>
-      <w:tr>
-        <w:trPr>
-          <w:trHeight w:val="715"/>
-        </w:trPr>
-        <w:tc>
-          <w:tcPr>
-            <w:tcW w:w="1625" w:type="dxa"/>
-            <w:vAlign w:val="center"/>
-          </w:tcPr>
-          <w:p>
-            <w:pPr>
-              <w:tabs>
-                <w:tab w:val="left" w:pos="2309"/>
-              </w:tabs>
-              <w:rPr>
-                <w:sz w:val="24"/>
-              </w:rPr>
-            </w:pPr>
-            <w:r>
-              <w:rPr>
-                <w:sz w:val="24"/>
-              </w:rPr>
-              <w:t>TARGET_</w:t>
-            </w:r>
-            <w:r>
-              <w:rPr>
-                <w:sz w:val="24"/>
-              </w:rPr>
-              <w:t>D</w:t>
-            </w:r>
-          </w:p>
-        </w:tc>
-        <w:tc>
-          <w:tcPr>
-            <w:tcW w:w="6897" w:type="dxa"/>
-            <w:vAlign w:val="center"/>
-          </w:tcPr>
-          <w:p>
-            <w:pPr>
-              <w:tabs>
-                <w:tab w:val="left" w:pos="2309"/>
-              </w:tabs>
-              <w:rPr>
-                <w:sz w:val="24"/>
-              </w:rPr>
-            </w:pPr>
-            <w:r>
-              <w:rPr>
-                <w:sz w:val="24"/>
-              </w:rPr>
-              <w:t>Target Variable: Don</w:t>
-            </w:r>
-            <w:r>
-              <w:rPr>
-                <w:sz w:val="24"/>
-              </w:rPr>
-              <w:t xml:space="preserve">ation Amount (in $) associated </w:t>
-            </w:r>
-            <w:r>
-              <w:rPr>
-                <w:sz w:val="24"/>
-              </w:rPr>
-              <w:t>with the Response to 97NK Mailing</w:t>
-            </w:r>
-          </w:p>
-        </w:tc>
-      </w:tr>
     </w:tbl>
     <w:p>
       <w:pPr>
@@ -3879,36 +4458,33 @@
     <w:p>
       <w:pPr>
         <w:rPr>
-          <w:b/>
-          <w:color w:val="17365D" w:themeColor="text2" w:themeShade="BF"/>
-          <w:sz w:val="24"/>
-        </w:rPr>
-      </w:pPr>
-      <w:r>
-        <w:rPr>
-          <w:b/>
-          <w:color w:val="17365D" w:themeColor="text2" w:themeShade="BF"/>
-          <w:sz w:val="24"/>
-        </w:rPr>
-        <w:t xml:space="preserve">Dataset </w:t>
-      </w:r>
-      <w:proofErr w:type="spellStart"/>
-      <w:r>
-        <w:rPr>
-          <w:b/>
-          <w:color w:val="17365D" w:themeColor="text2" w:themeShade="BF"/>
-          <w:sz w:val="24"/>
-        </w:rPr>
-        <w:t>Preprocessing</w:t>
-      </w:r>
-      <w:proofErr w:type="spellEnd"/>
-      <w:r>
-        <w:rPr>
-          <w:b/>
-          <w:color w:val="17365D" w:themeColor="text2" w:themeShade="BF"/>
-          <w:sz w:val="24"/>
-        </w:rPr>
-        <w:t>: Data Cleaning, Data Integration and Transformation</w:t>
+          <w:sz w:val="24"/>
+        </w:rPr>
+      </w:pPr>
+      <w:r>
+        <w:rPr>
+          <w:sz w:val="24"/>
+        </w:rPr>
+        <w:br w:type="page"/>
+      </w:r>
+    </w:p>
+    <w:p>
+      <w:pPr>
+        <w:pStyle w:val="Title"/>
+        <w:rPr>
+          <w:sz w:val="44"/>
+          <w:szCs w:val="48"/>
+          <w:lang w:val="en-US"/>
+        </w:rPr>
+      </w:pPr>
+      <w:r>
+        <w:rPr>
+          <w:sz w:val="44"/>
+          <w:szCs w:val="48"/>
+          <w:lang w:val="en-US"/>
+        </w:rPr>
+        <w:lastRenderedPageBreak/>
+        <w:t>Data Mining</w:t>
       </w:r>
     </w:p>
     <w:p>
@@ -3924,19 +4500,22 @@
         <w:rPr>
           <w:sz w:val="24"/>
         </w:rPr>
-        <w:t xml:space="preserve">The sampled dataset will be examined </w:t>
-      </w:r>
-      <w:r>
-        <w:rPr>
-          <w:sz w:val="24"/>
-        </w:rPr>
-        <w:t xml:space="preserve">further </w:t>
-      </w:r>
-      <w:r>
-        <w:rPr>
-          <w:sz w:val="24"/>
-        </w:rPr>
-        <w:t xml:space="preserve">for data anomalies such as noisy values as well as missing values. After those problems are solved using the best solution for each case, numerical value normalization will occur in order to reduce calculation errors and improve accuracy. </w:t>
+        <w:t>All data mining techniques are applied using WEKA (</w:t>
+      </w:r>
+      <w:r>
+        <w:t>Waikato Environment for Knowledge Analysis</w:t>
+      </w:r>
+      <w:r>
+        <w:rPr>
+          <w:sz w:val="24"/>
+        </w:rPr>
+        <w:t>), a free open source tool for data mining purposes</w:t>
+      </w:r>
+      <w:r>
+        <w:rPr>
+          <w:sz w:val="24"/>
+        </w:rPr>
+        <w:t>.</w:t>
       </w:r>
     </w:p>
     <w:p>
@@ -3952,7 +4531,56 @@
         <w:rPr>
           <w:sz w:val="24"/>
         </w:rPr>
-        <w:t>Also, any nominal values left in the dataset will be transformed to numeric.</w:t>
+        <w:t xml:space="preserve">At first, an </w:t>
+      </w:r>
+      <w:proofErr w:type="spellStart"/>
+      <w:r>
+        <w:rPr>
+          <w:b/>
+          <w:sz w:val="24"/>
+        </w:rPr>
+        <w:t>ADTree</w:t>
+      </w:r>
+      <w:proofErr w:type="spellEnd"/>
+      <w:r>
+        <w:rPr>
+          <w:b/>
+          <w:sz w:val="24"/>
+        </w:rPr>
+        <w:t xml:space="preserve"> (Alternating Decision Tree)</w:t>
+      </w:r>
+      <w:r>
+        <w:rPr>
+          <w:sz w:val="24"/>
+          <w:vertAlign w:val="superscript"/>
+        </w:rPr>
+        <w:t>[2]</w:t>
+      </w:r>
+      <w:r>
+        <w:rPr>
+          <w:sz w:val="24"/>
+          <w:vertAlign w:val="superscript"/>
+        </w:rPr>
+        <w:t>,[3]</w:t>
+      </w:r>
+      <w:r>
+        <w:rPr>
+          <w:sz w:val="24"/>
+          <w:vertAlign w:val="superscript"/>
+        </w:rPr>
+        <w:t xml:space="preserve">  </w:t>
+      </w:r>
+      <w:r>
+        <w:rPr>
+          <w:sz w:val="24"/>
+        </w:rPr>
+        <w:t>is created</w:t>
+      </w:r>
+      <w:r>
+        <w:rPr>
+          <w:sz w:val="24"/>
+        </w:rPr>
+        <w:t xml:space="preserve">. </w:t>
       </w:r>
     </w:p>
     <w:p>
@@ -3968,86 +4596,31 @@
         <w:rPr>
           <w:sz w:val="24"/>
         </w:rPr>
-        <w:t xml:space="preserve">It should be noted that for the construction of the sample, important attributes for the data mining process such as </w:t>
-      </w:r>
-      <w:r>
-        <w:rPr>
-          <w:sz w:val="24"/>
-        </w:rPr>
-        <w:t>ODATEDW</w:t>
-      </w:r>
-      <w:r>
-        <w:rPr>
-          <w:sz w:val="24"/>
-        </w:rPr>
-        <w:t>,</w:t>
-      </w:r>
-      <w:r>
-        <w:rPr>
-          <w:sz w:val="24"/>
-        </w:rPr>
-        <w:t xml:space="preserve"> DOB</w:t>
-      </w:r>
-      <w:r>
-        <w:rPr>
-          <w:sz w:val="24"/>
-        </w:rPr>
-        <w:t>,</w:t>
-      </w:r>
-      <w:r>
-        <w:rPr>
-          <w:sz w:val="24"/>
-        </w:rPr>
-        <w:t xml:space="preserve"> DOMAIN</w:t>
-      </w:r>
-      <w:r>
-        <w:rPr>
-          <w:sz w:val="24"/>
-        </w:rPr>
-        <w:t>,</w:t>
-      </w:r>
-      <w:r>
-        <w:rPr>
-          <w:sz w:val="24"/>
-        </w:rPr>
-        <w:t xml:space="preserve"> </w:t>
-      </w:r>
-      <w:r>
-        <w:rPr>
-          <w:sz w:val="24"/>
-        </w:rPr>
-        <w:t>AGE,</w:t>
-      </w:r>
-      <w:r>
-        <w:rPr>
-          <w:sz w:val="24"/>
-        </w:rPr>
-        <w:t xml:space="preserve"> HOMEOWNR</w:t>
-      </w:r>
-      <w:r>
-        <w:rPr>
-          <w:sz w:val="24"/>
-        </w:rPr>
-        <w:t>,</w:t>
-      </w:r>
-      <w:r>
-        <w:rPr>
-          <w:sz w:val="24"/>
-        </w:rPr>
-        <w:t xml:space="preserve"> </w:t>
-      </w:r>
-      <w:r>
-        <w:rPr>
-          <w:sz w:val="24"/>
-        </w:rPr>
-        <w:lastRenderedPageBreak/>
-        <w:t>INCOME</w:t>
-      </w:r>
-      <w:r>
-        <w:rPr>
-          <w:sz w:val="24"/>
-        </w:rPr>
-        <w:t xml:space="preserve"> do not contain missing values. This was feasible by entering restriction parameters to the selection query.</w:t>
+        <w:t xml:space="preserve">The reason this particular technique is used is because it combines normal boosting and normal decision trees. </w:t>
+      </w:r>
+      <w:r>
+        <w:rPr>
+          <w:sz w:val="24"/>
+        </w:rPr>
+        <w:t>In</w:t>
+      </w:r>
+      <w:r>
+        <w:rPr>
+          <w:sz w:val="24"/>
+        </w:rPr>
+        <w:t xml:space="preserve"> application</w:t>
+      </w:r>
+      <w:r>
+        <w:rPr>
+          <w:sz w:val="24"/>
+        </w:rPr>
+        <w:t>, this</w:t>
+      </w:r>
+      <w:r>
+        <w:rPr>
+          <w:sz w:val="24"/>
+        </w:rPr>
+        <w:t xml:space="preserve"> means that prediction performance is increased, as a result of boosting, as well as the trees can be merged together, which is not a characteristic of normal boosting. </w:t>
       </w:r>
     </w:p>
     <w:p>
@@ -4063,400 +4636,20 @@
         <w:rPr>
           <w:sz w:val="24"/>
         </w:rPr>
-        <w:t>The selection query can be seen below:</w:t>
-      </w:r>
-    </w:p>
-    <w:p>
-      <w:pPr>
-        <w:pStyle w:val="NoSpacing"/>
-        <w:rPr>
-          <w:rFonts w:ascii="Courier New" w:hAnsi="Courier New" w:cs="Courier New"/>
-        </w:rPr>
-      </w:pPr>
-      <w:r>
-        <w:rPr>
-          <w:rFonts w:ascii="Courier New" w:hAnsi="Courier New" w:cs="Courier New"/>
-        </w:rPr>
-        <w:t xml:space="preserve">CREATE TABLE sample AS (SELECT </w:t>
-      </w:r>
-    </w:p>
-    <w:p>
-      <w:pPr>
-        <w:pStyle w:val="NoSpacing"/>
-        <w:ind w:firstLine="720"/>
-        <w:rPr>
-          <w:rFonts w:ascii="Courier New" w:hAnsi="Courier New" w:cs="Courier New"/>
-        </w:rPr>
-      </w:pPr>
-      <w:r>
-        <w:rPr>
-          <w:rFonts w:ascii="Courier New" w:hAnsi="Courier New" w:cs="Courier New"/>
-        </w:rPr>
-        <w:t>ID,</w:t>
-      </w:r>
-    </w:p>
-    <w:p>
-      <w:pPr>
-        <w:pStyle w:val="NoSpacing"/>
-        <w:rPr>
-          <w:rFonts w:ascii="Courier New" w:hAnsi="Courier New" w:cs="Courier New"/>
-        </w:rPr>
-      </w:pPr>
-      <w:r>
-        <w:rPr>
-          <w:rFonts w:ascii="Courier New" w:hAnsi="Courier New" w:cs="Courier New"/>
-        </w:rPr>
-        <w:t xml:space="preserve">    ODATEDW,</w:t>
-      </w:r>
-    </w:p>
-    <w:p>
-      <w:pPr>
-        <w:pStyle w:val="NoSpacing"/>
-        <w:rPr>
-          <w:rFonts w:ascii="Courier New" w:hAnsi="Courier New" w:cs="Courier New"/>
-        </w:rPr>
-      </w:pPr>
-      <w:r>
-        <w:rPr>
-          <w:rFonts w:ascii="Courier New" w:hAnsi="Courier New" w:cs="Courier New"/>
-        </w:rPr>
-        <w:t xml:space="preserve">    TCODE,</w:t>
-      </w:r>
-    </w:p>
-    <w:p>
-      <w:pPr>
-        <w:pStyle w:val="NoSpacing"/>
-        <w:rPr>
-          <w:rFonts w:ascii="Courier New" w:hAnsi="Courier New" w:cs="Courier New"/>
-        </w:rPr>
-      </w:pPr>
-      <w:r>
-        <w:rPr>
-          <w:rFonts w:ascii="Courier New" w:hAnsi="Courier New" w:cs="Courier New"/>
-        </w:rPr>
-        <w:t xml:space="preserve">    PVASTATE,</w:t>
-      </w:r>
-    </w:p>
-    <w:p>
-      <w:pPr>
-        <w:pStyle w:val="NoSpacing"/>
-        <w:rPr>
-          <w:rFonts w:ascii="Courier New" w:hAnsi="Courier New" w:cs="Courier New"/>
-        </w:rPr>
-      </w:pPr>
-      <w:r>
-        <w:rPr>
-          <w:rFonts w:ascii="Courier New" w:hAnsi="Courier New" w:cs="Courier New"/>
-        </w:rPr>
-        <w:t xml:space="preserve">    DOB,</w:t>
-      </w:r>
-    </w:p>
-    <w:p>
-      <w:pPr>
-        <w:pStyle w:val="NoSpacing"/>
-        <w:rPr>
-          <w:rFonts w:ascii="Courier New" w:hAnsi="Courier New" w:cs="Courier New"/>
-        </w:rPr>
-      </w:pPr>
-      <w:r>
-        <w:rPr>
-          <w:rFonts w:ascii="Courier New" w:hAnsi="Courier New" w:cs="Courier New"/>
-        </w:rPr>
-        <w:t xml:space="preserve">    RECINHSE,</w:t>
-      </w:r>
-    </w:p>
-    <w:p>
-      <w:pPr>
-        <w:pStyle w:val="NoSpacing"/>
-        <w:rPr>
-          <w:rFonts w:ascii="Courier New" w:hAnsi="Courier New" w:cs="Courier New"/>
-        </w:rPr>
-      </w:pPr>
-      <w:r>
-        <w:rPr>
-          <w:rFonts w:ascii="Courier New" w:hAnsi="Courier New" w:cs="Courier New"/>
-        </w:rPr>
-        <w:t xml:space="preserve">    RECP3,</w:t>
-      </w:r>
-    </w:p>
-    <w:p>
-      <w:pPr>
-        <w:pStyle w:val="NoSpacing"/>
-        <w:rPr>
-          <w:rFonts w:ascii="Courier New" w:hAnsi="Courier New" w:cs="Courier New"/>
-        </w:rPr>
-      </w:pPr>
-      <w:r>
-        <w:rPr>
-          <w:rFonts w:ascii="Courier New" w:hAnsi="Courier New" w:cs="Courier New"/>
-        </w:rPr>
-        <w:t xml:space="preserve">    DOMAIN,</w:t>
-      </w:r>
-    </w:p>
-    <w:p>
-      <w:pPr>
-        <w:pStyle w:val="NoSpacing"/>
-        <w:rPr>
-          <w:rFonts w:ascii="Courier New" w:hAnsi="Courier New" w:cs="Courier New"/>
-        </w:rPr>
-      </w:pPr>
-      <w:r>
-        <w:rPr>
-          <w:rFonts w:ascii="Courier New" w:hAnsi="Courier New" w:cs="Courier New"/>
-        </w:rPr>
-        <w:t xml:space="preserve">    AGE,</w:t>
-      </w:r>
-    </w:p>
-    <w:p>
-      <w:pPr>
-        <w:pStyle w:val="NoSpacing"/>
-        <w:rPr>
-          <w:rFonts w:ascii="Courier New" w:hAnsi="Courier New" w:cs="Courier New"/>
-        </w:rPr>
-      </w:pPr>
-      <w:r>
-        <w:rPr>
-          <w:rFonts w:ascii="Courier New" w:hAnsi="Courier New" w:cs="Courier New"/>
-        </w:rPr>
-        <w:t xml:space="preserve">    HOMEOWNR,</w:t>
-      </w:r>
-    </w:p>
-    <w:p>
-      <w:pPr>
-        <w:pStyle w:val="NoSpacing"/>
-        <w:rPr>
-          <w:rFonts w:ascii="Courier New" w:hAnsi="Courier New" w:cs="Courier New"/>
-        </w:rPr>
-      </w:pPr>
-      <w:r>
-        <w:rPr>
-          <w:rFonts w:ascii="Courier New" w:hAnsi="Courier New" w:cs="Courier New"/>
-        </w:rPr>
-        <w:t xml:space="preserve">    INCOME,</w:t>
-      </w:r>
-    </w:p>
-    <w:p>
-      <w:pPr>
-        <w:pStyle w:val="NoSpacing"/>
-        <w:rPr>
-          <w:rFonts w:ascii="Courier New" w:hAnsi="Courier New" w:cs="Courier New"/>
-        </w:rPr>
-      </w:pPr>
-      <w:r>
-        <w:rPr>
-          <w:rFonts w:ascii="Courier New" w:hAnsi="Courier New" w:cs="Courier New"/>
-        </w:rPr>
-        <w:t xml:space="preserve">    GENDER,</w:t>
-      </w:r>
-    </w:p>
-    <w:p>
-      <w:pPr>
-        <w:pStyle w:val="NoSpacing"/>
-        <w:rPr>
-          <w:rFonts w:ascii="Courier New" w:hAnsi="Courier New" w:cs="Courier New"/>
-        </w:rPr>
-      </w:pPr>
-      <w:r>
-        <w:rPr>
-          <w:rFonts w:ascii="Courier New" w:hAnsi="Courier New" w:cs="Courier New"/>
-        </w:rPr>
-        <w:t xml:space="preserve">    WEALTH1,</w:t>
-      </w:r>
-    </w:p>
-    <w:p>
-      <w:pPr>
-        <w:pStyle w:val="NoSpacing"/>
-        <w:rPr>
-          <w:rFonts w:ascii="Courier New" w:hAnsi="Courier New" w:cs="Courier New"/>
-        </w:rPr>
-      </w:pPr>
-      <w:r>
-        <w:rPr>
-          <w:rFonts w:ascii="Courier New" w:hAnsi="Courier New" w:cs="Courier New"/>
-        </w:rPr>
-        <w:t xml:space="preserve">    HIT,</w:t>
-      </w:r>
-    </w:p>
-    <w:p>
-      <w:pPr>
-        <w:pStyle w:val="NoSpacing"/>
-        <w:rPr>
-          <w:rFonts w:ascii="Courier New" w:hAnsi="Courier New" w:cs="Courier New"/>
-        </w:rPr>
-      </w:pPr>
-      <w:r>
-        <w:rPr>
-          <w:rFonts w:ascii="Courier New" w:hAnsi="Courier New" w:cs="Courier New"/>
-        </w:rPr>
-        <w:t xml:space="preserve">    WEALTH2,</w:t>
-      </w:r>
-    </w:p>
-    <w:p>
-      <w:pPr>
-        <w:pStyle w:val="NoSpacing"/>
-        <w:rPr>
-          <w:rFonts w:ascii="Courier New" w:hAnsi="Courier New" w:cs="Courier New"/>
-        </w:rPr>
-      </w:pPr>
-      <w:r>
-        <w:rPr>
-          <w:rFonts w:ascii="Courier New" w:hAnsi="Courier New" w:cs="Courier New"/>
-        </w:rPr>
-        <w:t xml:space="preserve">    ADATE_2,</w:t>
-      </w:r>
-    </w:p>
-    <w:p>
-      <w:pPr>
-        <w:pStyle w:val="NoSpacing"/>
-        <w:rPr>
-          <w:rFonts w:ascii="Courier New" w:hAnsi="Courier New" w:cs="Courier New"/>
-        </w:rPr>
-      </w:pPr>
-      <w:r>
-        <w:rPr>
-          <w:rFonts w:ascii="Courier New" w:hAnsi="Courier New" w:cs="Courier New"/>
-        </w:rPr>
-        <w:t xml:space="preserve">    RFA_2,</w:t>
-      </w:r>
-    </w:p>
-    <w:p>
-      <w:pPr>
-        <w:pStyle w:val="NoSpacing"/>
-        <w:rPr>
-          <w:rFonts w:ascii="Courier New" w:hAnsi="Courier New" w:cs="Courier New"/>
-        </w:rPr>
-      </w:pPr>
-      <w:r>
-        <w:rPr>
-          <w:rFonts w:ascii="Courier New" w:hAnsi="Courier New" w:cs="Courier New"/>
-        </w:rPr>
-        <w:t xml:space="preserve">    RAMNTALL,</w:t>
-      </w:r>
-    </w:p>
-    <w:p>
-      <w:pPr>
-        <w:pStyle w:val="NoSpacing"/>
-        <w:rPr>
-          <w:rFonts w:ascii="Courier New" w:hAnsi="Courier New" w:cs="Courier New"/>
-        </w:rPr>
-      </w:pPr>
-      <w:r>
-        <w:rPr>
-          <w:rFonts w:ascii="Courier New" w:hAnsi="Courier New" w:cs="Courier New"/>
-        </w:rPr>
-        <w:t xml:space="preserve">    NGIFTALL,</w:t>
-      </w:r>
-    </w:p>
-    <w:p>
-      <w:pPr>
-        <w:pStyle w:val="NoSpacing"/>
-        <w:rPr>
-          <w:rFonts w:ascii="Courier New" w:hAnsi="Courier New" w:cs="Courier New"/>
-        </w:rPr>
-      </w:pPr>
-      <w:r>
-        <w:rPr>
-          <w:rFonts w:ascii="Courier New" w:hAnsi="Courier New" w:cs="Courier New"/>
-        </w:rPr>
-        <w:t xml:space="preserve">    AVGGIFT,</w:t>
-      </w:r>
-    </w:p>
-    <w:p>
-      <w:pPr>
-        <w:pStyle w:val="NoSpacing"/>
-        <w:rPr>
-          <w:rFonts w:ascii="Courier New" w:hAnsi="Courier New" w:cs="Courier New"/>
-        </w:rPr>
-      </w:pPr>
-      <w:r>
-        <w:rPr>
-          <w:rFonts w:ascii="Courier New" w:hAnsi="Courier New" w:cs="Courier New"/>
-        </w:rPr>
-        <w:t xml:space="preserve">    TARGET_B,</w:t>
-      </w:r>
-    </w:p>
-    <w:p>
-      <w:pPr>
-        <w:pStyle w:val="NoSpacing"/>
-        <w:rPr>
-          <w:rFonts w:ascii="Courier New" w:hAnsi="Courier New" w:cs="Courier New"/>
-        </w:rPr>
-      </w:pPr>
-      <w:r>
-        <w:rPr>
-          <w:rFonts w:ascii="Courier New" w:hAnsi="Courier New" w:cs="Courier New"/>
-        </w:rPr>
-        <w:t xml:space="preserve">    TARGET_D </w:t>
-      </w:r>
-    </w:p>
-    <w:p>
-      <w:pPr>
-        <w:pStyle w:val="NoSpacing"/>
-        <w:rPr>
-          <w:rFonts w:ascii="Courier New" w:hAnsi="Courier New" w:cs="Courier New"/>
-        </w:rPr>
-      </w:pPr>
-      <w:r>
-        <w:rPr>
-          <w:rFonts w:ascii="Courier New" w:hAnsi="Courier New" w:cs="Courier New"/>
-        </w:rPr>
-        <w:t>FROM</w:t>
-      </w:r>
-    </w:p>
-    <w:p>
-      <w:pPr>
-        <w:pStyle w:val="NoSpacing"/>
-        <w:rPr>
-          <w:rFonts w:ascii="Courier New" w:hAnsi="Courier New" w:cs="Courier New"/>
-        </w:rPr>
-      </w:pPr>
-      <w:r>
-        <w:rPr>
-          <w:rFonts w:ascii="Courier New" w:hAnsi="Courier New" w:cs="Courier New"/>
-        </w:rPr>
-        <w:t xml:space="preserve">    kdd98</w:t>
-      </w:r>
-    </w:p>
-    <w:p>
-      <w:pPr>
-        <w:pStyle w:val="NoSpacing"/>
-        <w:rPr>
-          <w:rFonts w:ascii="Courier New" w:hAnsi="Courier New" w:cs="Courier New"/>
-        </w:rPr>
-      </w:pPr>
-      <w:r>
-        <w:rPr>
-          <w:rFonts w:ascii="Courier New" w:hAnsi="Courier New" w:cs="Courier New"/>
-        </w:rPr>
-        <w:t xml:space="preserve">WHERE ODATEDW &lt;&gt; '' AND DOB &lt;&gt; '' AND DOMAIN &lt;&gt; '' AND AGE &lt;&gt; '' AND HOMEOWNR &lt;&gt; '' AND INCOME &lt;&gt; '' </w:t>
-      </w:r>
-    </w:p>
-    <w:p>
-      <w:pPr>
-        <w:pStyle w:val="NoSpacing"/>
-        <w:rPr>
-          <w:rFonts w:ascii="Courier New" w:hAnsi="Courier New" w:cs="Courier New"/>
-        </w:rPr>
-      </w:pPr>
-      <w:r>
-        <w:rPr>
-          <w:rFonts w:ascii="Courier New" w:hAnsi="Courier New" w:cs="Courier New"/>
-        </w:rPr>
-        <w:t>ORDER BY (SELECT RAND())</w:t>
-      </w:r>
-    </w:p>
-    <w:p>
-      <w:pPr>
-        <w:pStyle w:val="NoSpacing"/>
-        <w:rPr>
-          <w:rFonts w:ascii="Courier New" w:hAnsi="Courier New" w:cs="Courier New"/>
-        </w:rPr>
-      </w:pPr>
-      <w:r>
-        <w:rPr>
-          <w:rFonts w:ascii="Courier New" w:hAnsi="Courier New" w:cs="Courier New"/>
-        </w:rPr>
-        <w:t>LIMIT 2000);</w:t>
+        <w:t>Boosting actually is a set of meta-algorithms that actually use many weak classifiers in together to create one strong classifier</w:t>
+      </w:r>
+      <w:r>
+        <w:rPr>
+          <w:sz w:val="24"/>
+          <w:vertAlign w:val="superscript"/>
+        </w:rPr>
+        <w:t>[4]</w:t>
+      </w:r>
+      <w:r>
+        <w:rPr>
+          <w:sz w:val="24"/>
+        </w:rPr>
+        <w:t>. Boosting in alternating decision trees adds three nodes to the tree for each iteration and then the boosting algorithm determines the correct place for the “splitter node” after analyzing all nodes that have already been created.</w:t>
       </w:r>
     </w:p>
     <w:p>
@@ -4468,6 +4661,24 @@
           <w:sz w:val="24"/>
         </w:rPr>
       </w:pPr>
+      <w:r>
+        <w:rPr>
+          <w:sz w:val="24"/>
+        </w:rPr>
+        <w:t>After the tree is created, it can be traversed in order to arrive at predictions. For this procedure and in order to gain prediction values, the overall sum of all the prediction node</w:t>
+      </w:r>
+      <w:r>
+        <w:rPr>
+          <w:sz w:val="24"/>
+        </w:rPr>
+        <w:t>s</w:t>
+      </w:r>
+      <w:r>
+        <w:rPr>
+          <w:sz w:val="24"/>
+        </w:rPr>
+        <w:t xml:space="preserve"> that are crossed in the transversal are taken into account.</w:t>
+      </w:r>
     </w:p>
     <w:p>
       <w:pPr>
@@ -4482,16 +4693,26 @@
         <w:rPr>
           <w:sz w:val="24"/>
         </w:rPr>
-        <w:t>The selection query can be seen below:</w:t>
-      </w:r>
-    </w:p>
-    <w:p>
-      <w:pPr>
-        <w:pStyle w:val="NoSpacing"/>
-        <w:rPr>
-          <w:rFonts w:ascii="Courier New" w:hAnsi="Courier New" w:cs="Courier New"/>
-        </w:rPr>
-      </w:pPr>
+        <w:t xml:space="preserve">So, </w:t>
+      </w:r>
+      <w:r>
+        <w:rPr>
+          <w:sz w:val="24"/>
+        </w:rPr>
+        <w:t xml:space="preserve">all the weak hypotheses are used in boosting </w:t>
+      </w:r>
+      <w:r>
+        <w:rPr>
+          <w:sz w:val="24"/>
+        </w:rPr>
+        <w:t xml:space="preserve">in order </w:t>
+      </w:r>
+      <w:r>
+        <w:rPr>
+          <w:sz w:val="24"/>
+        </w:rPr>
+        <w:t>to arrive at a single and easily-understood representation.</w:t>
+      </w:r>
     </w:p>
     <w:p>
       <w:pPr>
@@ -4499,10 +4720,861 @@
           <w:tab w:val="left" w:pos="2309"/>
         </w:tabs>
         <w:rPr>
-          <w:rFonts w:asciiTheme="majorHAnsi" w:eastAsiaTheme="majorEastAsia" w:hAnsiTheme="majorHAnsi" w:cstheme="majorBidi"/>
-          <w:color w:val="17365D" w:themeColor="text2" w:themeShade="BF"/>
-          <w:spacing w:val="5"/>
-          <w:kern w:val="28"/>
+          <w:sz w:val="24"/>
+        </w:rPr>
+      </w:pPr>
+      <w:r>
+        <w:rPr>
+          <w:sz w:val="24"/>
+        </w:rPr>
+        <w:t>The results can be seen below:</w:t>
+      </w:r>
+    </w:p>
+    <w:p>
+      <w:pPr>
+        <w:pStyle w:val="NoSpacing"/>
+      </w:pPr>
+      <w:r>
+        <w:t>=== Run information ===</w:t>
+      </w:r>
+    </w:p>
+    <w:p>
+      <w:pPr>
+        <w:pStyle w:val="NoSpacing"/>
+      </w:pPr>
+    </w:p>
+    <w:p>
+      <w:pPr>
+        <w:pStyle w:val="NoSpacing"/>
+      </w:pPr>
+      <w:proofErr w:type="spellStart"/>
+      <w:r>
+        <w:t>Scheme:weka.classifiers.trees.ADTree</w:t>
+      </w:r>
+      <w:proofErr w:type="spellEnd"/>
+      <w:r>
+        <w:t xml:space="preserve"> -B 10 -E -3</w:t>
+      </w:r>
+    </w:p>
+    <w:p>
+      <w:pPr>
+        <w:pStyle w:val="NoSpacing"/>
+      </w:pPr>
+      <w:r>
+        <w:t>Relation:     QueryResult-weka.filters.unsupervised.attribute.Remove-R20</w:t>
+      </w:r>
+    </w:p>
+    <w:p>
+      <w:pPr>
+        <w:pStyle w:val="NoSpacing"/>
+      </w:pPr>
+      <w:r>
+        <w:t>Instances:    2000</w:t>
+      </w:r>
+    </w:p>
+    <w:p>
+      <w:pPr>
+        <w:pStyle w:val="NoSpacing"/>
+      </w:pPr>
+      <w:r>
+        <w:t>Attributes:   19</w:t>
+      </w:r>
+    </w:p>
+    <w:p>
+      <w:pPr>
+        <w:pStyle w:val="NoSpacing"/>
+      </w:pPr>
+      <w:r>
+        <w:t xml:space="preserve">              ODATEDW</w:t>
+      </w:r>
+    </w:p>
+    <w:p>
+      <w:pPr>
+        <w:pStyle w:val="NoSpacing"/>
+      </w:pPr>
+      <w:r>
+        <w:t xml:space="preserve">              TCODE</w:t>
+      </w:r>
+    </w:p>
+    <w:p>
+      <w:pPr>
+        <w:pStyle w:val="NoSpacing"/>
+      </w:pPr>
+      <w:r>
+        <w:t xml:space="preserve">              PVASTATE</w:t>
+      </w:r>
+    </w:p>
+    <w:p>
+      <w:pPr>
+        <w:pStyle w:val="NoSpacing"/>
+      </w:pPr>
+      <w:r>
+        <w:t xml:space="preserve">              DOB</w:t>
+      </w:r>
+    </w:p>
+    <w:p>
+      <w:pPr>
+        <w:pStyle w:val="NoSpacing"/>
+      </w:pPr>
+      <w:r>
+        <w:t xml:space="preserve">              RECINHSE</w:t>
+      </w:r>
+    </w:p>
+    <w:p>
+      <w:pPr>
+        <w:pStyle w:val="NoSpacing"/>
+      </w:pPr>
+      <w:r>
+        <w:t xml:space="preserve">              RECP3</w:t>
+      </w:r>
+    </w:p>
+    <w:p>
+      <w:pPr>
+        <w:pStyle w:val="NoSpacing"/>
+      </w:pPr>
+      <w:r>
+        <w:t xml:space="preserve">              DOMAIN</w:t>
+      </w:r>
+    </w:p>
+    <w:p>
+      <w:pPr>
+        <w:pStyle w:val="NoSpacing"/>
+      </w:pPr>
+      <w:r>
+        <w:t xml:space="preserve">              AGE</w:t>
+      </w:r>
+    </w:p>
+    <w:p>
+      <w:pPr>
+        <w:pStyle w:val="NoSpacing"/>
+      </w:pPr>
+      <w:r>
+        <w:t xml:space="preserve">              HOMEOWNR</w:t>
+      </w:r>
+    </w:p>
+    <w:p>
+      <w:pPr>
+        <w:pStyle w:val="NoSpacing"/>
+      </w:pPr>
+      <w:r>
+        <w:t xml:space="preserve">              INCOME</w:t>
+      </w:r>
+    </w:p>
+    <w:p>
+      <w:pPr>
+        <w:pStyle w:val="NoSpacing"/>
+      </w:pPr>
+      <w:r>
+        <w:t xml:space="preserve">              GENDER</w:t>
+      </w:r>
+    </w:p>
+    <w:p>
+      <w:pPr>
+        <w:pStyle w:val="NoSpacing"/>
+      </w:pPr>
+      <w:r>
+        <w:t xml:space="preserve">              WEALTH1</w:t>
+      </w:r>
+    </w:p>
+    <w:p>
+      <w:pPr>
+        <w:pStyle w:val="NoSpacing"/>
+      </w:pPr>
+      <w:r>
+        <w:t xml:space="preserve">              HIT</w:t>
+      </w:r>
+    </w:p>
+    <w:p>
+      <w:pPr>
+        <w:pStyle w:val="NoSpacing"/>
+      </w:pPr>
+      <w:r>
+        <w:t xml:space="preserve">              WEALTH2</w:t>
+      </w:r>
+    </w:p>
+    <w:p>
+      <w:pPr>
+        <w:pStyle w:val="NoSpacing"/>
+      </w:pPr>
+      <w:r>
+        <w:lastRenderedPageBreak/>
+        <w:t xml:space="preserve">              ADATE_2</w:t>
+      </w:r>
+    </w:p>
+    <w:p>
+      <w:pPr>
+        <w:pStyle w:val="NoSpacing"/>
+      </w:pPr>
+      <w:r>
+        <w:t xml:space="preserve">              RFA_2</w:t>
+      </w:r>
+    </w:p>
+    <w:p>
+      <w:pPr>
+        <w:pStyle w:val="NoSpacing"/>
+      </w:pPr>
+      <w:r>
+        <w:t xml:space="preserve">              RAMNTALL</w:t>
+      </w:r>
+    </w:p>
+    <w:p>
+      <w:pPr>
+        <w:pStyle w:val="NoSpacing"/>
+      </w:pPr>
+      <w:r>
+        <w:t xml:space="preserve">              NGIFTALL</w:t>
+      </w:r>
+    </w:p>
+    <w:p>
+      <w:pPr>
+        <w:pStyle w:val="NoSpacing"/>
+      </w:pPr>
+      <w:r>
+        <w:t xml:space="preserve">              TARGET_B</w:t>
+      </w:r>
+    </w:p>
+    <w:p>
+      <w:pPr>
+        <w:pStyle w:val="NoSpacing"/>
+      </w:pPr>
+      <w:r>
+        <w:t xml:space="preserve">Test </w:t>
+      </w:r>
+      <w:proofErr w:type="spellStart"/>
+      <w:r>
+        <w:t>mode:split</w:t>
+      </w:r>
+      <w:proofErr w:type="spellEnd"/>
+      <w:r>
+        <w:t xml:space="preserve"> 66.0% train, remainder test</w:t>
+      </w:r>
+    </w:p>
+    <w:p>
+      <w:pPr>
+        <w:pStyle w:val="NoSpacing"/>
+      </w:pPr>
+    </w:p>
+    <w:p>
+      <w:pPr>
+        <w:pStyle w:val="NoSpacing"/>
+      </w:pPr>
+      <w:r>
+        <w:t>=== Classifier model (full training set) ===</w:t>
+      </w:r>
+    </w:p>
+    <w:p>
+      <w:pPr>
+        <w:pStyle w:val="NoSpacing"/>
+      </w:pPr>
+    </w:p>
+    <w:p>
+      <w:pPr>
+        <w:pStyle w:val="NoSpacing"/>
+      </w:pPr>
+      <w:r>
+        <w:t>Alternating decision tree:</w:t>
+      </w:r>
+    </w:p>
+    <w:p>
+      <w:pPr>
+        <w:pStyle w:val="NoSpacing"/>
+      </w:pPr>
+    </w:p>
+    <w:p>
+      <w:pPr>
+        <w:pStyle w:val="NoSpacing"/>
+      </w:pPr>
+      <w:r>
+        <w:t>: -1.447</w:t>
+      </w:r>
+    </w:p>
+    <w:p>
+      <w:pPr>
+        <w:pStyle w:val="NoSpacing"/>
+      </w:pPr>
+      <w:r>
+        <w:t>|  (1)WEALTH1 = 4: -1.759</w:t>
+      </w:r>
+    </w:p>
+    <w:p>
+      <w:pPr>
+        <w:pStyle w:val="NoSpacing"/>
+      </w:pPr>
+      <w:r>
+        <w:t>|  (1)WEALTH1 != 4: 0.033</w:t>
+      </w:r>
+    </w:p>
+    <w:p>
+      <w:pPr>
+        <w:pStyle w:val="NoSpacing"/>
+      </w:pPr>
+      <w:r>
+        <w:t>|  |  (3)WEALTH2 = 9: -0.7</w:t>
+      </w:r>
+    </w:p>
+    <w:p>
+      <w:pPr>
+        <w:pStyle w:val="NoSpacing"/>
+      </w:pPr>
+      <w:r>
+        <w:t>|  |  |  (7)DOB = 2801: 1.066</w:t>
+      </w:r>
+    </w:p>
+    <w:p>
+      <w:pPr>
+        <w:pStyle w:val="NoSpacing"/>
+      </w:pPr>
+      <w:r>
+        <w:t>|  |  |  (7)DOB != 2801: -0.411</w:t>
+      </w:r>
+    </w:p>
+    <w:p>
+      <w:pPr>
+        <w:pStyle w:val="NoSpacing"/>
+      </w:pPr>
+      <w:r>
+        <w:t>|  |  |  |  (8)DOB = 5307: 1.251</w:t>
+      </w:r>
+    </w:p>
+    <w:p>
+      <w:pPr>
+        <w:pStyle w:val="NoSpacing"/>
+      </w:pPr>
+      <w:r>
+        <w:t>|  |  |  |  (8)DOB != 5307: -1.285</w:t>
+      </w:r>
+    </w:p>
+    <w:p>
+      <w:pPr>
+        <w:pStyle w:val="NoSpacing"/>
+      </w:pPr>
+      <w:r>
+        <w:t>|  |  (3)WEALTH2 != 9: 0.04</w:t>
+      </w:r>
+    </w:p>
+    <w:p>
+      <w:pPr>
+        <w:pStyle w:val="NoSpacing"/>
+      </w:pPr>
+      <w:r>
+        <w:t>|  (2)NGIFTALL = 1: -0.599</w:t>
+      </w:r>
+    </w:p>
+    <w:p>
+      <w:pPr>
+        <w:pStyle w:val="NoSpacing"/>
+      </w:pPr>
+      <w:r>
+        <w:t>|  (2)NGIFTALL != 1: 0.031</w:t>
+      </w:r>
+    </w:p>
+    <w:p>
+      <w:pPr>
+        <w:pStyle w:val="NoSpacing"/>
+      </w:pPr>
+      <w:r>
+        <w:t>|  |  (5)ODATEDW = 9401: -0.375</w:t>
+      </w:r>
+    </w:p>
+    <w:p>
+      <w:pPr>
+        <w:pStyle w:val="NoSpacing"/>
+      </w:pPr>
+      <w:r>
+        <w:t>|  |  (5)ODATEDW != 9401: 0.05</w:t>
+      </w:r>
+    </w:p>
+    <w:p>
+      <w:pPr>
+        <w:pStyle w:val="NoSpacing"/>
+      </w:pPr>
+      <w:r>
+        <w:t>|  |  |  (6)RAMNTALL = 30: -1.281</w:t>
+      </w:r>
+    </w:p>
+    <w:p>
+      <w:pPr>
+        <w:pStyle w:val="NoSpacing"/>
+      </w:pPr>
+      <w:r>
+        <w:t>|  |  |  (6)RAMNTALL != 30: 0.018</w:t>
+      </w:r>
+    </w:p>
+    <w:p>
+      <w:pPr>
+        <w:pStyle w:val="NoSpacing"/>
+      </w:pPr>
+      <w:r>
+        <w:t>|  |  |  (9)RFA_2 = L1F: -0.239</w:t>
+      </w:r>
+    </w:p>
+    <w:p>
+      <w:pPr>
+        <w:pStyle w:val="NoSpacing"/>
+      </w:pPr>
+      <w:r>
+        <w:t>|  |  |  |  (10)INCOME = 4: -1.31</w:t>
+      </w:r>
+    </w:p>
+    <w:p>
+      <w:pPr>
+        <w:pStyle w:val="NoSpacing"/>
+      </w:pPr>
+      <w:r>
+        <w:t>|  |  |  |  (10)INCOME != 4: 0.092</w:t>
+      </w:r>
+    </w:p>
+    <w:p>
+      <w:pPr>
+        <w:pStyle w:val="NoSpacing"/>
+      </w:pPr>
+      <w:r>
+        <w:t>|  |  |  (9)RFA_2 != L1F: 0.073</w:t>
+      </w:r>
+    </w:p>
+    <w:p>
+      <w:pPr>
+        <w:pStyle w:val="NoSpacing"/>
+      </w:pPr>
+      <w:r>
+        <w:t>|  (4)AGE = 66: -1.358</w:t>
+      </w:r>
+    </w:p>
+    <w:p>
+      <w:pPr>
+        <w:pStyle w:val="NoSpacing"/>
+      </w:pPr>
+      <w:r>
+        <w:t>|  (4)AGE != 66: 0.009</w:t>
+      </w:r>
+    </w:p>
+    <w:p>
+      <w:pPr>
+        <w:pStyle w:val="NoSpacing"/>
+      </w:pPr>
+      <w:r>
+        <w:t>Legend: -</w:t>
+      </w:r>
+      <w:proofErr w:type="spellStart"/>
+      <w:r>
+        <w:t>ve</w:t>
+      </w:r>
+      <w:proofErr w:type="spellEnd"/>
+      <w:r>
+        <w:t xml:space="preserve"> = 0, +</w:t>
+      </w:r>
+      <w:proofErr w:type="spellStart"/>
+      <w:r>
+        <w:t>ve</w:t>
+      </w:r>
+      <w:proofErr w:type="spellEnd"/>
+      <w:r>
+        <w:t xml:space="preserve"> = 1</w:t>
+      </w:r>
+    </w:p>
+    <w:p>
+      <w:pPr>
+        <w:pStyle w:val="NoSpacing"/>
+      </w:pPr>
+      <w:r>
+        <w:t>Tree size (total number of nodes): 31</w:t>
+      </w:r>
+    </w:p>
+    <w:p>
+      <w:pPr>
+        <w:pStyle w:val="NoSpacing"/>
+      </w:pPr>
+      <w:r>
+        <w:t>Leaves (number of predictor nodes): 21</w:t>
+      </w:r>
+    </w:p>
+    <w:p>
+      <w:pPr>
+        <w:pStyle w:val="NoSpacing"/>
+      </w:pPr>
+    </w:p>
+    <w:p>
+      <w:pPr>
+        <w:pStyle w:val="NoSpacing"/>
+      </w:pPr>
+      <w:r>
+        <w:t>Time taken to build model: 0.5 seconds</w:t>
+      </w:r>
+    </w:p>
+    <w:p>
+      <w:pPr>
+        <w:pStyle w:val="NoSpacing"/>
+      </w:pPr>
+    </w:p>
+    <w:p>
+      <w:pPr>
+        <w:pStyle w:val="NoSpacing"/>
+      </w:pPr>
+      <w:r>
+        <w:t>=== Evaluation on test split ===</w:t>
+      </w:r>
+    </w:p>
+    <w:p>
+      <w:pPr>
+        <w:pStyle w:val="NoSpacing"/>
+      </w:pPr>
+      <w:r>
+        <w:t>=== Summary ===</w:t>
+      </w:r>
+    </w:p>
+    <w:p>
+      <w:pPr>
+        <w:pStyle w:val="NoSpacing"/>
+      </w:pPr>
+    </w:p>
+    <w:p>
+      <w:pPr>
+        <w:pStyle w:val="NoSpacing"/>
+      </w:pPr>
+      <w:r>
+        <w:t>Correctly Classified Instances         652               95.8824 %</w:t>
+      </w:r>
+    </w:p>
+    <w:p>
+      <w:pPr>
+        <w:pStyle w:val="NoSpacing"/>
+      </w:pPr>
+      <w:r>
+        <w:t>Incorrectly Classified Instances        28                4.1176 %</w:t>
+      </w:r>
+    </w:p>
+    <w:p>
+      <w:pPr>
+        <w:pStyle w:val="NoSpacing"/>
+      </w:pPr>
+      <w:r>
+        <w:t xml:space="preserve">Kappa statistic                          0     </w:t>
+      </w:r>
+    </w:p>
+    <w:p>
+      <w:pPr>
+        <w:pStyle w:val="NoSpacing"/>
+      </w:pPr>
+      <w:r>
+        <w:t>Mean absolute error                      0.1959</w:t>
+      </w:r>
+    </w:p>
+    <w:p>
+      <w:pPr>
+        <w:pStyle w:val="NoSpacing"/>
+      </w:pPr>
+      <w:r>
+        <w:t xml:space="preserve">Root mean squared error                  0.253 </w:t>
+      </w:r>
+    </w:p>
+    <w:p>
+      <w:pPr>
+        <w:pStyle w:val="NoSpacing"/>
+      </w:pPr>
+      <w:r>
+        <w:t>Relative absolute error                207.051  %</w:t>
+      </w:r>
+    </w:p>
+    <w:p>
+      <w:pPr>
+        <w:pStyle w:val="NoSpacing"/>
+      </w:pPr>
+      <w:r>
+        <w:t>Root relative squared error            126.8552 %</w:t>
+      </w:r>
+    </w:p>
+    <w:p>
+      <w:pPr>
+        <w:pStyle w:val="NoSpacing"/>
+      </w:pPr>
+      <w:r>
+        <w:t xml:space="preserve">Total Number of Instances              680     </w:t>
+      </w:r>
+    </w:p>
+    <w:p>
+      <w:pPr>
+        <w:pStyle w:val="NoSpacing"/>
+      </w:pPr>
+    </w:p>
+    <w:p>
+      <w:pPr>
+        <w:pStyle w:val="NoSpacing"/>
+      </w:pPr>
+      <w:r>
+        <w:t>=== Detailed Accuracy By Class ===</w:t>
+      </w:r>
+    </w:p>
+    <w:p>
+      <w:pPr>
+        <w:pStyle w:val="NoSpacing"/>
+      </w:pPr>
+    </w:p>
+    <w:p>
+      <w:pPr>
+        <w:pStyle w:val="NoSpacing"/>
+      </w:pPr>
+      <w:r>
+        <w:t xml:space="preserve">               TP Rate   FP Rate   Precision   Recall  F-Measure   ROC Area  Class</w:t>
+      </w:r>
+    </w:p>
+    <w:p>
+      <w:pPr>
+        <w:pStyle w:val="NoSpacing"/>
+      </w:pPr>
+      <w:r>
+        <w:t xml:space="preserve">                 1         </w:t>
+      </w:r>
+      <w:proofErr w:type="spellStart"/>
+      <w:r>
+        <w:t>1</w:t>
+      </w:r>
+      <w:proofErr w:type="spellEnd"/>
+      <w:r>
+        <w:t xml:space="preserve">          0.959     1         0.979      0.49     0</w:t>
+      </w:r>
+    </w:p>
+    <w:p>
+      <w:pPr>
+        <w:pStyle w:val="NoSpacing"/>
+      </w:pPr>
+      <w:r>
+        <w:t xml:space="preserve">                 0         </w:t>
+      </w:r>
+      <w:proofErr w:type="spellStart"/>
+      <w:r>
+        <w:t>0</w:t>
+      </w:r>
+      <w:proofErr w:type="spellEnd"/>
+      <w:r>
+        <w:t xml:space="preserve">          </w:t>
+      </w:r>
+      <w:proofErr w:type="spellStart"/>
+      <w:r>
+        <w:t>0</w:t>
+      </w:r>
+      <w:proofErr w:type="spellEnd"/>
+      <w:r>
+        <w:t xml:space="preserve">         </w:t>
+      </w:r>
+      <w:proofErr w:type="spellStart"/>
+      <w:r>
+        <w:t>0</w:t>
+      </w:r>
+      <w:proofErr w:type="spellEnd"/>
+      <w:r>
+        <w:t xml:space="preserve">         </w:t>
+      </w:r>
+      <w:proofErr w:type="spellStart"/>
+      <w:r>
+        <w:t>0</w:t>
+      </w:r>
+      <w:proofErr w:type="spellEnd"/>
+      <w:r>
+        <w:t xml:space="preserve">          0.49     1</w:t>
+      </w:r>
+    </w:p>
+    <w:p>
+      <w:pPr>
+        <w:pStyle w:val="NoSpacing"/>
+      </w:pPr>
+      <w:r>
+        <w:t xml:space="preserve">Weighted Avg.    0.959     </w:t>
+      </w:r>
+      <w:proofErr w:type="spellStart"/>
+      <w:r>
+        <w:t>0.959</w:t>
+      </w:r>
+      <w:proofErr w:type="spellEnd"/>
+      <w:r>
+        <w:t xml:space="preserve">      0.919     0.959     0.939      0.49 </w:t>
+      </w:r>
+    </w:p>
+    <w:p>
+      <w:pPr>
+        <w:pStyle w:val="NoSpacing"/>
+      </w:pPr>
+    </w:p>
+    <w:p>
+      <w:pPr>
+        <w:pStyle w:val="NoSpacing"/>
+      </w:pPr>
+      <w:r>
+        <w:t>=== Confusion Matrix ===</w:t>
+      </w:r>
+    </w:p>
+    <w:p>
+      <w:pPr>
+        <w:pStyle w:val="NoSpacing"/>
+      </w:pPr>
+    </w:p>
+    <w:p>
+      <w:pPr>
+        <w:pStyle w:val="NoSpacing"/>
+      </w:pPr>
+      <w:r>
+        <w:t xml:space="preserve">   a   b   &lt;-- classified as</w:t>
+      </w:r>
+    </w:p>
+    <w:p>
+      <w:pPr>
+        <w:pStyle w:val="NoSpacing"/>
+      </w:pPr>
+      <w:r>
+        <w:t xml:space="preserve"> 652   0 |   a = 0</w:t>
+      </w:r>
+    </w:p>
+    <w:p>
+      <w:pPr>
+        <w:pStyle w:val="NoSpacing"/>
+      </w:pPr>
+      <w:r>
+        <w:t xml:space="preserve">  28   0 |   b = 1</w:t>
+      </w:r>
+    </w:p>
+    <w:p>
+      <w:pPr>
+        <w:pStyle w:val="NoSpacing"/>
+      </w:pPr>
+    </w:p>
+    <w:p>
+      <w:pPr>
+        <w:keepNext/>
+        <w:tabs>
+          <w:tab w:val="left" w:pos="2309"/>
+        </w:tabs>
+      </w:pPr>
+      <w:r>
+        <w:rPr>
+          <w:noProof/>
+          <w:sz w:val="24"/>
+          <w:lang w:val="el-GR" w:eastAsia="el-GR"/>
+        </w:rPr>
+        <w:drawing>
+          <wp:inline distT="0" distB="0" distL="0" distR="0">
+            <wp:extent cx="5274310" cy="4841863"/>
+            <wp:effectExtent l="19050" t="0" r="2540" b="0"/>
+            <wp:docPr id="4" name="Picture 4"/>
+            <wp:cNvGraphicFramePr>
+              <a:graphicFrameLocks xmlns:a="http://schemas.openxmlformats.org/drawingml/2006/main" noChangeAspect="1"/>
+            </wp:cNvGraphicFramePr>
+            <a:graphic xmlns:a="http://schemas.openxmlformats.org/drawingml/2006/main">
+              <a:graphicData uri="http://schemas.openxmlformats.org/drawingml/2006/picture">
+                <pic:pic xmlns:pic="http://schemas.openxmlformats.org/drawingml/2006/picture">
+                  <pic:nvPicPr>
+                    <pic:cNvPr id="0" name="Picture 4"/>
+                    <pic:cNvPicPr>
+                      <a:picLocks noChangeAspect="1" noChangeArrowheads="1"/>
+                    </pic:cNvPicPr>
+                  </pic:nvPicPr>
+                  <pic:blipFill>
+                    <a:blip r:embed="rId10" cstate="print"/>
+                    <a:srcRect/>
+                    <a:stretch>
+                      <a:fillRect/>
+                    </a:stretch>
+                  </pic:blipFill>
+                  <pic:spPr bwMode="auto">
+                    <a:xfrm>
+                      <a:off x="0" y="0"/>
+                      <a:ext cx="5274310" cy="4841863"/>
+                    </a:xfrm>
+                    <a:prstGeom prst="rect">
+                      <a:avLst/>
+                    </a:prstGeom>
+                    <a:noFill/>
+                    <a:ln w="9525">
+                      <a:noFill/>
+                      <a:miter lim="800000"/>
+                      <a:headEnd/>
+                      <a:tailEnd/>
+                    </a:ln>
+                  </pic:spPr>
+                </pic:pic>
+              </a:graphicData>
+            </a:graphic>
+          </wp:inline>
+        </w:drawing>
+      </w:r>
+    </w:p>
+    <w:p>
+      <w:pPr>
+        <w:pStyle w:val="Caption"/>
+        <w:rPr>
+          <w:sz w:val="24"/>
+        </w:rPr>
+      </w:pPr>
+      <w:r>
+        <w:rPr>
+          <w:sz w:val="24"/>
+        </w:rPr>
+        <w:fldChar w:fldCharType="begin"/>
+      </w:r>
+      <w:r>
+        <w:rPr>
+          <w:sz w:val="24"/>
+        </w:rPr>
+        <w:instrText xml:space="preserve"> SEQ Εικόνα \* ARABIC </w:instrText>
+      </w:r>
+      <w:r>
+        <w:rPr>
+          <w:sz w:val="24"/>
+        </w:rPr>
+        <w:fldChar w:fldCharType="separate"/>
+      </w:r>
+      <w:r>
+        <w:rPr>
+          <w:noProof/>
+          <w:sz w:val="24"/>
+        </w:rPr>
+        <w:t>1</w:t>
+      </w:r>
+      <w:r>
+        <w:rPr>
+          <w:sz w:val="24"/>
+        </w:rPr>
+        <w:fldChar w:fldCharType="end"/>
+      </w:r>
+      <w:r>
+        <w:t xml:space="preserve"> Alternating Decision Tree Visualization</w:t>
+      </w:r>
+    </w:p>
+    <w:p>
+      <w:pPr>
+        <w:tabs>
+          <w:tab w:val="left" w:pos="2309"/>
+        </w:tabs>
+        <w:rPr>
+          <w:sz w:val="24"/>
+        </w:rPr>
+      </w:pPr>
+    </w:p>
+    <w:p>
+      <w:pPr>
+        <w:tabs>
+          <w:tab w:val="left" w:pos="2309"/>
+        </w:tabs>
+        <w:rPr>
+          <w:sz w:val="24"/>
+        </w:rPr>
+      </w:pPr>
+    </w:p>
+    <w:p>
+      <w:pPr>
+        <w:rPr>
+          <w:sz w:val="24"/>
+        </w:rPr>
+      </w:pPr>
+      <w:r>
+        <w:rPr>
+          <w:sz w:val="24"/>
+        </w:rPr>
+        <w:br w:type="page"/>
+      </w:r>
+    </w:p>
+    <w:p>
+      <w:pPr>
+        <w:pStyle w:val="Title"/>
+        <w:rPr>
           <w:sz w:val="44"/>
           <w:szCs w:val="48"/>
           <w:lang w:val="en-US"/>
@@ -4514,6 +5586,181 @@
           <w:szCs w:val="48"/>
           <w:lang w:val="en-US"/>
         </w:rPr>
+        <w:lastRenderedPageBreak/>
+        <w:t>Results and Knowledge Acquired</w:t>
+      </w:r>
+    </w:p>
+    <w:p>
+      <w:pPr>
+        <w:tabs>
+          <w:tab w:val="left" w:pos="2309"/>
+        </w:tabs>
+        <w:rPr>
+          <w:sz w:val="24"/>
+        </w:rPr>
+      </w:pPr>
+      <w:r>
+        <w:rPr>
+          <w:sz w:val="24"/>
+        </w:rPr>
+        <w:t>The above alternating decision tree can now classify, using an instance’s attributes whether this instance is a target (response and donation to the mailing) or not.</w:t>
+      </w:r>
+    </w:p>
+    <w:p>
+      <w:pPr>
+        <w:rPr>
+          <w:sz w:val="24"/>
+        </w:rPr>
+      </w:pPr>
+      <w:r>
+        <w:rPr>
+          <w:sz w:val="24"/>
+        </w:rPr>
+        <w:t>The scoring is performed</w:t>
+      </w:r>
+      <w:r>
+        <w:rPr>
+          <w:sz w:val="24"/>
+        </w:rPr>
+        <w:t xml:space="preserve"> using the tree’s rules, </w:t>
+      </w:r>
+      <w:r>
+        <w:rPr>
+          <w:sz w:val="24"/>
+        </w:rPr>
+        <w:t>summing all the values of the prediction nodes through which the instance of the sample passes.</w:t>
+      </w:r>
+      <w:r>
+        <w:rPr>
+          <w:sz w:val="24"/>
+        </w:rPr>
+        <w:t xml:space="preserve"> If the final score is positive, the instance can be classified as target.</w:t>
+      </w:r>
+    </w:p>
+    <w:p>
+      <w:pPr>
+        <w:rPr>
+          <w:sz w:val="24"/>
+        </w:rPr>
+      </w:pPr>
+      <w:r>
+        <w:rPr>
+          <w:sz w:val="24"/>
+        </w:rPr>
+        <w:t>This means that for future instances it may be feasible to predict whether the instance will be a target or not, by classifying the instance using this decision tree. Of course, it should be taken into account that the sample must be representative of the dataset and the dataset’s data is valid.</w:t>
+      </w:r>
+    </w:p>
+    <w:p>
+      <w:pPr>
+        <w:rPr>
+          <w:sz w:val="24"/>
+        </w:rPr>
+      </w:pPr>
+      <w:r>
+        <w:rPr>
+          <w:sz w:val="24"/>
+        </w:rPr>
+        <w:t xml:space="preserve">Commenting on the resulting tree, it </w:t>
+      </w:r>
+      <w:r>
+        <w:rPr>
+          <w:sz w:val="24"/>
+        </w:rPr>
+        <w:t>is</w:t>
+      </w:r>
+      <w:r>
+        <w:rPr>
+          <w:sz w:val="24"/>
+        </w:rPr>
+        <w:t xml:space="preserve"> obvious that the major attributes for classification are wealth, </w:t>
+      </w:r>
+      <w:r>
+        <w:rPr>
+          <w:sz w:val="24"/>
+        </w:rPr>
+        <w:t xml:space="preserve">other donations to the organization so far and age. </w:t>
+      </w:r>
+    </w:p>
+    <w:p>
+      <w:pPr>
+        <w:rPr>
+          <w:sz w:val="24"/>
+        </w:rPr>
+      </w:pPr>
+      <w:r>
+        <w:rPr>
+          <w:sz w:val="24"/>
+        </w:rPr>
+        <w:t>It is interesting that instances that are not on the highest levels of wealth but instances that belong to medium wealth classes are usually responders. From other wealth classes, the main trend is that people of the highest class of wealth2 field which measures area wealth, are those instances which responders belong to.</w:t>
+      </w:r>
+    </w:p>
+    <w:p>
+      <w:pPr>
+        <w:rPr>
+          <w:sz w:val="24"/>
+        </w:rPr>
+      </w:pPr>
+      <w:r>
+        <w:rPr>
+          <w:sz w:val="24"/>
+        </w:rPr>
+        <w:t>Also, PVA’s main concern that people who only buy one gift don’t tend to buy another one in the future</w:t>
+      </w:r>
+      <w:r>
+        <w:rPr>
+          <w:sz w:val="24"/>
+        </w:rPr>
+        <w:t>,</w:t>
+      </w:r>
+      <w:r>
+        <w:rPr>
+          <w:sz w:val="24"/>
+        </w:rPr>
+        <w:t xml:space="preserve"> can be confirmed from the decision tree. And for those who are donating more than one gift, if they haven’t</w:t>
+      </w:r>
+      <w:r>
+        <w:rPr>
+          <w:sz w:val="24"/>
+        </w:rPr>
+        <w:t xml:space="preserve"> </w:t>
+      </w:r>
+      <w:r>
+        <w:rPr>
+          <w:sz w:val="24"/>
+        </w:rPr>
+        <w:t>donated for a while, again PVA’s concern is verified, as they aren’t scored as responders easily, as more info must be taken into account, as the total dollars given, donor status as well as income.</w:t>
+      </w:r>
+    </w:p>
+    <w:p>
+      <w:pPr>
+        <w:rPr>
+          <w:sz w:val="24"/>
+        </w:rPr>
+      </w:pPr>
+      <w:r>
+        <w:rPr>
+          <w:sz w:val="24"/>
+        </w:rPr>
+        <w:t>It is also interesting to realize that people of a specific age group (50-70) tend to be donors. This may be explained by various socio-political reasons.</w:t>
+      </w:r>
+    </w:p>
+    <w:p>
+      <w:pPr>
+        <w:rPr>
+          <w:sz w:val="24"/>
+        </w:rPr>
+      </w:pPr>
+    </w:p>
+    <w:p>
+      <w:pPr>
+        <w:rPr>
+          <w:sz w:val="24"/>
+        </w:rPr>
+      </w:pPr>
+      <w:r>
+        <w:rPr>
+          <w:sz w:val="24"/>
+        </w:rPr>
         <w:br w:type="page"/>
       </w:r>
     </w:p>
@@ -4533,61 +5780,7 @@
           <w:lang w:val="en-US"/>
         </w:rPr>
         <w:lastRenderedPageBreak/>
-        <w:t xml:space="preserve">Analysis of </w:t>
-      </w:r>
-      <w:r>
-        <w:rPr>
-          <w:sz w:val="44"/>
-          <w:szCs w:val="48"/>
-          <w:lang w:val="en-US"/>
-        </w:rPr>
-        <w:t>Dataset</w:t>
-      </w:r>
-      <w:r>
-        <w:rPr>
-          <w:sz w:val="44"/>
-          <w:szCs w:val="48"/>
-          <w:lang w:val="en-US"/>
-        </w:rPr>
-        <w:t xml:space="preserve"> Structure</w:t>
-      </w:r>
-    </w:p>
-    <w:p>
-      <w:pPr>
-        <w:rPr>
-          <w:sz w:val="24"/>
-        </w:rPr>
-      </w:pPr>
-      <w:r>
-        <w:rPr>
-          <w:sz w:val="24"/>
-        </w:rPr>
-        <w:t>Analyze the final dataset here</w:t>
-      </w:r>
-      <w:r>
-        <w:rPr>
-          <w:sz w:val="24"/>
-        </w:rPr>
-        <w:br w:type="page"/>
-      </w:r>
-    </w:p>
-    <w:p>
-      <w:pPr>
-        <w:pStyle w:val="Title"/>
-        <w:rPr>
-          <w:sz w:val="44"/>
-          <w:szCs w:val="48"/>
-          <w:lang w:val="en-US"/>
-        </w:rPr>
-      </w:pPr>
-      <w:r>
-        <w:rPr>
-          <w:sz w:val="44"/>
-          <w:szCs w:val="48"/>
-          <w:lang w:val="en-US"/>
-        </w:rPr>
-        <w:lastRenderedPageBreak/>
-        <w:t>Data Mining</w:t>
+        <w:t>Referencing</w:t>
       </w:r>
     </w:p>
     <w:p>
@@ -4603,26 +5796,40 @@
         <w:rPr>
           <w:sz w:val="24"/>
         </w:rPr>
-        <w:t>Technique 1</w:t>
-      </w:r>
-      <w:r>
-        <w:rPr>
-          <w:sz w:val="24"/>
-        </w:rPr>
-        <w:t xml:space="preserve"> - WEKA</w:t>
-      </w:r>
-    </w:p>
-    <w:p>
-      <w:pPr>
-        <w:rPr>
-          <w:sz w:val="24"/>
-        </w:rPr>
-      </w:pPr>
-      <w:r>
-        <w:rPr>
-          <w:sz w:val="24"/>
-        </w:rPr>
-        <w:br w:type="page"/>
+        <w:t xml:space="preserve">[1] </w:t>
+      </w:r>
+      <w:r>
+        <w:rPr>
+          <w:sz w:val="24"/>
+        </w:rPr>
+        <w:t xml:space="preserve">UCI Machine Learning Repository </w:t>
+      </w:r>
+      <w:hyperlink r:id="rId11" w:history="1">
+        <w:r>
+          <w:rPr>
+            <w:rStyle w:val="Hyperlink"/>
+            <w:sz w:val="24"/>
+          </w:rPr>
+          <w:t>http://kdd.ics.uci.edi/databases/kddcup98/kddcup98.html</w:t>
+        </w:r>
+      </w:hyperlink>
+      <w:r>
+        <w:rPr>
+          <w:sz w:val="24"/>
+        </w:rPr>
+        <w:t xml:space="preserve"> (</w:t>
+      </w:r>
+      <w:r>
+        <w:rPr>
+          <w:sz w:val="24"/>
+        </w:rPr>
+        <w:t>Retrieved</w:t>
+      </w:r>
+      <w:r>
+        <w:rPr>
+          <w:sz w:val="24"/>
+        </w:rPr>
+        <w:t xml:space="preserve"> 02/12/2012)</w:t>
       </w:r>
     </w:p>
     <w:p>
@@ -4638,14 +5845,77 @@
         <w:rPr>
           <w:sz w:val="24"/>
         </w:rPr>
-        <w:lastRenderedPageBreak/>
-        <w:t>Technique2</w:t>
-      </w:r>
-      <w:r>
-        <w:rPr>
-          <w:sz w:val="24"/>
-        </w:rPr>
-        <w:t xml:space="preserve"> - WEKA</w:t>
+        <w:t>[2]</w:t>
+      </w:r>
+      <w:r>
+        <w:t xml:space="preserve"> </w:t>
+      </w:r>
+      <w:proofErr w:type="spellStart"/>
+      <w:r>
+        <w:rPr>
+          <w:sz w:val="24"/>
+        </w:rPr>
+        <w:t>Yoav</w:t>
+      </w:r>
+      <w:proofErr w:type="spellEnd"/>
+      <w:r>
+        <w:rPr>
+          <w:sz w:val="24"/>
+        </w:rPr>
+        <w:t xml:space="preserve"> Freund and </w:t>
+      </w:r>
+      <w:proofErr w:type="spellStart"/>
+      <w:r>
+        <w:rPr>
+          <w:sz w:val="24"/>
+        </w:rPr>
+        <w:t>Llew</w:t>
+      </w:r>
+      <w:proofErr w:type="spellEnd"/>
+      <w:r>
+        <w:rPr>
+          <w:sz w:val="24"/>
+        </w:rPr>
+        <w:t xml:space="preserve"> Mason,</w:t>
+      </w:r>
+      <w:r>
+        <w:rPr>
+          <w:sz w:val="24"/>
+        </w:rPr>
+        <w:t xml:space="preserve"> The Alte</w:t>
+      </w:r>
+      <w:r>
+        <w:rPr>
+          <w:sz w:val="24"/>
+        </w:rPr>
+        <w:t xml:space="preserve">rnating Decision Tree Algorithm, </w:t>
+      </w:r>
+      <w:hyperlink r:id="rId12" w:history="1">
+        <w:r>
+          <w:rPr>
+            <w:rStyle w:val="Hyperlink"/>
+            <w:sz w:val="24"/>
+          </w:rPr>
+          <w:t>http://perun.pmf.uns.ac.rs/radovanovic/dmsem/cd/install/Weka/doc/classifiers-papers/trees/ADTree/atrees.pdf</w:t>
+        </w:r>
+      </w:hyperlink>
+      <w:r>
+        <w:rPr>
+          <w:sz w:val="24"/>
+        </w:rPr>
+        <w:t xml:space="preserve"> (</w:t>
+      </w:r>
+      <w:r>
+        <w:rPr>
+          <w:sz w:val="24"/>
+        </w:rPr>
+        <w:t xml:space="preserve">Retrieved </w:t>
+      </w:r>
+      <w:r>
+        <w:rPr>
+          <w:sz w:val="24"/>
+        </w:rPr>
+        <w:t>02/12/2012)</w:t>
       </w:r>
     </w:p>
     <w:p>
@@ -4657,18 +5927,78 @@
           <w:sz w:val="24"/>
         </w:rPr>
       </w:pPr>
-    </w:p>
-    <w:p>
-      <w:pPr>
-        <w:rPr>
-          <w:sz w:val="24"/>
-        </w:rPr>
-      </w:pPr>
-      <w:r>
-        <w:rPr>
-          <w:sz w:val="24"/>
-        </w:rPr>
-        <w:br w:type="page"/>
+      <w:r>
+        <w:rPr>
+          <w:sz w:val="24"/>
+        </w:rPr>
+        <w:t xml:space="preserve">[3] Geoffrey Holmes, Bernhard </w:t>
+      </w:r>
+      <w:proofErr w:type="spellStart"/>
+      <w:r>
+        <w:rPr>
+          <w:sz w:val="24"/>
+        </w:rPr>
+        <w:t>Pfahringer</w:t>
+      </w:r>
+      <w:proofErr w:type="spellEnd"/>
+      <w:r>
+        <w:rPr>
+          <w:sz w:val="24"/>
+        </w:rPr>
+        <w:t xml:space="preserve">, Richard Kirkby, </w:t>
+      </w:r>
+      <w:proofErr w:type="spellStart"/>
+      <w:r>
+        <w:rPr>
+          <w:sz w:val="24"/>
+        </w:rPr>
+        <w:t>Eibe</w:t>
+      </w:r>
+      <w:proofErr w:type="spellEnd"/>
+      <w:r>
+        <w:rPr>
+          <w:sz w:val="24"/>
+        </w:rPr>
+        <w:t xml:space="preserve"> Frank and Mark Hall, Multiclass Alternating Decision Trees,</w:t>
+      </w:r>
+      <w:r>
+        <w:rPr>
+          <w:sz w:val="24"/>
+        </w:rPr>
+        <w:t xml:space="preserve"> </w:t>
+      </w:r>
+      <w:r>
+        <w:rPr>
+          <w:sz w:val="24"/>
+        </w:rPr>
+        <w:t xml:space="preserve"> </w:t>
+      </w:r>
+      <w:hyperlink r:id="rId13" w:history="1">
+        <w:r>
+          <w:rPr>
+            <w:rStyle w:val="Hyperlink"/>
+            <w:sz w:val="24"/>
+          </w:rPr>
+          <w:t>http://www.cs.waikato.ac.nz/~bernhard/papers/ecml2002.pdf</w:t>
+        </w:r>
+      </w:hyperlink>
+      <w:r>
+        <w:rPr>
+          <w:sz w:val="24"/>
+        </w:rPr>
+        <w:t xml:space="preserve"> (</w:t>
+      </w:r>
+      <w:r>
+        <w:rPr>
+          <w:sz w:val="24"/>
+        </w:rPr>
+        <w:t xml:space="preserve">Retrieved </w:t>
+      </w:r>
+      <w:r>
+        <w:rPr>
+          <w:sz w:val="24"/>
+        </w:rPr>
+        <w:t>02/12/2012)</w:t>
       </w:r>
     </w:p>
     <w:p>
@@ -4684,14 +6014,74 @@
         <w:rPr>
           <w:sz w:val="24"/>
         </w:rPr>
-        <w:lastRenderedPageBreak/>
-        <w:t>Technique 3</w:t>
-      </w:r>
-      <w:r>
-        <w:rPr>
-          <w:sz w:val="24"/>
-        </w:rPr>
-        <w:t xml:space="preserve"> - WEKA</w:t>
+        <w:t xml:space="preserve">[4] Robert E. </w:t>
+      </w:r>
+      <w:proofErr w:type="spellStart"/>
+      <w:r>
+        <w:rPr>
+          <w:sz w:val="24"/>
+        </w:rPr>
+        <w:t>S</w:t>
+      </w:r>
+      <w:r>
+        <w:rPr>
+          <w:sz w:val="24"/>
+        </w:rPr>
+        <w:t>c</w:t>
+      </w:r>
+      <w:r>
+        <w:rPr>
+          <w:sz w:val="24"/>
+        </w:rPr>
+        <w:t>hapire</w:t>
+      </w:r>
+      <w:proofErr w:type="spellEnd"/>
+      <w:r>
+        <w:rPr>
+          <w:sz w:val="24"/>
+        </w:rPr>
+        <w:t xml:space="preserve">, The Strength of Weak </w:t>
+      </w:r>
+      <w:proofErr w:type="spellStart"/>
+      <w:r>
+        <w:rPr>
+          <w:sz w:val="24"/>
+        </w:rPr>
+        <w:t>Learnability</w:t>
+      </w:r>
+      <w:proofErr w:type="spellEnd"/>
+      <w:r>
+        <w:rPr>
+          <w:sz w:val="24"/>
+        </w:rPr>
+        <w:t xml:space="preserve">, </w:t>
+      </w:r>
+      <w:hyperlink r:id="rId14" w:history="1">
+        <w:r>
+          <w:rPr>
+            <w:rStyle w:val="Hyperlink"/>
+            <w:sz w:val="24"/>
+          </w:rPr>
+          <w:t>http://www.cs.princeton.edu/~schapire/papers/strengthofweak.pdf</w:t>
+        </w:r>
+      </w:hyperlink>
+      <w:r>
+        <w:rPr>
+          <w:sz w:val="24"/>
+        </w:rPr>
+        <w:t xml:space="preserve"> (</w:t>
+      </w:r>
+      <w:r>
+        <w:rPr>
+          <w:sz w:val="24"/>
+        </w:rPr>
+        <w:t xml:space="preserve">Retrieved </w:t>
+      </w:r>
+      <w:r>
+        <w:rPr>
+          <w:sz w:val="24"/>
+        </w:rPr>
+        <w:t>03/12/2012)</w:t>
       </w:r>
     </w:p>
     <w:p>
@@ -4701,127 +6091,20 @@
         </w:tabs>
         <w:rPr>
           <w:sz w:val="24"/>
-        </w:rPr>
-      </w:pPr>
-    </w:p>
-    <w:p>
-      <w:pPr>
-        <w:rPr>
-          <w:sz w:val="24"/>
-        </w:rPr>
-      </w:pPr>
-      <w:r>
-        <w:rPr>
-          <w:sz w:val="24"/>
-        </w:rPr>
-        <w:br w:type="page"/>
-      </w:r>
-    </w:p>
-    <w:p>
-      <w:pPr>
-        <w:pStyle w:val="Title"/>
-        <w:rPr>
-          <w:sz w:val="44"/>
-          <w:szCs w:val="48"/>
           <w:lang w:val="en-US"/>
         </w:rPr>
       </w:pPr>
-      <w:r>
-        <w:rPr>
-          <w:sz w:val="44"/>
-          <w:szCs w:val="48"/>
+    </w:p>
+    <w:p>
+      <w:pPr>
+        <w:rPr>
           <w:lang w:val="en-US"/>
         </w:rPr>
-        <w:lastRenderedPageBreak/>
-        <w:t>Results and Knowledge Acquired</w:t>
-      </w:r>
-    </w:p>
-    <w:p>
-      <w:pPr>
-        <w:tabs>
-          <w:tab w:val="left" w:pos="2309"/>
-        </w:tabs>
-        <w:rPr>
-          <w:sz w:val="24"/>
-        </w:rPr>
-      </w:pPr>
-    </w:p>
-    <w:p>
-      <w:pPr>
-        <w:rPr>
-          <w:sz w:val="24"/>
-        </w:rPr>
-      </w:pPr>
-      <w:r>
-        <w:rPr>
-          <w:sz w:val="24"/>
-        </w:rPr>
-        <w:br w:type="page"/>
-      </w:r>
-    </w:p>
-    <w:p>
-      <w:pPr>
-        <w:pStyle w:val="Title"/>
-        <w:rPr>
-          <w:sz w:val="44"/>
-          <w:szCs w:val="48"/>
-          <w:lang w:val="en-US"/>
-        </w:rPr>
-      </w:pPr>
-      <w:r>
-        <w:rPr>
-          <w:sz w:val="44"/>
-          <w:szCs w:val="48"/>
-          <w:lang w:val="en-US"/>
-        </w:rPr>
-        <w:lastRenderedPageBreak/>
-        <w:t>Referencing</w:t>
-      </w:r>
-    </w:p>
-    <w:p>
-      <w:pPr>
-        <w:tabs>
-          <w:tab w:val="left" w:pos="2309"/>
-        </w:tabs>
-        <w:rPr>
-          <w:sz w:val="24"/>
-        </w:rPr>
-      </w:pPr>
-      <w:r>
-        <w:rPr>
-          <w:sz w:val="24"/>
-        </w:rPr>
-        <w:t xml:space="preserve">[1] </w:t>
-      </w:r>
-      <w:proofErr w:type="spellStart"/>
-      <w:r>
-        <w:rPr>
-          <w:sz w:val="24"/>
-        </w:rPr>
-        <w:t>kdd.ics.uci.edi</w:t>
-      </w:r>
-      <w:proofErr w:type="spellEnd"/>
-      <w:r>
-        <w:rPr>
-          <w:sz w:val="24"/>
-        </w:rPr>
-        <w:t>/databases/kddcup98/kddcup98.html</w:t>
-      </w:r>
-    </w:p>
-    <w:p>
-      <w:pPr>
-        <w:tabs>
-          <w:tab w:val="left" w:pos="2309"/>
-        </w:tabs>
-        <w:rPr>
-          <w:sz w:val="24"/>
-        </w:rPr>
-      </w:pPr>
-    </w:p>
-    <w:p/>
+      </w:pPr>
+    </w:p>
     <w:sectPr>
-      <w:headerReference w:type="default" r:id="rId9"/>
-      <w:footerReference w:type="default" r:id="rId10"/>
+      <w:headerReference w:type="default" r:id="rId15"/>
+      <w:footerReference w:type="default" r:id="rId16"/>
       <w:pgSz w:w="11906" w:h="16838"/>
       <w:pgMar w:top="1440" w:right="1800" w:bottom="1440" w:left="1800" w:header="708" w:footer="708" w:gutter="0"/>
       <w:cols w:space="708"/>
@@ -4878,7 +6161,7 @@
             <w:rPr>
               <w:noProof/>
             </w:rPr>
-            <w:t>6</w:t>
+            <w:t>2</w:t>
           </w:r>
         </w:fldSimple>
       </w:p>
@@ -5504,7 +6787,6 @@
   <w:style w:type="character" w:default="1" w:styleId="DefaultParagraphFont">
     <w:name w:val="Default Paragraph Font"/>
     <w:uiPriority w:val="1"/>
-    <w:semiHidden/>
     <w:unhideWhenUsed/>
   </w:style>
   <w:style w:type="table" w:default="1" w:styleId="TableNormal">
@@ -5806,6 +7088,25 @@
       </w:tblCellMar>
     </w:tblPr>
   </w:style>
+  <w:style w:type="paragraph" w:styleId="Caption">
+    <w:name w:val="caption"/>
+    <w:basedOn w:val="Normal"/>
+    <w:next w:val="Normal"/>
+    <w:uiPriority w:val="35"/>
+    <w:unhideWhenUsed/>
+    <w:qFormat/>
+    <w:rsid w:val="0073495C"/>
+    <w:pPr>
+      <w:spacing w:line="240" w:lineRule="auto"/>
+    </w:pPr>
+    <w:rPr>
+      <w:b/>
+      <w:bCs/>
+      <w:color w:val="4F81BD" w:themeColor="accent1"/>
+      <w:sz w:val="18"/>
+      <w:szCs w:val="18"/>
+    </w:rPr>
+  </w:style>
 </w:styles>
 </file>
 
@@ -6097,7 +7398,7 @@
 </file>
 
 <file path=customXml/itemProps1.xml><?xml version="1.0" encoding="utf-8"?>
-<ds:datastoreItem xmlns:ds="http://schemas.openxmlformats.org/officeDocument/2006/customXml" ds:itemID="{AA64AB22-0BA9-4FC8-87C3-FA78968E265E}">
+<ds:datastoreItem xmlns:ds="http://schemas.openxmlformats.org/officeDocument/2006/customXml" ds:itemID="{2CE71753-4519-46E1-9384-C04308DE96FB}">
   <ds:schemaRefs>
     <ds:schemaRef ds:uri="http://schemas.openxmlformats.org/officeDocument/2006/bibliography"/>
   </ds:schemaRefs>

</xml_diff>

<commit_message>
Final Touches done, ready to hand in. FINAL VERSION
</commit_message>
<xml_diff>
--- a/DataMining.docx
+++ b/DataMining.docx
@@ -421,41 +421,7 @@
                 <w:noProof/>
                 <w:webHidden/>
               </w:rPr>
-              <w:fldChar w:fldCharType="begin"/>
-            </w:r>
-            <w:r>
-              <w:rPr>
-                <w:noProof/>
-                <w:webHidden/>
-              </w:rPr>
-              <w:instrText xml:space="preserve"> PAGEREF _Toc341098571 \h </w:instrText>
-            </w:r>
-            <w:r>
-              <w:rPr>
-                <w:noProof/>
-                <w:webHidden/>
-              </w:rPr>
-            </w:r>
-            <w:r>
-              <w:rPr>
-                <w:noProof/>
-                <w:webHidden/>
-              </w:rPr>
-              <w:fldChar w:fldCharType="separate"/>
-            </w:r>
-            <w:r>
-              <w:rPr>
-                <w:noProof/>
-                <w:webHidden/>
-              </w:rPr>
-              <w:t>4</w:t>
-            </w:r>
-            <w:r>
-              <w:rPr>
-                <w:noProof/>
-                <w:webHidden/>
-              </w:rPr>
-              <w:fldChar w:fldCharType="end"/>
+              <w:t>3</w:t>
             </w:r>
           </w:hyperlink>
         </w:p>
@@ -519,20 +485,17 @@
                 <w:noProof/>
                 <w:webHidden/>
               </w:rPr>
-            </w:r>
-            <w:r>
-              <w:rPr>
+              <w:fldChar w:fldCharType="separate"/>
+            </w:r>
+            <w:r>
+              <w:rPr>
+                <w:b/>
+                <w:bCs/>
                 <w:noProof/>
                 <w:webHidden/>
-              </w:rPr>
-              <w:fldChar w:fldCharType="separate"/>
-            </w:r>
-            <w:r>
-              <w:rPr>
-                <w:noProof/>
-                <w:webHidden/>
-              </w:rPr>
-              <w:t>5</w:t>
+                <w:lang w:val="en-US"/>
+              </w:rPr>
+              <w:t>Error! Bookmark not defined.</w:t>
             </w:r>
             <w:r>
               <w:rPr>
@@ -977,7 +940,49 @@
         <w:rPr>
           <w:sz w:val="24"/>
         </w:rPr>
-        <w:t>However, this assignment will not deal with the construction of new models to forecast or predict as it is not a competitor in KDD. Probably some rules, correlations and tendencies will be the outcome of this work.</w:t>
+        <w:t xml:space="preserve">However, this assignment will not deal with the construction of new models to as it is not </w:t>
+      </w:r>
+      <w:r>
+        <w:rPr>
+          <w:sz w:val="24"/>
+        </w:rPr>
+        <w:t xml:space="preserve">considered to be </w:t>
+      </w:r>
+      <w:r>
+        <w:rPr>
+          <w:sz w:val="24"/>
+        </w:rPr>
+        <w:t xml:space="preserve">a competitor in KDD. </w:t>
+      </w:r>
+      <w:r>
+        <w:rPr>
+          <w:sz w:val="24"/>
+        </w:rPr>
+        <w:t>The outcome of this work will be</w:t>
+      </w:r>
+      <w:r>
+        <w:rPr>
+          <w:sz w:val="24"/>
+        </w:rPr>
+        <w:t xml:space="preserve"> some rules, correlations and tendencies </w:t>
+      </w:r>
+      <w:r>
+        <w:rPr>
+          <w:sz w:val="24"/>
+        </w:rPr>
+        <w:t>as well as classifiers</w:t>
+      </w:r>
+      <w:r>
+        <w:rPr>
+          <w:sz w:val="24"/>
+        </w:rPr>
+        <w:t xml:space="preserve"> using existing techniques and algorithms</w:t>
+      </w:r>
+      <w:r>
+        <w:rPr>
+          <w:sz w:val="24"/>
+        </w:rPr>
+        <w:t>, so that future data can be classified.</w:t>
       </w:r>
     </w:p>
     <w:p>
@@ -1343,6 +1348,7 @@
         <w:tc>
           <w:tcPr>
             <w:tcW w:w="6445" w:type="dxa"/>
+            <w:vAlign w:val="center"/>
           </w:tcPr>
           <w:p>
             <w:pPr>
@@ -1694,7 +1700,31 @@
         <w:rPr>
           <w:sz w:val="24"/>
         </w:rPr>
-        <w:t>The dataset has a very consistent structure, having in mind its size (96K instances). An application parsed all of the lines successfully without stopping because of inconsistency or corruption.</w:t>
+        <w:t xml:space="preserve">The dataset has a very consistent structure, having in mind its size </w:t>
+      </w:r>
+      <w:r>
+        <w:rPr>
+          <w:sz w:val="24"/>
+        </w:rPr>
+        <w:t xml:space="preserve">and complexity </w:t>
+      </w:r>
+      <w:r>
+        <w:rPr>
+          <w:sz w:val="24"/>
+        </w:rPr>
+        <w:t>(96K instances</w:t>
+      </w:r>
+      <w:r>
+        <w:rPr>
+          <w:sz w:val="24"/>
+        </w:rPr>
+        <w:t>, 781 attributes</w:t>
+      </w:r>
+      <w:r>
+        <w:rPr>
+          <w:sz w:val="24"/>
+        </w:rPr>
+        <w:t>). An application parsed all of the lines successfully without stopping because of inconsistency or corruption.</w:t>
       </w:r>
     </w:p>
     <w:p>
@@ -1765,7 +1795,55 @@
         <w:rPr>
           <w:sz w:val="24"/>
         </w:rPr>
-        <w:t>contains nearly every attribute that PVA keeps in its databases, thus is very generic. It was difficult out of 781 attributes to select the correct 22 for our data mining purposes.</w:t>
+        <w:t xml:space="preserve">contains nearly every attribute that PVA keeps in its databases, thus </w:t>
+      </w:r>
+      <w:r>
+        <w:rPr>
+          <w:sz w:val="24"/>
+        </w:rPr>
+        <w:t xml:space="preserve">it </w:t>
+      </w:r>
+      <w:r>
+        <w:rPr>
+          <w:sz w:val="24"/>
+        </w:rPr>
+        <w:t>is very generic. It was difficult out of 781 attributes to select the correct 2</w:t>
+      </w:r>
+      <w:r>
+        <w:rPr>
+          <w:sz w:val="24"/>
+        </w:rPr>
+        <w:t>0</w:t>
+      </w:r>
+      <w:r>
+        <w:rPr>
+          <w:sz w:val="24"/>
+        </w:rPr>
+        <w:t xml:space="preserve"> for our data mining purposes</w:t>
+      </w:r>
+      <w:r>
+        <w:rPr>
+          <w:sz w:val="24"/>
+        </w:rPr>
+        <w:t xml:space="preserve"> and be sure that these were the most important and helpful attributes for </w:t>
+      </w:r>
+      <w:r>
+        <w:rPr>
+          <w:sz w:val="24"/>
+        </w:rPr>
+        <w:t>this</w:t>
+      </w:r>
+      <w:r>
+        <w:rPr>
+          <w:sz w:val="24"/>
+        </w:rPr>
+        <w:t xml:space="preserve"> purpose</w:t>
+      </w:r>
+      <w:r>
+        <w:rPr>
+          <w:sz w:val="24"/>
+        </w:rPr>
+        <w:t>.</w:t>
       </w:r>
     </w:p>
     <w:p>
@@ -1822,7 +1900,19 @@
         <w:rPr>
           <w:sz w:val="24"/>
         </w:rPr>
-        <w:t xml:space="preserve">The processing will proceed by first importing all comma separated values into a </w:t>
+        <w:t xml:space="preserve">The processing will </w:t>
+      </w:r>
+      <w:r>
+        <w:rPr>
+          <w:sz w:val="24"/>
+        </w:rPr>
+        <w:t>begin</w:t>
+      </w:r>
+      <w:r>
+        <w:rPr>
+          <w:sz w:val="24"/>
+        </w:rPr>
+        <w:t xml:space="preserve"> by first importing all comma separated values into a </w:t>
       </w:r>
       <w:proofErr w:type="spellStart"/>
       <w:r>
@@ -1906,7 +1996,14 @@
         <w:rPr>
           <w:sz w:val="24"/>
         </w:rPr>
-        <w:t xml:space="preserve"> and important in our data mining process. Also, as the sample is fairly big</w:t>
+        <w:t xml:space="preserve"> and </w:t>
+      </w:r>
+      <w:r>
+        <w:rPr>
+          <w:sz w:val="24"/>
+        </w:rPr>
+        <w:lastRenderedPageBreak/>
+        <w:t>important in our data mining process. Also, as the sample is fairly big</w:t>
       </w:r>
       <w:r>
         <w:rPr>
@@ -1918,14 +2015,7 @@
         <w:rPr>
           <w:sz w:val="24"/>
         </w:rPr>
-        <w:t xml:space="preserve">some sampling </w:t>
-      </w:r>
-      <w:r>
-        <w:rPr>
-          <w:sz w:val="24"/>
-        </w:rPr>
-        <w:lastRenderedPageBreak/>
-        <w:t xml:space="preserve">will occur </w:t>
+        <w:t xml:space="preserve">some sampling will occur </w:t>
       </w:r>
       <w:r>
         <w:rPr>
@@ -1955,7 +2045,19 @@
         <w:rPr>
           <w:sz w:val="24"/>
         </w:rPr>
-        <w:t>, randomly selected</w:t>
+        <w:t xml:space="preserve">, </w:t>
+      </w:r>
+      <w:r>
+        <w:rPr>
+          <w:sz w:val="24"/>
+        </w:rPr>
+        <w:t>pseudo-</w:t>
+      </w:r>
+      <w:r>
+        <w:rPr>
+          <w:sz w:val="24"/>
+        </w:rPr>
+        <w:t>randomly selected</w:t>
       </w:r>
       <w:r>
         <w:rPr>
@@ -2547,20 +2649,32 @@
         <w:rPr>
           <w:sz w:val="24"/>
         </w:rPr>
-        <w:t xml:space="preserve">So, because of the redundancy of instances, </w:t>
-      </w:r>
-      <w:r>
-        <w:rPr>
-          <w:sz w:val="24"/>
-        </w:rPr>
-        <w:t xml:space="preserve">the task of coping with missing values was solved by inserting restriction parameters to the selection query. At the moment there is no attribute that was supposed to have a value but the value is missing, </w:t>
+        <w:t>So, because of the redunda</w:t>
+      </w:r>
+      <w:r>
+        <w:rPr>
+          <w:sz w:val="24"/>
+        </w:rPr>
+        <w:t>nt amount</w:t>
+      </w:r>
+      <w:r>
+        <w:rPr>
+          <w:sz w:val="24"/>
+        </w:rPr>
+        <w:t xml:space="preserve"> of instances, </w:t>
+      </w:r>
+      <w:r>
+        <w:rPr>
+          <w:sz w:val="24"/>
+        </w:rPr>
+        <w:t xml:space="preserve">the task of coping with missing values was solved by inserting restriction parameters to the selection query. At the </w:t>
       </w:r>
       <w:r>
         <w:rPr>
           <w:sz w:val="24"/>
         </w:rPr>
         <w:lastRenderedPageBreak/>
-        <w:t>except from the attributes that a missing value means something, like for example RECP3, where absence of value means that the instance does not belong to a particular group.</w:t>
+        <w:t>moment there is no attribute that was supposed to have a value but the value is missing, except from the attributes that a missing value means something, like for example RECP3, where absence of value means that the instance does not belong to a particular group.</w:t>
       </w:r>
     </w:p>
     <w:p>
@@ -2584,14 +2698,14 @@
         <w:rPr>
           <w:noProof/>
           <w:sz w:val="24"/>
-          <w:lang w:val="el-GR" w:eastAsia="el-GR"/>
+          <w:lang w:val="en-US" w:eastAsia="el-GR"/>
         </w:rPr>
       </w:pPr>
       <w:r>
         <w:rPr>
           <w:noProof/>
           <w:sz w:val="24"/>
-          <w:lang w:val="el-GR" w:eastAsia="el-GR"/>
+          <w:lang w:val="en-US" w:eastAsia="el-GR"/>
         </w:rPr>
         <w:br w:type="page"/>
       </w:r>
@@ -4531,7 +4645,13 @@
         <w:rPr>
           <w:sz w:val="24"/>
         </w:rPr>
-        <w:t xml:space="preserve">At first, an </w:t>
+        <w:t>In order to create a classifier,</w:t>
+      </w:r>
+      <w:r>
+        <w:rPr>
+          <w:sz w:val="24"/>
+        </w:rPr>
+        <w:t xml:space="preserve"> an </w:t>
       </w:r>
       <w:proofErr w:type="spellStart"/>
       <w:r>
@@ -6209,6 +6329,12 @@
         <w:lang w:val="en-US"/>
       </w:rPr>
     </w:pPr>
+    <w:r>
+      <w:rPr>
+        <w:lang w:val="en-US"/>
+      </w:rPr>
+      <w:t xml:space="preserve">u1235441 || </w:t>
+    </w:r>
     <w:r>
       <w:rPr>
         <w:lang w:val="en-US"/>
@@ -6787,6 +6913,7 @@
   <w:style w:type="character" w:default="1" w:styleId="DefaultParagraphFont">
     <w:name w:val="Default Paragraph Font"/>
     <w:uiPriority w:val="1"/>
+    <w:semiHidden/>
     <w:unhideWhenUsed/>
   </w:style>
   <w:style w:type="table" w:default="1" w:styleId="TableNormal">
@@ -7398,7 +7525,7 @@
 </file>
 
 <file path=customXml/itemProps1.xml><?xml version="1.0" encoding="utf-8"?>
-<ds:datastoreItem xmlns:ds="http://schemas.openxmlformats.org/officeDocument/2006/customXml" ds:itemID="{2CE71753-4519-46E1-9384-C04308DE96FB}">
+<ds:datastoreItem xmlns:ds="http://schemas.openxmlformats.org/officeDocument/2006/customXml" ds:itemID="{4E4F45C1-7186-4811-B5B5-57B83F4B47DE}">
   <ds:schemaRefs>
     <ds:schemaRef ds:uri="http://schemas.openxmlformats.org/officeDocument/2006/bibliography"/>
   </ds:schemaRefs>

</xml_diff>